<commit_message>
Updated notes and instructions
</commit_message>
<xml_diff>
--- a/Notes/CS296N-LP-WK10D1-W16-UnitTests.docx
+++ b/Notes/CS296N-LP-WK10D1-W16-UnitTests.docx
@@ -1,6 +1,6 @@
 
 <file path=word/document.xml><?xml version="1.0" encoding="utf-8"?>
-<w:document xmlns:wpc="http://schemas.microsoft.com/office/word/2010/wordprocessingCanvas" xmlns:mo="http://schemas.microsoft.com/office/mac/office/2008/main" xmlns:mc="http://schemas.openxmlformats.org/markup-compatibility/2006" xmlns:mv="urn:schemas-microsoft-com:mac:vml" xmlns:o="urn:schemas-microsoft-com:office:office" xmlns:r="http://schemas.openxmlformats.org/officeDocument/2006/relationships" xmlns:m="http://schemas.openxmlformats.org/officeDocument/2006/math" xmlns:v="urn:schemas-microsoft-com:vml" xmlns:wp14="http://schemas.microsoft.com/office/word/2010/wordprocessingDrawing" xmlns:wp="http://schemas.openxmlformats.org/drawingml/2006/wordprocessingDrawing" xmlns:w10="urn:schemas-microsoft-com:office:word" xmlns:w="http://schemas.openxmlformats.org/wordprocessingml/2006/main" xmlns:w14="http://schemas.microsoft.com/office/word/2010/wordml" xmlns:wpg="http://schemas.microsoft.com/office/word/2010/wordprocessingGroup" xmlns:wpi="http://schemas.microsoft.com/office/word/2010/wordprocessingInk" xmlns:wne="http://schemas.microsoft.com/office/word/2006/wordml" xmlns:wps="http://schemas.microsoft.com/office/word/2010/wordprocessingShape" mc:Ignorable="w14 wp14">
+<w:document xmlns:wpc="http://schemas.microsoft.com/office/word/2010/wordprocessingCanvas" xmlns:mc="http://schemas.openxmlformats.org/markup-compatibility/2006" xmlns:o="urn:schemas-microsoft-com:office:office" xmlns:r="http://schemas.openxmlformats.org/officeDocument/2006/relationships" xmlns:m="http://schemas.openxmlformats.org/officeDocument/2006/math" xmlns:v="urn:schemas-microsoft-com:vml" xmlns:wp14="http://schemas.microsoft.com/office/word/2010/wordprocessingDrawing" xmlns:wp="http://schemas.openxmlformats.org/drawingml/2006/wordprocessingDrawing" xmlns:w10="urn:schemas-microsoft-com:office:word" xmlns:w="http://schemas.openxmlformats.org/wordprocessingml/2006/main" xmlns:w14="http://schemas.microsoft.com/office/word/2010/wordml" xmlns:w15="http://schemas.microsoft.com/office/word/2012/wordml" xmlns:wpg="http://schemas.microsoft.com/office/word/2010/wordprocessingGroup" xmlns:wpi="http://schemas.microsoft.com/office/word/2010/wordprocessingInk" xmlns:wne="http://schemas.microsoft.com/office/word/2006/wordml" xmlns:wps="http://schemas.microsoft.com/office/word/2010/wordprocessingShape" mc:Ignorable="w14 w15 wp14">
   <w:body>
     <w:p>
       <w:pPr>
@@ -262,7 +262,7 @@
         <w:spacing w:line="240" w:lineRule="auto"/>
       </w:pPr>
       <w:r>
-        <w:t xml:space="preserve">Test directly against the database </w:t>
+        <w:t>What to test?</w:t>
       </w:r>
     </w:p>
     <w:p>
@@ -275,19 +275,7 @@
         <w:spacing w:line="240" w:lineRule="auto"/>
       </w:pPr>
       <w:r>
-        <w:t xml:space="preserve">Add a test for a </w:t>
-      </w:r>
-      <w:r>
-        <w:t xml:space="preserve">simple </w:t>
-      </w:r>
-      <w:r>
-        <w:t>controller method</w:t>
-      </w:r>
-      <w:r>
-        <w:t xml:space="preserve">: </w:t>
-      </w:r>
-      <w:r>
-        <w:t>Search for book</w:t>
+        <w:t>Business logic (in models, or in separate classes)</w:t>
       </w:r>
     </w:p>
     <w:p>
@@ -300,7 +288,7 @@
         <w:spacing w:line="240" w:lineRule="auto"/>
       </w:pPr>
       <w:r>
-        <w:t>Add a test for a more complex method: Create book</w:t>
+        <w:t>Controller methods</w:t>
       </w:r>
     </w:p>
     <w:p>
@@ -313,8 +301,13 @@
         <w:spacing w:line="240" w:lineRule="auto"/>
       </w:pPr>
       <w:r>
-        <w:t>Issues with testing against a real database</w:t>
-      </w:r>
+        <w:t>Tes</w:t>
+      </w:r>
+      <w:r>
+        <w:t>t directly against the database? No!</w:t>
+      </w:r>
+      <w:bookmarkStart w:id="0" w:name="_GoBack"/>
+      <w:bookmarkEnd w:id="0"/>
     </w:p>
     <w:p>
       <w:pPr>
@@ -326,10 +319,19 @@
         <w:spacing w:line="240" w:lineRule="auto"/>
       </w:pPr>
       <w:r>
-        <w:t>The database may not contain optimal data for doing certain tests</w:t>
-      </w:r>
-      <w:r>
-        <w:t>. It’s not always practical/advisable to put data into a real data base during the arrange phase</w:t>
+        <w:t xml:space="preserve">Add a test for a </w:t>
+      </w:r>
+      <w:r>
+        <w:t xml:space="preserve">simple </w:t>
+      </w:r>
+      <w:r>
+        <w:t>controller method</w:t>
+      </w:r>
+      <w:r>
+        <w:t xml:space="preserve">: </w:t>
+      </w:r>
+      <w:r>
+        <w:t>Search for book</w:t>
       </w:r>
     </w:p>
     <w:p>
@@ -342,16 +344,20 @@
         <w:spacing w:line="240" w:lineRule="auto"/>
       </w:pPr>
       <w:r>
-        <w:t>The data can change</w:t>
-      </w:r>
-      <w:r>
-        <w:t xml:space="preserve"> over time</w:t>
-      </w:r>
-      <w:r>
-        <w:t xml:space="preserve"> and cause tests to fail</w:t>
-      </w:r>
-      <w:r>
-        <w:t>.</w:t>
+        <w:t>Add a test for a more complex method: Create book</w:t>
+      </w:r>
+    </w:p>
+    <w:p>
+      <w:pPr>
+        <w:pStyle w:val="ListParagraph"/>
+        <w:numPr>
+          <w:ilvl w:val="0"/>
+          <w:numId w:val="14"/>
+        </w:numPr>
+        <w:spacing w:line="240" w:lineRule="auto"/>
+      </w:pPr>
+      <w:r>
+        <w:t>Issues with testing against a real database</w:t>
       </w:r>
     </w:p>
     <w:p>
@@ -364,6 +370,41 @@
         <w:spacing w:line="240" w:lineRule="auto"/>
       </w:pPr>
       <w:r>
+        <w:t>The database may not contain optimal data for doing certain tests. It’s not always practical/advisable to put data into a real data base during the arrange phase</w:t>
+      </w:r>
+    </w:p>
+    <w:p>
+      <w:pPr>
+        <w:pStyle w:val="ListParagraph"/>
+        <w:numPr>
+          <w:ilvl w:val="1"/>
+          <w:numId w:val="14"/>
+        </w:numPr>
+        <w:spacing w:line="240" w:lineRule="auto"/>
+      </w:pPr>
+      <w:r>
+        <w:t>The data can change</w:t>
+      </w:r>
+      <w:r>
+        <w:t xml:space="preserve"> over time</w:t>
+      </w:r>
+      <w:r>
+        <w:t xml:space="preserve"> and cause tests to fail</w:t>
+      </w:r>
+      <w:r>
+        <w:t>.</w:t>
+      </w:r>
+    </w:p>
+    <w:p>
+      <w:pPr>
+        <w:pStyle w:val="ListParagraph"/>
+        <w:numPr>
+          <w:ilvl w:val="1"/>
+          <w:numId w:val="14"/>
+        </w:numPr>
+        <w:spacing w:line="240" w:lineRule="auto"/>
+      </w:pPr>
+      <w:r>
         <w:t>The test</w:t>
       </w:r>
       <w:r>
@@ -451,8 +492,6 @@
       <w:r>
         <w:t xml:space="preserve"> It is typically put in a project folder named DAL (Data Access Layer).</w:t>
       </w:r>
-      <w:bookmarkStart w:id="0" w:name="_GoBack"/>
-      <w:bookmarkEnd w:id="0"/>
     </w:p>
     <w:p>
       <w:pPr>
@@ -499,8 +538,8 @@
       </w:pPr>
     </w:p>
     <w:sectPr>
-      <w:headerReference w:type="default" r:id="rId8"/>
-      <w:footerReference w:type="default" r:id="rId9"/>
+      <w:headerReference w:type="default" r:id="rId7"/>
+      <w:footerReference w:type="default" r:id="rId8"/>
       <w:pgSz w:w="12240" w:h="15840"/>
       <w:pgMar w:top="1440" w:right="1440" w:bottom="1440" w:left="1440" w:header="720" w:footer="720" w:gutter="0"/>
       <w:cols w:space="720"/>
@@ -511,7 +550,7 @@
 </file>
 
 <file path=word/endnotes.xml><?xml version="1.0" encoding="utf-8"?>
-<w:endnotes xmlns:wpc="http://schemas.microsoft.com/office/word/2010/wordprocessingCanvas" xmlns:mo="http://schemas.microsoft.com/office/mac/office/2008/main" xmlns:mc="http://schemas.openxmlformats.org/markup-compatibility/2006" xmlns:mv="urn:schemas-microsoft-com:mac:vml" xmlns:o="urn:schemas-microsoft-com:office:office" xmlns:r="http://schemas.openxmlformats.org/officeDocument/2006/relationships" xmlns:m="http://schemas.openxmlformats.org/officeDocument/2006/math" xmlns:v="urn:schemas-microsoft-com:vml" xmlns:wp14="http://schemas.microsoft.com/office/word/2010/wordprocessingDrawing" xmlns:wp="http://schemas.openxmlformats.org/drawingml/2006/wordprocessingDrawing" xmlns:w10="urn:schemas-microsoft-com:office:word" xmlns:w="http://schemas.openxmlformats.org/wordprocessingml/2006/main" xmlns:w14="http://schemas.microsoft.com/office/word/2010/wordml" xmlns:wpg="http://schemas.microsoft.com/office/word/2010/wordprocessingGroup" xmlns:wpi="http://schemas.microsoft.com/office/word/2010/wordprocessingInk" xmlns:wne="http://schemas.microsoft.com/office/word/2006/wordml" xmlns:wps="http://schemas.microsoft.com/office/word/2010/wordprocessingShape" mc:Ignorable="w14 wp14">
+<w:endnotes xmlns:wpc="http://schemas.microsoft.com/office/word/2010/wordprocessingCanvas" xmlns:mc="http://schemas.openxmlformats.org/markup-compatibility/2006" xmlns:o="urn:schemas-microsoft-com:office:office" xmlns:r="http://schemas.openxmlformats.org/officeDocument/2006/relationships" xmlns:m="http://schemas.openxmlformats.org/officeDocument/2006/math" xmlns:v="urn:schemas-microsoft-com:vml" xmlns:wp14="http://schemas.microsoft.com/office/word/2010/wordprocessingDrawing" xmlns:wp="http://schemas.openxmlformats.org/drawingml/2006/wordprocessingDrawing" xmlns:w10="urn:schemas-microsoft-com:office:word" xmlns:w="http://schemas.openxmlformats.org/wordprocessingml/2006/main" xmlns:w14="http://schemas.microsoft.com/office/word/2010/wordml" xmlns:w15="http://schemas.microsoft.com/office/word/2012/wordml" xmlns:wpg="http://schemas.microsoft.com/office/word/2010/wordprocessingGroup" xmlns:wpi="http://schemas.microsoft.com/office/word/2010/wordprocessingInk" xmlns:wne="http://schemas.microsoft.com/office/word/2006/wordml" xmlns:wps="http://schemas.microsoft.com/office/word/2010/wordprocessingShape" mc:Ignorable="w14 w15 wp14">
   <w:endnote w:type="separator" w:id="-1">
     <w:p>
       <w:pPr>
@@ -536,7 +575,7 @@
 </file>
 
 <file path=word/footer1.xml><?xml version="1.0" encoding="utf-8"?>
-<w:ftr xmlns:wpc="http://schemas.microsoft.com/office/word/2010/wordprocessingCanvas" xmlns:mo="http://schemas.microsoft.com/office/mac/office/2008/main" xmlns:mc="http://schemas.openxmlformats.org/markup-compatibility/2006" xmlns:mv="urn:schemas-microsoft-com:mac:vml" xmlns:o="urn:schemas-microsoft-com:office:office" xmlns:r="http://schemas.openxmlformats.org/officeDocument/2006/relationships" xmlns:m="http://schemas.openxmlformats.org/officeDocument/2006/math" xmlns:v="urn:schemas-microsoft-com:vml" xmlns:wp14="http://schemas.microsoft.com/office/word/2010/wordprocessingDrawing" xmlns:wp="http://schemas.openxmlformats.org/drawingml/2006/wordprocessingDrawing" xmlns:w10="urn:schemas-microsoft-com:office:word" xmlns:w="http://schemas.openxmlformats.org/wordprocessingml/2006/main" xmlns:w14="http://schemas.microsoft.com/office/word/2010/wordml" xmlns:wpg="http://schemas.microsoft.com/office/word/2010/wordprocessingGroup" xmlns:wpi="http://schemas.microsoft.com/office/word/2010/wordprocessingInk" xmlns:wne="http://schemas.microsoft.com/office/word/2006/wordml" xmlns:wps="http://schemas.microsoft.com/office/word/2010/wordprocessingShape" mc:Ignorable="w14 wp14">
+<w:ftr xmlns:wpc="http://schemas.microsoft.com/office/word/2010/wordprocessingCanvas" xmlns:mc="http://schemas.openxmlformats.org/markup-compatibility/2006" xmlns:o="urn:schemas-microsoft-com:office:office" xmlns:r="http://schemas.openxmlformats.org/officeDocument/2006/relationships" xmlns:m="http://schemas.openxmlformats.org/officeDocument/2006/math" xmlns:v="urn:schemas-microsoft-com:vml" xmlns:wp14="http://schemas.microsoft.com/office/word/2010/wordprocessingDrawing" xmlns:wp="http://schemas.openxmlformats.org/drawingml/2006/wordprocessingDrawing" xmlns:w10="urn:schemas-microsoft-com:office:word" xmlns:w="http://schemas.openxmlformats.org/wordprocessingml/2006/main" xmlns:w14="http://schemas.microsoft.com/office/word/2010/wordml" xmlns:w15="http://schemas.microsoft.com/office/word/2012/wordml" xmlns:wpg="http://schemas.microsoft.com/office/word/2010/wordprocessingGroup" xmlns:wpi="http://schemas.microsoft.com/office/word/2010/wordprocessingInk" xmlns:wne="http://schemas.microsoft.com/office/word/2006/wordml" xmlns:wps="http://schemas.microsoft.com/office/word/2010/wordprocessingShape" mc:Ignorable="w14 w15 wp14">
   <w:p>
     <w:pPr>
       <w:jc w:val="center"/>
@@ -546,7 +585,7 @@
 </file>
 
 <file path=word/footnotes.xml><?xml version="1.0" encoding="utf-8"?>
-<w:footnotes xmlns:wpc="http://schemas.microsoft.com/office/word/2010/wordprocessingCanvas" xmlns:mo="http://schemas.microsoft.com/office/mac/office/2008/main" xmlns:mc="http://schemas.openxmlformats.org/markup-compatibility/2006" xmlns:mv="urn:schemas-microsoft-com:mac:vml" xmlns:o="urn:schemas-microsoft-com:office:office" xmlns:r="http://schemas.openxmlformats.org/officeDocument/2006/relationships" xmlns:m="http://schemas.openxmlformats.org/officeDocument/2006/math" xmlns:v="urn:schemas-microsoft-com:vml" xmlns:wp14="http://schemas.microsoft.com/office/word/2010/wordprocessingDrawing" xmlns:wp="http://schemas.openxmlformats.org/drawingml/2006/wordprocessingDrawing" xmlns:w10="urn:schemas-microsoft-com:office:word" xmlns:w="http://schemas.openxmlformats.org/wordprocessingml/2006/main" xmlns:w14="http://schemas.microsoft.com/office/word/2010/wordml" xmlns:wpg="http://schemas.microsoft.com/office/word/2010/wordprocessingGroup" xmlns:wpi="http://schemas.microsoft.com/office/word/2010/wordprocessingInk" xmlns:wne="http://schemas.microsoft.com/office/word/2006/wordml" xmlns:wps="http://schemas.microsoft.com/office/word/2010/wordprocessingShape" mc:Ignorable="w14 wp14">
+<w:footnotes xmlns:wpc="http://schemas.microsoft.com/office/word/2010/wordprocessingCanvas" xmlns:mc="http://schemas.openxmlformats.org/markup-compatibility/2006" xmlns:o="urn:schemas-microsoft-com:office:office" xmlns:r="http://schemas.openxmlformats.org/officeDocument/2006/relationships" xmlns:m="http://schemas.openxmlformats.org/officeDocument/2006/math" xmlns:v="urn:schemas-microsoft-com:vml" xmlns:wp14="http://schemas.microsoft.com/office/word/2010/wordprocessingDrawing" xmlns:wp="http://schemas.openxmlformats.org/drawingml/2006/wordprocessingDrawing" xmlns:w10="urn:schemas-microsoft-com:office:word" xmlns:w="http://schemas.openxmlformats.org/wordprocessingml/2006/main" xmlns:w14="http://schemas.microsoft.com/office/word/2010/wordml" xmlns:w15="http://schemas.microsoft.com/office/word/2012/wordml" xmlns:wpg="http://schemas.microsoft.com/office/word/2010/wordprocessingGroup" xmlns:wpi="http://schemas.microsoft.com/office/word/2010/wordprocessingInk" xmlns:wne="http://schemas.microsoft.com/office/word/2006/wordml" xmlns:wps="http://schemas.microsoft.com/office/word/2010/wordprocessingShape" mc:Ignorable="w14 w15 wp14">
   <w:footnote w:type="separator" w:id="-1">
     <w:p>
       <w:pPr>
@@ -571,7 +610,7 @@
 </file>
 
 <file path=word/header1.xml><?xml version="1.0" encoding="utf-8"?>
-<w:hdr xmlns:wpc="http://schemas.microsoft.com/office/word/2010/wordprocessingCanvas" xmlns:mo="http://schemas.microsoft.com/office/mac/office/2008/main" xmlns:mc="http://schemas.openxmlformats.org/markup-compatibility/2006" xmlns:mv="urn:schemas-microsoft-com:mac:vml" xmlns:o="urn:schemas-microsoft-com:office:office" xmlns:r="http://schemas.openxmlformats.org/officeDocument/2006/relationships" xmlns:m="http://schemas.openxmlformats.org/officeDocument/2006/math" xmlns:v="urn:schemas-microsoft-com:vml" xmlns:wp14="http://schemas.microsoft.com/office/word/2010/wordprocessingDrawing" xmlns:wp="http://schemas.openxmlformats.org/drawingml/2006/wordprocessingDrawing" xmlns:w10="urn:schemas-microsoft-com:office:word" xmlns:w="http://schemas.openxmlformats.org/wordprocessingml/2006/main" xmlns:w14="http://schemas.microsoft.com/office/word/2010/wordml" xmlns:wpg="http://schemas.microsoft.com/office/word/2010/wordprocessingGroup" xmlns:wpi="http://schemas.microsoft.com/office/word/2010/wordprocessingInk" xmlns:wne="http://schemas.microsoft.com/office/word/2006/wordml" xmlns:wps="http://schemas.microsoft.com/office/word/2010/wordprocessingShape" mc:Ignorable="w14 wp14">
+<w:hdr xmlns:wpc="http://schemas.microsoft.com/office/word/2010/wordprocessingCanvas" xmlns:mc="http://schemas.openxmlformats.org/markup-compatibility/2006" xmlns:o="urn:schemas-microsoft-com:office:office" xmlns:r="http://schemas.openxmlformats.org/officeDocument/2006/relationships" xmlns:m="http://schemas.openxmlformats.org/officeDocument/2006/math" xmlns:v="urn:schemas-microsoft-com:vml" xmlns:wp14="http://schemas.microsoft.com/office/word/2010/wordprocessingDrawing" xmlns:wp="http://schemas.openxmlformats.org/drawingml/2006/wordprocessingDrawing" xmlns:w10="urn:schemas-microsoft-com:office:word" xmlns:w="http://schemas.openxmlformats.org/wordprocessingml/2006/main" xmlns:w14="http://schemas.microsoft.com/office/word/2010/wordml" xmlns:w15="http://schemas.microsoft.com/office/word/2012/wordml" xmlns:wpg="http://schemas.microsoft.com/office/word/2010/wordprocessingGroup" xmlns:wpi="http://schemas.microsoft.com/office/word/2010/wordprocessingInk" xmlns:wne="http://schemas.microsoft.com/office/word/2006/wordml" xmlns:wps="http://schemas.microsoft.com/office/word/2010/wordprocessingShape" mc:Ignorable="w14 w15 wp14">
   <w:p>
     <w:pPr>
       <w:spacing w:line="240" w:lineRule="auto"/>
@@ -661,7 +700,7 @@
 </file>
 
 <file path=word/numbering.xml><?xml version="1.0" encoding="utf-8"?>
-<w:numbering xmlns:wpc="http://schemas.microsoft.com/office/word/2010/wordprocessingCanvas" xmlns:mo="http://schemas.microsoft.com/office/mac/office/2008/main" xmlns:mc="http://schemas.openxmlformats.org/markup-compatibility/2006" xmlns:mv="urn:schemas-microsoft-com:mac:vml" xmlns:o="urn:schemas-microsoft-com:office:office" xmlns:r="http://schemas.openxmlformats.org/officeDocument/2006/relationships" xmlns:m="http://schemas.openxmlformats.org/officeDocument/2006/math" xmlns:v="urn:schemas-microsoft-com:vml" xmlns:wp14="http://schemas.microsoft.com/office/word/2010/wordprocessingDrawing" xmlns:wp="http://schemas.openxmlformats.org/drawingml/2006/wordprocessingDrawing" xmlns:w10="urn:schemas-microsoft-com:office:word" xmlns:w="http://schemas.openxmlformats.org/wordprocessingml/2006/main" xmlns:w14="http://schemas.microsoft.com/office/word/2010/wordml" xmlns:wpg="http://schemas.microsoft.com/office/word/2010/wordprocessingGroup" xmlns:wpi="http://schemas.microsoft.com/office/word/2010/wordprocessingInk" xmlns:wne="http://schemas.microsoft.com/office/word/2006/wordml" xmlns:wps="http://schemas.microsoft.com/office/word/2010/wordprocessingShape" mc:Ignorable="w14 wp14">
+<w:numbering xmlns:wpc="http://schemas.microsoft.com/office/word/2010/wordprocessingCanvas" xmlns:mc="http://schemas.openxmlformats.org/markup-compatibility/2006" xmlns:o="urn:schemas-microsoft-com:office:office" xmlns:r="http://schemas.openxmlformats.org/officeDocument/2006/relationships" xmlns:m="http://schemas.openxmlformats.org/officeDocument/2006/math" xmlns:v="urn:schemas-microsoft-com:vml" xmlns:wp14="http://schemas.microsoft.com/office/word/2010/wordprocessingDrawing" xmlns:wp="http://schemas.openxmlformats.org/drawingml/2006/wordprocessingDrawing" xmlns:w10="urn:schemas-microsoft-com:office:word" xmlns:w="http://schemas.openxmlformats.org/wordprocessingml/2006/main" xmlns:w14="http://schemas.microsoft.com/office/word/2010/wordml" xmlns:w15="http://schemas.microsoft.com/office/word/2012/wordml" xmlns:wpg="http://schemas.microsoft.com/office/word/2010/wordprocessingGroup" xmlns:wpi="http://schemas.microsoft.com/office/word/2010/wordprocessingInk" xmlns:wne="http://schemas.microsoft.com/office/word/2006/wordml" xmlns:wps="http://schemas.microsoft.com/office/word/2010/wordprocessingShape" mc:Ignorable="w14 w15 wp14">
   <w:abstractNum w:abstractNumId="0">
     <w:nsid w:val="FFFFFF1D"/>
     <w:multiLevelType w:val="multilevel"/>
@@ -2090,14 +2129,14 @@
   <w:abstractNum w:abstractNumId="12">
     <w:nsid w:val="3D3F643F"/>
     <w:multiLevelType w:val="hybridMultilevel"/>
-    <w:tmpl w:val="2D9AE65C"/>
+    <w:tmpl w:val="E3A24A76"/>
     <w:lvl w:ilvl="0" w:tplc="04090001">
       <w:start w:val="1"/>
       <w:numFmt w:val="bullet"/>
       <w:lvlText w:val=""/>
       <w:lvlJc w:val="left"/>
       <w:pPr>
-        <w:ind w:left="720" w:hanging="360"/>
+        <w:ind w:left="1080" w:hanging="360"/>
       </w:pPr>
       <w:rPr>
         <w:rFonts w:ascii="Symbol" w:hAnsi="Symbol" w:hint="default"/>
@@ -2109,7 +2148,7 @@
       <w:lvlText w:val="o"/>
       <w:lvlJc w:val="left"/>
       <w:pPr>
-        <w:ind w:left="1440" w:hanging="360"/>
+        <w:ind w:left="1800" w:hanging="360"/>
       </w:pPr>
       <w:rPr>
         <w:rFonts w:ascii="Courier New" w:hAnsi="Courier New" w:hint="default"/>
@@ -2121,7 +2160,7 @@
       <w:lvlText w:val=""/>
       <w:lvlJc w:val="left"/>
       <w:pPr>
-        <w:ind w:left="2160" w:hanging="360"/>
+        <w:ind w:left="2520" w:hanging="360"/>
       </w:pPr>
       <w:rPr>
         <w:rFonts w:ascii="Wingdings" w:hAnsi="Wingdings" w:hint="default"/>
@@ -2133,7 +2172,7 @@
       <w:lvlText w:val=""/>
       <w:lvlJc w:val="left"/>
       <w:pPr>
-        <w:ind w:left="2880" w:hanging="360"/>
+        <w:ind w:left="3240" w:hanging="360"/>
       </w:pPr>
       <w:rPr>
         <w:rFonts w:ascii="Symbol" w:hAnsi="Symbol" w:hint="default"/>
@@ -2145,7 +2184,7 @@
       <w:lvlText w:val="o"/>
       <w:lvlJc w:val="left"/>
       <w:pPr>
-        <w:ind w:left="3600" w:hanging="360"/>
+        <w:ind w:left="3960" w:hanging="360"/>
       </w:pPr>
       <w:rPr>
         <w:rFonts w:ascii="Courier New" w:hAnsi="Courier New" w:hint="default"/>
@@ -2157,7 +2196,7 @@
       <w:lvlText w:val=""/>
       <w:lvlJc w:val="left"/>
       <w:pPr>
-        <w:ind w:left="4320" w:hanging="360"/>
+        <w:ind w:left="4680" w:hanging="360"/>
       </w:pPr>
       <w:rPr>
         <w:rFonts w:ascii="Wingdings" w:hAnsi="Wingdings" w:hint="default"/>
@@ -2169,7 +2208,7 @@
       <w:lvlText w:val=""/>
       <w:lvlJc w:val="left"/>
       <w:pPr>
-        <w:ind w:left="5040" w:hanging="360"/>
+        <w:ind w:left="5400" w:hanging="360"/>
       </w:pPr>
       <w:rPr>
         <w:rFonts w:ascii="Symbol" w:hAnsi="Symbol" w:hint="default"/>
@@ -2181,7 +2220,7 @@
       <w:lvlText w:val="o"/>
       <w:lvlJc w:val="left"/>
       <w:pPr>
-        <w:ind w:left="5760" w:hanging="360"/>
+        <w:ind w:left="6120" w:hanging="360"/>
       </w:pPr>
       <w:rPr>
         <w:rFonts w:ascii="Courier New" w:hAnsi="Courier New" w:hint="default"/>
@@ -2193,7 +2232,7 @@
       <w:lvlText w:val=""/>
       <w:lvlJc w:val="left"/>
       <w:pPr>
-        <w:ind w:left="6480" w:hanging="360"/>
+        <w:ind w:left="6840" w:hanging="360"/>
       </w:pPr>
       <w:rPr>
         <w:rFonts w:ascii="Wingdings" w:hAnsi="Wingdings" w:hint="default"/>
@@ -2475,7 +2514,7 @@
 </file>
 
 <file path=word/styles.xml><?xml version="1.0" encoding="utf-8"?>
-<w:styles xmlns:mc="http://schemas.openxmlformats.org/markup-compatibility/2006" xmlns:r="http://schemas.openxmlformats.org/officeDocument/2006/relationships" xmlns:w="http://schemas.openxmlformats.org/wordprocessingml/2006/main" xmlns:w14="http://schemas.microsoft.com/office/word/2010/wordml" mc:Ignorable="w14">
+<w:styles xmlns:mc="http://schemas.openxmlformats.org/markup-compatibility/2006" xmlns:r="http://schemas.openxmlformats.org/officeDocument/2006/relationships" xmlns:w="http://schemas.openxmlformats.org/wordprocessingml/2006/main" xmlns:w14="http://schemas.microsoft.com/office/word/2010/wordml" xmlns:w15="http://schemas.microsoft.com/office/word/2012/wordml" mc:Ignorable="w14 w15">
   <w:docDefaults>
     <w:rPrDefault>
       <w:rPr>
@@ -2485,43 +2524,164 @@
     </w:rPrDefault>
     <w:pPrDefault/>
   </w:docDefaults>
-  <w:latentStyles w:defLockedState="0" w:defUIPriority="99" w:defSemiHidden="1" w:defUnhideWhenUsed="1" w:defQFormat="0" w:count="276">
-    <w:lsdException w:name="Normal" w:semiHidden="0" w:uiPriority="0" w:unhideWhenUsed="0" w:qFormat="1"/>
-    <w:lsdException w:name="heading 1" w:semiHidden="0" w:uiPriority="9" w:unhideWhenUsed="0" w:qFormat="1"/>
-    <w:lsdException w:name="heading 2" w:uiPriority="9" w:qFormat="1"/>
-    <w:lsdException w:name="heading 3" w:uiPriority="9" w:qFormat="1"/>
-    <w:lsdException w:name="heading 4" w:uiPriority="9" w:qFormat="1"/>
-    <w:lsdException w:name="heading 5" w:uiPriority="9" w:qFormat="1"/>
-    <w:lsdException w:name="heading 6" w:uiPriority="9" w:qFormat="1"/>
-    <w:lsdException w:name="heading 7" w:uiPriority="9" w:qFormat="1"/>
-    <w:lsdException w:name="heading 8" w:uiPriority="9" w:qFormat="1"/>
-    <w:lsdException w:name="heading 9" w:uiPriority="9" w:qFormat="1"/>
-    <w:lsdException w:name="toc 1" w:uiPriority="39"/>
-    <w:lsdException w:name="toc 2" w:uiPriority="39"/>
-    <w:lsdException w:name="toc 3" w:uiPriority="39"/>
-    <w:lsdException w:name="toc 4" w:uiPriority="39"/>
-    <w:lsdException w:name="toc 5" w:uiPriority="39"/>
-    <w:lsdException w:name="toc 6" w:uiPriority="39"/>
-    <w:lsdException w:name="toc 7" w:uiPriority="39"/>
-    <w:lsdException w:name="toc 8" w:uiPriority="39"/>
-    <w:lsdException w:name="toc 9" w:uiPriority="39"/>
-    <w:lsdException w:name="caption" w:uiPriority="35" w:qFormat="1"/>
-    <w:lsdException w:name="Title" w:semiHidden="0" w:uiPriority="10" w:unhideWhenUsed="0" w:qFormat="1"/>
-    <w:lsdException w:name="Default Paragraph Font" w:uiPriority="1"/>
-    <w:lsdException w:name="Subtitle" w:semiHidden="0" w:uiPriority="11" w:unhideWhenUsed="0" w:qFormat="1"/>
-    <w:lsdException w:name="Strong" w:semiHidden="0" w:uiPriority="22" w:unhideWhenUsed="0" w:qFormat="1"/>
-    <w:lsdException w:name="Emphasis" w:semiHidden="0" w:uiPriority="20" w:unhideWhenUsed="0" w:qFormat="1"/>
-    <w:lsdException w:name="Table Grid" w:semiHidden="0" w:uiPriority="39" w:unhideWhenUsed="0"/>
-    <w:lsdException w:name="Note Level 1" w:unhideWhenUsed="0"/>
-    <w:lsdException w:name="Note Level 2" w:semiHidden="0" w:uiPriority="1" w:unhideWhenUsed="0" w:qFormat="1"/>
-    <w:lsdException w:name="Note Level 3" w:uiPriority="60"/>
-    <w:lsdException w:name="Note Level 4" w:uiPriority="61"/>
-    <w:lsdException w:name="Note Level 5" w:uiPriority="62"/>
-    <w:lsdException w:name="Note Level 6" w:uiPriority="63"/>
-    <w:lsdException w:name="Note Level 7" w:uiPriority="64"/>
-    <w:lsdException w:name="Note Level 8" w:uiPriority="65"/>
-    <w:lsdException w:name="Note Level 9" w:uiPriority="66"/>
-    <w:lsdException w:name="Placeholder Text" w:uiPriority="67"/>
+  <w:latentStyles w:defLockedState="0" w:defUIPriority="99" w:defSemiHidden="0" w:defUnhideWhenUsed="0" w:defQFormat="0" w:count="371">
+    <w:lsdException w:name="Normal" w:uiPriority="0" w:qFormat="1"/>
+    <w:lsdException w:name="heading 1" w:uiPriority="9" w:qFormat="1"/>
+    <w:lsdException w:name="heading 2" w:semiHidden="1" w:uiPriority="9" w:unhideWhenUsed="1" w:qFormat="1"/>
+    <w:lsdException w:name="heading 3" w:semiHidden="1" w:uiPriority="9" w:unhideWhenUsed="1" w:qFormat="1"/>
+    <w:lsdException w:name="heading 4" w:semiHidden="1" w:uiPriority="9" w:unhideWhenUsed="1" w:qFormat="1"/>
+    <w:lsdException w:name="heading 5" w:semiHidden="1" w:uiPriority="9" w:unhideWhenUsed="1" w:qFormat="1"/>
+    <w:lsdException w:name="heading 6" w:semiHidden="1" w:uiPriority="9" w:unhideWhenUsed="1" w:qFormat="1"/>
+    <w:lsdException w:name="heading 7" w:semiHidden="1" w:uiPriority="9" w:unhideWhenUsed="1" w:qFormat="1"/>
+    <w:lsdException w:name="heading 8" w:semiHidden="1" w:uiPriority="9" w:unhideWhenUsed="1" w:qFormat="1"/>
+    <w:lsdException w:name="heading 9" w:semiHidden="1" w:uiPriority="9" w:unhideWhenUsed="1" w:qFormat="1"/>
+    <w:lsdException w:name="index 1" w:semiHidden="1" w:unhideWhenUsed="1"/>
+    <w:lsdException w:name="index 2" w:semiHidden="1" w:unhideWhenUsed="1"/>
+    <w:lsdException w:name="index 3" w:semiHidden="1" w:unhideWhenUsed="1"/>
+    <w:lsdException w:name="index 4" w:semiHidden="1" w:unhideWhenUsed="1"/>
+    <w:lsdException w:name="index 5" w:semiHidden="1" w:unhideWhenUsed="1"/>
+    <w:lsdException w:name="index 6" w:semiHidden="1" w:unhideWhenUsed="1"/>
+    <w:lsdException w:name="index 7" w:semiHidden="1" w:unhideWhenUsed="1"/>
+    <w:lsdException w:name="index 8" w:semiHidden="1" w:unhideWhenUsed="1"/>
+    <w:lsdException w:name="index 9" w:semiHidden="1" w:unhideWhenUsed="1"/>
+    <w:lsdException w:name="toc 1" w:semiHidden="1" w:uiPriority="39" w:unhideWhenUsed="1"/>
+    <w:lsdException w:name="toc 2" w:semiHidden="1" w:uiPriority="39" w:unhideWhenUsed="1"/>
+    <w:lsdException w:name="toc 3" w:semiHidden="1" w:uiPriority="39" w:unhideWhenUsed="1"/>
+    <w:lsdException w:name="toc 4" w:semiHidden="1" w:uiPriority="39" w:unhideWhenUsed="1"/>
+    <w:lsdException w:name="toc 5" w:semiHidden="1" w:uiPriority="39" w:unhideWhenUsed="1"/>
+    <w:lsdException w:name="toc 6" w:semiHidden="1" w:uiPriority="39" w:unhideWhenUsed="1"/>
+    <w:lsdException w:name="toc 7" w:semiHidden="1" w:uiPriority="39" w:unhideWhenUsed="1"/>
+    <w:lsdException w:name="toc 8" w:semiHidden="1" w:uiPriority="39" w:unhideWhenUsed="1"/>
+    <w:lsdException w:name="toc 9" w:semiHidden="1" w:uiPriority="39" w:unhideWhenUsed="1"/>
+    <w:lsdException w:name="Normal Indent" w:semiHidden="1" w:unhideWhenUsed="1"/>
+    <w:lsdException w:name="footnote text" w:semiHidden="1" w:unhideWhenUsed="1"/>
+    <w:lsdException w:name="annotation text" w:semiHidden="1" w:unhideWhenUsed="1"/>
+    <w:lsdException w:name="header" w:semiHidden="1" w:unhideWhenUsed="1"/>
+    <w:lsdException w:name="footer" w:semiHidden="1" w:unhideWhenUsed="1"/>
+    <w:lsdException w:name="index heading" w:semiHidden="1" w:unhideWhenUsed="1"/>
+    <w:lsdException w:name="caption" w:semiHidden="1" w:uiPriority="35" w:unhideWhenUsed="1" w:qFormat="1"/>
+    <w:lsdException w:name="table of figures" w:semiHidden="1" w:unhideWhenUsed="1"/>
+    <w:lsdException w:name="envelope address" w:semiHidden="1" w:unhideWhenUsed="1"/>
+    <w:lsdException w:name="envelope return" w:semiHidden="1" w:unhideWhenUsed="1"/>
+    <w:lsdException w:name="footnote reference" w:semiHidden="1" w:unhideWhenUsed="1"/>
+    <w:lsdException w:name="annotation reference" w:semiHidden="1" w:unhideWhenUsed="1"/>
+    <w:lsdException w:name="line number" w:semiHidden="1" w:unhideWhenUsed="1"/>
+    <w:lsdException w:name="page number" w:semiHidden="1" w:unhideWhenUsed="1"/>
+    <w:lsdException w:name="endnote reference" w:semiHidden="1" w:unhideWhenUsed="1"/>
+    <w:lsdException w:name="endnote text" w:semiHidden="1" w:unhideWhenUsed="1"/>
+    <w:lsdException w:name="table of authorities" w:semiHidden="1" w:unhideWhenUsed="1"/>
+    <w:lsdException w:name="macro" w:semiHidden="1" w:unhideWhenUsed="1"/>
+    <w:lsdException w:name="toa heading" w:semiHidden="1" w:unhideWhenUsed="1"/>
+    <w:lsdException w:name="List" w:semiHidden="1" w:unhideWhenUsed="1"/>
+    <w:lsdException w:name="List Bullet" w:semiHidden="1" w:unhideWhenUsed="1"/>
+    <w:lsdException w:name="List Number" w:semiHidden="1" w:unhideWhenUsed="1"/>
+    <w:lsdException w:name="List 2" w:semiHidden="1" w:unhideWhenUsed="1"/>
+    <w:lsdException w:name="List 3" w:semiHidden="1" w:unhideWhenUsed="1"/>
+    <w:lsdException w:name="List 4" w:semiHidden="1" w:unhideWhenUsed="1"/>
+    <w:lsdException w:name="List 5" w:semiHidden="1" w:unhideWhenUsed="1"/>
+    <w:lsdException w:name="List Bullet 2" w:semiHidden="1" w:unhideWhenUsed="1"/>
+    <w:lsdException w:name="List Bullet 3" w:semiHidden="1" w:unhideWhenUsed="1"/>
+    <w:lsdException w:name="List Bullet 4" w:semiHidden="1" w:unhideWhenUsed="1"/>
+    <w:lsdException w:name="List Bullet 5" w:semiHidden="1" w:unhideWhenUsed="1"/>
+    <w:lsdException w:name="List Number 2" w:semiHidden="1" w:unhideWhenUsed="1"/>
+    <w:lsdException w:name="List Number 3" w:semiHidden="1" w:unhideWhenUsed="1"/>
+    <w:lsdException w:name="List Number 4" w:semiHidden="1" w:unhideWhenUsed="1"/>
+    <w:lsdException w:name="List Number 5" w:semiHidden="1" w:unhideWhenUsed="1"/>
+    <w:lsdException w:name="Title" w:uiPriority="10" w:qFormat="1"/>
+    <w:lsdException w:name="Closing" w:semiHidden="1" w:unhideWhenUsed="1"/>
+    <w:lsdException w:name="Signature" w:semiHidden="1" w:unhideWhenUsed="1"/>
+    <w:lsdException w:name="Default Paragraph Font" w:semiHidden="1" w:uiPriority="1" w:unhideWhenUsed="1"/>
+    <w:lsdException w:name="Body Text" w:semiHidden="1" w:unhideWhenUsed="1"/>
+    <w:lsdException w:name="Body Text Indent" w:semiHidden="1" w:unhideWhenUsed="1"/>
+    <w:lsdException w:name="List Continue" w:semiHidden="1" w:unhideWhenUsed="1"/>
+    <w:lsdException w:name="List Continue 2" w:semiHidden="1" w:unhideWhenUsed="1"/>
+    <w:lsdException w:name="List Continue 3" w:semiHidden="1" w:unhideWhenUsed="1"/>
+    <w:lsdException w:name="List Continue 4" w:semiHidden="1" w:unhideWhenUsed="1"/>
+    <w:lsdException w:name="List Continue 5" w:semiHidden="1" w:unhideWhenUsed="1"/>
+    <w:lsdException w:name="Message Header" w:semiHidden="1" w:unhideWhenUsed="1"/>
+    <w:lsdException w:name="Subtitle" w:uiPriority="11" w:qFormat="1"/>
+    <w:lsdException w:name="Salutation" w:semiHidden="1" w:unhideWhenUsed="1"/>
+    <w:lsdException w:name="Date" w:semiHidden="1" w:unhideWhenUsed="1"/>
+    <w:lsdException w:name="Body Text First Indent" w:semiHidden="1" w:unhideWhenUsed="1"/>
+    <w:lsdException w:name="Body Text First Indent 2" w:semiHidden="1" w:unhideWhenUsed="1"/>
+    <w:lsdException w:name="Note Heading" w:semiHidden="1" w:unhideWhenUsed="1"/>
+    <w:lsdException w:name="Body Text 2" w:semiHidden="1" w:unhideWhenUsed="1"/>
+    <w:lsdException w:name="Body Text 3" w:semiHidden="1" w:unhideWhenUsed="1"/>
+    <w:lsdException w:name="Body Text Indent 2" w:semiHidden="1" w:unhideWhenUsed="1"/>
+    <w:lsdException w:name="Body Text Indent 3" w:semiHidden="1" w:unhideWhenUsed="1"/>
+    <w:lsdException w:name="Block Text" w:semiHidden="1" w:unhideWhenUsed="1"/>
+    <w:lsdException w:name="Hyperlink" w:semiHidden="1" w:unhideWhenUsed="1"/>
+    <w:lsdException w:name="FollowedHyperlink" w:semiHidden="1" w:unhideWhenUsed="1"/>
+    <w:lsdException w:name="Strong" w:uiPriority="22" w:qFormat="1"/>
+    <w:lsdException w:name="Emphasis" w:uiPriority="20" w:qFormat="1"/>
+    <w:lsdException w:name="Document Map" w:semiHidden="1" w:unhideWhenUsed="1"/>
+    <w:lsdException w:name="Plain Text" w:semiHidden="1" w:unhideWhenUsed="1"/>
+    <w:lsdException w:name="E-mail Signature" w:semiHidden="1" w:unhideWhenUsed="1"/>
+    <w:lsdException w:name="HTML Top of Form" w:semiHidden="1" w:unhideWhenUsed="1"/>
+    <w:lsdException w:name="HTML Bottom of Form" w:semiHidden="1" w:unhideWhenUsed="1"/>
+    <w:lsdException w:name="Normal (Web)" w:semiHidden="1" w:unhideWhenUsed="1"/>
+    <w:lsdException w:name="HTML Acronym" w:semiHidden="1" w:unhideWhenUsed="1"/>
+    <w:lsdException w:name="HTML Address" w:semiHidden="1" w:unhideWhenUsed="1"/>
+    <w:lsdException w:name="HTML Cite" w:semiHidden="1" w:unhideWhenUsed="1"/>
+    <w:lsdException w:name="HTML Code" w:semiHidden="1" w:unhideWhenUsed="1"/>
+    <w:lsdException w:name="HTML Definition" w:semiHidden="1" w:unhideWhenUsed="1"/>
+    <w:lsdException w:name="HTML Keyboard" w:semiHidden="1" w:unhideWhenUsed="1"/>
+    <w:lsdException w:name="HTML Preformatted" w:semiHidden="1" w:unhideWhenUsed="1"/>
+    <w:lsdException w:name="HTML Sample" w:semiHidden="1" w:unhideWhenUsed="1"/>
+    <w:lsdException w:name="HTML Typewriter" w:semiHidden="1" w:unhideWhenUsed="1"/>
+    <w:lsdException w:name="HTML Variable" w:semiHidden="1" w:unhideWhenUsed="1"/>
+    <w:lsdException w:name="Normal Table" w:semiHidden="1" w:unhideWhenUsed="1"/>
+    <w:lsdException w:name="annotation subject" w:semiHidden="1" w:unhideWhenUsed="1"/>
+    <w:lsdException w:name="No List" w:semiHidden="1" w:unhideWhenUsed="1"/>
+    <w:lsdException w:name="Outline List 1" w:semiHidden="1" w:unhideWhenUsed="1"/>
+    <w:lsdException w:name="Outline List 2" w:semiHidden="1" w:unhideWhenUsed="1"/>
+    <w:lsdException w:name="Outline List 3" w:semiHidden="1" w:unhideWhenUsed="1"/>
+    <w:lsdException w:name="Table Simple 1" w:semiHidden="1" w:unhideWhenUsed="1"/>
+    <w:lsdException w:name="Table Simple 2" w:semiHidden="1" w:unhideWhenUsed="1"/>
+    <w:lsdException w:name="Table Simple 3" w:semiHidden="1" w:unhideWhenUsed="1"/>
+    <w:lsdException w:name="Table Classic 1" w:semiHidden="1" w:unhideWhenUsed="1"/>
+    <w:lsdException w:name="Table Classic 2" w:semiHidden="1" w:unhideWhenUsed="1"/>
+    <w:lsdException w:name="Table Classic 3" w:semiHidden="1" w:unhideWhenUsed="1"/>
+    <w:lsdException w:name="Table Classic 4" w:semiHidden="1" w:unhideWhenUsed="1"/>
+    <w:lsdException w:name="Table Colorful 1" w:semiHidden="1" w:unhideWhenUsed="1"/>
+    <w:lsdException w:name="Table Colorful 2" w:semiHidden="1" w:unhideWhenUsed="1"/>
+    <w:lsdException w:name="Table Colorful 3" w:semiHidden="1" w:unhideWhenUsed="1"/>
+    <w:lsdException w:name="Table Columns 1" w:semiHidden="1" w:unhideWhenUsed="1"/>
+    <w:lsdException w:name="Table Columns 2" w:semiHidden="1" w:unhideWhenUsed="1"/>
+    <w:lsdException w:name="Table Columns 3" w:semiHidden="1" w:unhideWhenUsed="1"/>
+    <w:lsdException w:name="Table Columns 4" w:semiHidden="1" w:unhideWhenUsed="1"/>
+    <w:lsdException w:name="Table Columns 5" w:semiHidden="1" w:unhideWhenUsed="1"/>
+    <w:lsdException w:name="Table Grid 1" w:semiHidden="1" w:unhideWhenUsed="1"/>
+    <w:lsdException w:name="Table Grid 2" w:semiHidden="1" w:unhideWhenUsed="1"/>
+    <w:lsdException w:name="Table Grid 3" w:semiHidden="1" w:unhideWhenUsed="1"/>
+    <w:lsdException w:name="Table Grid 4" w:semiHidden="1" w:unhideWhenUsed="1"/>
+    <w:lsdException w:name="Table Grid 5" w:semiHidden="1" w:unhideWhenUsed="1"/>
+    <w:lsdException w:name="Table Grid 6" w:semiHidden="1" w:unhideWhenUsed="1"/>
+    <w:lsdException w:name="Table Grid 7" w:semiHidden="1" w:unhideWhenUsed="1"/>
+    <w:lsdException w:name="Table Grid 8" w:semiHidden="1" w:unhideWhenUsed="1"/>
+    <w:lsdException w:name="Table List 1" w:semiHidden="1" w:unhideWhenUsed="1"/>
+    <w:lsdException w:name="Table List 2" w:semiHidden="1" w:unhideWhenUsed="1"/>
+    <w:lsdException w:name="Table List 3" w:semiHidden="1" w:unhideWhenUsed="1"/>
+    <w:lsdException w:name="Table List 4" w:semiHidden="1" w:unhideWhenUsed="1"/>
+    <w:lsdException w:name="Table List 5" w:semiHidden="1" w:unhideWhenUsed="1"/>
+    <w:lsdException w:name="Table List 6" w:semiHidden="1" w:unhideWhenUsed="1"/>
+    <w:lsdException w:name="Table List 7" w:semiHidden="1" w:unhideWhenUsed="1"/>
+    <w:lsdException w:name="Table List 8" w:semiHidden="1" w:unhideWhenUsed="1"/>
+    <w:lsdException w:name="Table 3D effects 1" w:semiHidden="1" w:unhideWhenUsed="1"/>
+    <w:lsdException w:name="Table 3D effects 2" w:semiHidden="1" w:unhideWhenUsed="1"/>
+    <w:lsdException w:name="Table 3D effects 3" w:semiHidden="1" w:unhideWhenUsed="1"/>
+    <w:lsdException w:name="Table Contemporary" w:semiHidden="1" w:unhideWhenUsed="1"/>
+    <w:lsdException w:name="Table Elegant" w:semiHidden="1" w:unhideWhenUsed="1"/>
+    <w:lsdException w:name="Table Professional" w:semiHidden="1" w:unhideWhenUsed="1"/>
+    <w:lsdException w:name="Table Subtle 1" w:semiHidden="1" w:unhideWhenUsed="1"/>
+    <w:lsdException w:name="Table Subtle 2" w:semiHidden="1" w:unhideWhenUsed="1"/>
+    <w:lsdException w:name="Table Web 1" w:semiHidden="1" w:unhideWhenUsed="1"/>
+    <w:lsdException w:name="Table Web 2" w:semiHidden="1" w:unhideWhenUsed="1"/>
+    <w:lsdException w:name="Table Web 3" w:semiHidden="1" w:unhideWhenUsed="1"/>
+    <w:lsdException w:name="Balloon Text" w:semiHidden="1" w:unhideWhenUsed="1"/>
+    <w:lsdException w:name="Table Grid" w:uiPriority="39"/>
+    <w:lsdException w:name="Table Theme" w:semiHidden="1" w:unhideWhenUsed="1"/>
+    <w:lsdException w:name="Placeholder Text" w:semiHidden="1" w:uiPriority="67"/>
     <w:lsdException w:name="No Spacing" w:uiPriority="68"/>
     <w:lsdException w:name="Light Shading" w:uiPriority="69"/>
     <w:lsdException w:name="Light List" w:uiPriority="70"/>
@@ -2534,16 +2694,16 @@
     <w:lsdException w:name="Medium Grid 2" w:uiPriority="63"/>
     <w:lsdException w:name="Medium Grid 3" w:uiPriority="64"/>
     <w:lsdException w:name="Dark List" w:uiPriority="65"/>
-    <w:lsdException w:name="Colorful Shading" w:unhideWhenUsed="0"/>
-    <w:lsdException w:name="Colorful List" w:semiHidden="0" w:uiPriority="34" w:unhideWhenUsed="0" w:qFormat="1"/>
-    <w:lsdException w:name="Colorful Grid" w:semiHidden="0" w:uiPriority="29" w:unhideWhenUsed="0" w:qFormat="1"/>
-    <w:lsdException w:name="Light Shading Accent 1" w:semiHidden="0" w:uiPriority="30" w:unhideWhenUsed="0" w:qFormat="1"/>
+    <w:lsdException w:name="Colorful Shading"/>
+    <w:lsdException w:name="Colorful List" w:uiPriority="34" w:qFormat="1"/>
+    <w:lsdException w:name="Colorful Grid" w:uiPriority="29" w:qFormat="1"/>
+    <w:lsdException w:name="Light Shading Accent 1" w:uiPriority="30" w:qFormat="1"/>
     <w:lsdException w:name="Light List Accent 1" w:uiPriority="66"/>
     <w:lsdException w:name="Light Grid Accent 1" w:uiPriority="67"/>
     <w:lsdException w:name="Medium Shading 1 Accent 1" w:uiPriority="68"/>
     <w:lsdException w:name="Medium Shading 2 Accent 1" w:uiPriority="69"/>
     <w:lsdException w:name="Medium List 1 Accent 1" w:uiPriority="70"/>
-    <w:lsdException w:name="Revision" w:uiPriority="71"/>
+    <w:lsdException w:name="Revision" w:semiHidden="1" w:uiPriority="71"/>
     <w:lsdException w:name="List Paragraph" w:uiPriority="72"/>
     <w:lsdException w:name="Quote" w:uiPriority="73"/>
     <w:lsdException w:name="Intense Quote" w:uiPriority="60"/>
@@ -2616,346 +2776,117 @@
     <w:lsdException w:name="Light Grid Accent 6" w:uiPriority="71"/>
     <w:lsdException w:name="Medium Shading 1 Accent 6" w:uiPriority="72"/>
     <w:lsdException w:name="Medium Shading 2 Accent 6" w:uiPriority="73"/>
-    <w:lsdException w:name="Medium List 1 Accent 6" w:semiHidden="0" w:uiPriority="19" w:unhideWhenUsed="0" w:qFormat="1"/>
-    <w:lsdException w:name="Medium List 2 Accent 6" w:semiHidden="0" w:uiPriority="21" w:unhideWhenUsed="0" w:qFormat="1"/>
-    <w:lsdException w:name="Medium Grid 1 Accent 6" w:semiHidden="0" w:uiPriority="31" w:unhideWhenUsed="0" w:qFormat="1"/>
-    <w:lsdException w:name="Medium Grid 2 Accent 6" w:semiHidden="0" w:uiPriority="32" w:unhideWhenUsed="0" w:qFormat="1"/>
-    <w:lsdException w:name="Medium Grid 3 Accent 6" w:semiHidden="0" w:uiPriority="33" w:unhideWhenUsed="0" w:qFormat="1"/>
+    <w:lsdException w:name="Medium List 1 Accent 6" w:uiPriority="19" w:qFormat="1"/>
+    <w:lsdException w:name="Medium List 2 Accent 6" w:uiPriority="21" w:qFormat="1"/>
+    <w:lsdException w:name="Medium Grid 1 Accent 6" w:uiPriority="31" w:qFormat="1"/>
+    <w:lsdException w:name="Medium Grid 2 Accent 6" w:uiPriority="32" w:qFormat="1"/>
+    <w:lsdException w:name="Medium Grid 3 Accent 6" w:uiPriority="33" w:qFormat="1"/>
     <w:lsdException w:name="Dark List Accent 6" w:uiPriority="37"/>
     <w:lsdException w:name="Colorful Shading Accent 6" w:uiPriority="39" w:qFormat="1"/>
-    <w:lsdException w:name="Colorful List Accent 6" w:semiHidden="0" w:uiPriority="41" w:unhideWhenUsed="0"/>
-    <w:lsdException w:name="Colorful Grid Accent 6" w:semiHidden="0" w:uiPriority="42" w:unhideWhenUsed="0"/>
-    <w:lsdException w:name="Subtle Emphasis" w:semiHidden="0" w:uiPriority="43" w:unhideWhenUsed="0"/>
-    <w:lsdException w:name="Intense Emphasis" w:semiHidden="0" w:uiPriority="44" w:unhideWhenUsed="0"/>
-    <w:lsdException w:name="Subtle Reference" w:semiHidden="0" w:uiPriority="45" w:unhideWhenUsed="0"/>
-    <w:lsdException w:name="Intense Reference" w:semiHidden="0" w:uiPriority="40" w:unhideWhenUsed="0"/>
-    <w:lsdException w:name="Book Title" w:semiHidden="0" w:uiPriority="46" w:unhideWhenUsed="0"/>
-    <w:lsdException w:name="Bibliography" w:semiHidden="0" w:uiPriority="47" w:unhideWhenUsed="0"/>
-    <w:lsdException w:name="TOC Heading" w:semiHidden="0" w:uiPriority="48" w:unhideWhenUsed="0"/>
-  </w:latentStyles>
-  <w:style w:type="paragraph" w:default="1" w:styleId="Normal">
-    <w:name w:val="Normal"/>
-    <w:qFormat/>
-    <w:pPr>
-      <w:spacing w:after="200" w:line="276" w:lineRule="auto"/>
-    </w:pPr>
-    <w:rPr>
-      <w:sz w:val="22"/>
-      <w:szCs w:val="22"/>
-    </w:rPr>
-  </w:style>
-  <w:style w:type="character" w:default="1" w:styleId="DefaultParagraphFont">
-    <w:name w:val="Default Paragraph Font"/>
-    <w:uiPriority w:val="1"/>
-    <w:semiHidden/>
-    <w:unhideWhenUsed/>
-  </w:style>
-  <w:style w:type="table" w:default="1" w:styleId="TableNormal">
-    <w:name w:val="Normal Table"/>
-    <w:uiPriority w:val="99"/>
-    <w:semiHidden/>
-    <w:unhideWhenUsed/>
-    <w:tblPr>
-      <w:tblInd w:w="0" w:type="dxa"/>
-      <w:tblCellMar>
-        <w:top w:w="0" w:type="dxa"/>
-        <w:left w:w="108" w:type="dxa"/>
-        <w:bottom w:w="0" w:type="dxa"/>
-        <w:right w:w="108" w:type="dxa"/>
-      </w:tblCellMar>
-    </w:tblPr>
-  </w:style>
-  <w:style w:type="numbering" w:default="1" w:styleId="NoList">
-    <w:name w:val="No List"/>
-    <w:uiPriority w:val="99"/>
-    <w:semiHidden/>
-    <w:unhideWhenUsed/>
-  </w:style>
-  <w:style w:type="paragraph" w:styleId="ListParagraph">
-    <w:name w:val="List Paragraph"/>
-    <w:basedOn w:val="Normal"/>
-    <w:qFormat/>
-    <w:pPr>
-      <w:ind w:left="720"/>
-      <w:contextualSpacing/>
-    </w:pPr>
-  </w:style>
-  <w:style w:type="character" w:styleId="Hyperlink">
-    <w:name w:val="Hyperlink"/>
-    <w:rPr>
-      <w:color w:val="0563C1"/>
-      <w:u w:val="single"/>
-    </w:rPr>
-  </w:style>
-  <w:style w:type="character" w:styleId="FollowedHyperlink">
-    <w:name w:val="FollowedHyperlink"/>
-    <w:rPr>
-      <w:color w:val="954F72"/>
-      <w:u w:val="single"/>
-    </w:rPr>
-  </w:style>
-  <w:style w:type="paragraph" w:styleId="Header">
-    <w:name w:val="header"/>
-    <w:basedOn w:val="Normal"/>
-    <w:link w:val="HeaderChar"/>
-    <w:pPr>
-      <w:tabs>
-        <w:tab w:val="center" w:pos="4680"/>
-        <w:tab w:val="right" w:pos="9360"/>
-      </w:tabs>
-    </w:pPr>
-  </w:style>
-  <w:style w:type="character" w:customStyle="1" w:styleId="HeaderChar">
-    <w:name w:val="Header Char"/>
-    <w:link w:val="Header"/>
-    <w:rPr>
-      <w:sz w:val="22"/>
-      <w:szCs w:val="22"/>
-    </w:rPr>
-  </w:style>
-  <w:style w:type="paragraph" w:styleId="Footer">
-    <w:name w:val="footer"/>
-    <w:basedOn w:val="Normal"/>
-    <w:link w:val="FooterChar"/>
-    <w:pPr>
-      <w:tabs>
-        <w:tab w:val="center" w:pos="4680"/>
-        <w:tab w:val="right" w:pos="9360"/>
-      </w:tabs>
-    </w:pPr>
-  </w:style>
-  <w:style w:type="character" w:customStyle="1" w:styleId="FooterChar">
-    <w:name w:val="Footer Char"/>
-    <w:link w:val="Footer"/>
-    <w:rPr>
-      <w:sz w:val="22"/>
-      <w:szCs w:val="22"/>
-    </w:rPr>
-  </w:style>
-  <w:style w:type="paragraph" w:styleId="CommentText">
-    <w:name w:val="annotation text"/>
-    <w:basedOn w:val="Normal"/>
-    <w:pPr>
-      <w:spacing w:line="240" w:lineRule="auto"/>
-    </w:pPr>
-    <w:rPr>
-      <w:sz w:val="20"/>
-      <w:szCs w:val="20"/>
-    </w:rPr>
-  </w:style>
-  <w:style w:type="paragraph" w:styleId="BalloonText">
-    <w:name w:val="Balloon Text"/>
-    <w:basedOn w:val="Normal"/>
-    <w:link w:val="BalloonTextChar"/>
-    <w:uiPriority w:val="99"/>
-    <w:semiHidden/>
-    <w:unhideWhenUsed/>
-    <w:rsid w:val="00CA69FC"/>
-    <w:pPr>
-      <w:spacing w:after="0" w:line="240" w:lineRule="auto"/>
-    </w:pPr>
-    <w:rPr>
-      <w:rFonts w:ascii="Segoe UI" w:hAnsi="Segoe UI" w:cs="Segoe UI"/>
-      <w:sz w:val="18"/>
-      <w:szCs w:val="18"/>
-    </w:rPr>
-  </w:style>
-  <w:style w:type="character" w:customStyle="1" w:styleId="BalloonTextChar">
-    <w:name w:val="Balloon Text Char"/>
-    <w:link w:val="BalloonText"/>
-    <w:uiPriority w:val="99"/>
-    <w:semiHidden/>
-    <w:rsid w:val="00CA69FC"/>
-    <w:rPr>
-      <w:rFonts w:ascii="Segoe UI" w:hAnsi="Segoe UI" w:cs="Segoe UI"/>
-      <w:sz w:val="18"/>
-      <w:szCs w:val="18"/>
-    </w:rPr>
-  </w:style>
-  <w:style w:type="table" w:styleId="TableGrid">
-    <w:name w:val="Table Grid"/>
-    <w:basedOn w:val="TableNormal"/>
-    <w:uiPriority w:val="39"/>
-    <w:rsid w:val="00BB2F27"/>
-    <w:tblPr>
-      <w:tblInd w:w="0" w:type="dxa"/>
-      <w:tblBorders>
-        <w:top w:val="single" w:sz="4" w:space="0" w:color="auto"/>
-        <w:left w:val="single" w:sz="4" w:space="0" w:color="auto"/>
-        <w:bottom w:val="single" w:sz="4" w:space="0" w:color="auto"/>
-        <w:right w:val="single" w:sz="4" w:space="0" w:color="auto"/>
-        <w:insideH w:val="single" w:sz="4" w:space="0" w:color="auto"/>
-        <w:insideV w:val="single" w:sz="4" w:space="0" w:color="auto"/>
-      </w:tblBorders>
-      <w:tblCellMar>
-        <w:top w:w="0" w:type="dxa"/>
-        <w:left w:w="108" w:type="dxa"/>
-        <w:bottom w:w="0" w:type="dxa"/>
-        <w:right w:w="108" w:type="dxa"/>
-      </w:tblCellMar>
-    </w:tblPr>
-  </w:style>
-</w:styles>
-</file>
-
-<file path=word/stylesWithEffects.xml><?xml version="1.0" encoding="utf-8"?>
-<w:styles xmlns:wpc="http://schemas.microsoft.com/office/word/2010/wordprocessingCanvas" xmlns:mo="http://schemas.microsoft.com/office/mac/office/2008/main" xmlns:mc="http://schemas.openxmlformats.org/markup-compatibility/2006" xmlns:mv="urn:schemas-microsoft-com:mac:vml" xmlns:o="urn:schemas-microsoft-com:office:office" xmlns:r="http://schemas.openxmlformats.org/officeDocument/2006/relationships" xmlns:m="http://schemas.openxmlformats.org/officeDocument/2006/math" xmlns:v="urn:schemas-microsoft-com:vml" xmlns:wp14="http://schemas.microsoft.com/office/word/2010/wordprocessingDrawing" xmlns:wp="http://schemas.openxmlformats.org/drawingml/2006/wordprocessingDrawing" xmlns:w10="urn:schemas-microsoft-com:office:word" xmlns:w="http://schemas.openxmlformats.org/wordprocessingml/2006/main" xmlns:w14="http://schemas.microsoft.com/office/word/2010/wordml" xmlns:wpg="http://schemas.microsoft.com/office/word/2010/wordprocessingGroup" xmlns:wpi="http://schemas.microsoft.com/office/word/2010/wordprocessingInk" xmlns:wne="http://schemas.microsoft.com/office/word/2006/wordml" xmlns:wps="http://schemas.microsoft.com/office/word/2010/wordprocessingShape" mc:Ignorable="w14 wp14">
-  <w:docDefaults>
-    <w:rPrDefault>
-      <w:rPr>
-        <w:rFonts w:ascii="Calibri" w:eastAsia="Calibri" w:hAnsi="Calibri" w:cs="Times New Roman"/>
-        <w:lang w:val="en-US" w:eastAsia="en-US" w:bidi="ar-SA"/>
-      </w:rPr>
-    </w:rPrDefault>
-    <w:pPrDefault/>
-  </w:docDefaults>
-  <w:latentStyles w:defLockedState="0" w:defUIPriority="99" w:defSemiHidden="1" w:defUnhideWhenUsed="1" w:defQFormat="0" w:count="276">
-    <w:lsdException w:name="Normal" w:semiHidden="0" w:uiPriority="0" w:unhideWhenUsed="0" w:qFormat="1"/>
-    <w:lsdException w:name="heading 1" w:semiHidden="0" w:uiPriority="9" w:unhideWhenUsed="0" w:qFormat="1"/>
-    <w:lsdException w:name="heading 2" w:uiPriority="9" w:qFormat="1"/>
-    <w:lsdException w:name="heading 3" w:uiPriority="9" w:qFormat="1"/>
-    <w:lsdException w:name="heading 4" w:uiPriority="9" w:qFormat="1"/>
-    <w:lsdException w:name="heading 5" w:uiPriority="9" w:qFormat="1"/>
-    <w:lsdException w:name="heading 6" w:uiPriority="9" w:qFormat="1"/>
-    <w:lsdException w:name="heading 7" w:uiPriority="9" w:qFormat="1"/>
-    <w:lsdException w:name="heading 8" w:uiPriority="9" w:qFormat="1"/>
-    <w:lsdException w:name="heading 9" w:uiPriority="9" w:qFormat="1"/>
-    <w:lsdException w:name="toc 1" w:uiPriority="39"/>
-    <w:lsdException w:name="toc 2" w:uiPriority="39"/>
-    <w:lsdException w:name="toc 3" w:uiPriority="39"/>
-    <w:lsdException w:name="toc 4" w:uiPriority="39"/>
-    <w:lsdException w:name="toc 5" w:uiPriority="39"/>
-    <w:lsdException w:name="toc 6" w:uiPriority="39"/>
-    <w:lsdException w:name="toc 7" w:uiPriority="39"/>
-    <w:lsdException w:name="toc 8" w:uiPriority="39"/>
-    <w:lsdException w:name="toc 9" w:uiPriority="39"/>
-    <w:lsdException w:name="caption" w:uiPriority="35" w:qFormat="1"/>
-    <w:lsdException w:name="Title" w:semiHidden="0" w:uiPriority="10" w:unhideWhenUsed="0" w:qFormat="1"/>
-    <w:lsdException w:name="Default Paragraph Font" w:uiPriority="1"/>
-    <w:lsdException w:name="Subtitle" w:semiHidden="0" w:uiPriority="11" w:unhideWhenUsed="0" w:qFormat="1"/>
-    <w:lsdException w:name="Strong" w:semiHidden="0" w:uiPriority="22" w:unhideWhenUsed="0" w:qFormat="1"/>
-    <w:lsdException w:name="Emphasis" w:semiHidden="0" w:uiPriority="20" w:unhideWhenUsed="0" w:qFormat="1"/>
-    <w:lsdException w:name="Table Grid" w:semiHidden="0" w:uiPriority="39" w:unhideWhenUsed="0"/>
-    <w:lsdException w:name="Note Level 1" w:unhideWhenUsed="0"/>
-    <w:lsdException w:name="Note Level 2" w:semiHidden="0" w:uiPriority="1" w:unhideWhenUsed="0" w:qFormat="1"/>
-    <w:lsdException w:name="Note Level 3" w:uiPriority="60"/>
-    <w:lsdException w:name="Note Level 4" w:uiPriority="61"/>
-    <w:lsdException w:name="Note Level 5" w:uiPriority="62"/>
-    <w:lsdException w:name="Note Level 6" w:uiPriority="63"/>
-    <w:lsdException w:name="Note Level 7" w:uiPriority="64"/>
-    <w:lsdException w:name="Note Level 8" w:uiPriority="65"/>
-    <w:lsdException w:name="Note Level 9" w:uiPriority="66"/>
-    <w:lsdException w:name="Placeholder Text" w:uiPriority="67"/>
-    <w:lsdException w:name="No Spacing" w:uiPriority="68"/>
-    <w:lsdException w:name="Light Shading" w:uiPriority="69"/>
-    <w:lsdException w:name="Light List" w:uiPriority="70"/>
-    <w:lsdException w:name="Light Grid" w:uiPriority="71"/>
-    <w:lsdException w:name="Medium Shading 1" w:uiPriority="72"/>
-    <w:lsdException w:name="Medium Shading 2" w:uiPriority="73"/>
-    <w:lsdException w:name="Medium List 1" w:uiPriority="60"/>
-    <w:lsdException w:name="Medium List 2" w:uiPriority="61"/>
-    <w:lsdException w:name="Medium Grid 1" w:uiPriority="62"/>
-    <w:lsdException w:name="Medium Grid 2" w:uiPriority="63"/>
-    <w:lsdException w:name="Medium Grid 3" w:uiPriority="64"/>
-    <w:lsdException w:name="Dark List" w:uiPriority="65"/>
-    <w:lsdException w:name="Colorful Shading" w:unhideWhenUsed="0"/>
-    <w:lsdException w:name="Colorful List" w:semiHidden="0" w:uiPriority="34" w:unhideWhenUsed="0" w:qFormat="1"/>
-    <w:lsdException w:name="Colorful Grid" w:semiHidden="0" w:uiPriority="29" w:unhideWhenUsed="0" w:qFormat="1"/>
-    <w:lsdException w:name="Light Shading Accent 1" w:semiHidden="0" w:uiPriority="30" w:unhideWhenUsed="0" w:qFormat="1"/>
-    <w:lsdException w:name="Light List Accent 1" w:uiPriority="66"/>
-    <w:lsdException w:name="Light Grid Accent 1" w:uiPriority="67"/>
-    <w:lsdException w:name="Medium Shading 1 Accent 1" w:uiPriority="68"/>
-    <w:lsdException w:name="Medium Shading 2 Accent 1" w:uiPriority="69"/>
-    <w:lsdException w:name="Medium List 1 Accent 1" w:uiPriority="70"/>
-    <w:lsdException w:name="Revision" w:uiPriority="71"/>
-    <w:lsdException w:name="List Paragraph" w:uiPriority="72"/>
-    <w:lsdException w:name="Quote" w:uiPriority="73"/>
-    <w:lsdException w:name="Intense Quote" w:uiPriority="60"/>
-    <w:lsdException w:name="Medium List 2 Accent 1" w:uiPriority="61"/>
-    <w:lsdException w:name="Medium Grid 1 Accent 1" w:uiPriority="62"/>
-    <w:lsdException w:name="Medium Grid 2 Accent 1" w:uiPriority="63"/>
-    <w:lsdException w:name="Medium Grid 3 Accent 1" w:uiPriority="64"/>
-    <w:lsdException w:name="Dark List Accent 1" w:uiPriority="65"/>
-    <w:lsdException w:name="Colorful Shading Accent 1" w:uiPriority="66"/>
-    <w:lsdException w:name="Colorful List Accent 1" w:uiPriority="67"/>
-    <w:lsdException w:name="Colorful Grid Accent 1" w:uiPriority="68"/>
-    <w:lsdException w:name="Light Shading Accent 2" w:uiPriority="69"/>
-    <w:lsdException w:name="Light List Accent 2" w:uiPriority="70"/>
-    <w:lsdException w:name="Light Grid Accent 2" w:uiPriority="71"/>
-    <w:lsdException w:name="Medium Shading 1 Accent 2" w:uiPriority="72"/>
-    <w:lsdException w:name="Medium Shading 2 Accent 2" w:uiPriority="73"/>
-    <w:lsdException w:name="Medium List 1 Accent 2" w:uiPriority="60"/>
-    <w:lsdException w:name="Medium List 2 Accent 2" w:uiPriority="61"/>
-    <w:lsdException w:name="Medium Grid 1 Accent 2" w:uiPriority="62"/>
-    <w:lsdException w:name="Medium Grid 2 Accent 2" w:uiPriority="63"/>
-    <w:lsdException w:name="Medium Grid 3 Accent 2" w:uiPriority="64"/>
-    <w:lsdException w:name="Dark List Accent 2" w:uiPriority="65"/>
-    <w:lsdException w:name="Colorful Shading Accent 2" w:uiPriority="66"/>
-    <w:lsdException w:name="Colorful List Accent 2" w:uiPriority="67"/>
-    <w:lsdException w:name="Colorful Grid Accent 2" w:uiPriority="68"/>
-    <w:lsdException w:name="Light Shading Accent 3" w:uiPriority="69"/>
-    <w:lsdException w:name="Light List Accent 3" w:uiPriority="70"/>
-    <w:lsdException w:name="Light Grid Accent 3" w:uiPriority="71"/>
-    <w:lsdException w:name="Medium Shading 1 Accent 3" w:uiPriority="72"/>
-    <w:lsdException w:name="Medium Shading 2 Accent 3" w:uiPriority="73"/>
-    <w:lsdException w:name="Medium List 1 Accent 3" w:uiPriority="60"/>
-    <w:lsdException w:name="Medium List 2 Accent 3" w:uiPriority="61"/>
-    <w:lsdException w:name="Medium Grid 1 Accent 3" w:uiPriority="62"/>
-    <w:lsdException w:name="Medium Grid 2 Accent 3" w:uiPriority="63"/>
-    <w:lsdException w:name="Medium Grid 3 Accent 3" w:uiPriority="64"/>
-    <w:lsdException w:name="Dark List Accent 3" w:uiPriority="65"/>
-    <w:lsdException w:name="Colorful Shading Accent 3" w:uiPriority="66"/>
-    <w:lsdException w:name="Colorful List Accent 3" w:uiPriority="67"/>
-    <w:lsdException w:name="Colorful Grid Accent 3" w:uiPriority="68"/>
-    <w:lsdException w:name="Light Shading Accent 4" w:uiPriority="69"/>
-    <w:lsdException w:name="Light List Accent 4" w:uiPriority="70"/>
-    <w:lsdException w:name="Light Grid Accent 4" w:uiPriority="71"/>
-    <w:lsdException w:name="Medium Shading 1 Accent 4" w:uiPriority="72"/>
-    <w:lsdException w:name="Medium Shading 2 Accent 4" w:uiPriority="73"/>
-    <w:lsdException w:name="Medium List 1 Accent 4" w:uiPriority="60"/>
-    <w:lsdException w:name="Medium List 2 Accent 4" w:uiPriority="61"/>
-    <w:lsdException w:name="Medium Grid 1 Accent 4" w:uiPriority="62"/>
-    <w:lsdException w:name="Medium Grid 2 Accent 4" w:uiPriority="63"/>
-    <w:lsdException w:name="Medium Grid 3 Accent 4" w:uiPriority="64"/>
-    <w:lsdException w:name="Dark List Accent 4" w:uiPriority="65"/>
-    <w:lsdException w:name="Colorful Shading Accent 4" w:uiPriority="66"/>
-    <w:lsdException w:name="Colorful List Accent 4" w:uiPriority="67"/>
-    <w:lsdException w:name="Colorful Grid Accent 4" w:uiPriority="68"/>
-    <w:lsdException w:name="Light Shading Accent 5" w:uiPriority="69"/>
-    <w:lsdException w:name="Light List Accent 5" w:uiPriority="70"/>
-    <w:lsdException w:name="Light Grid Accent 5" w:uiPriority="71"/>
-    <w:lsdException w:name="Medium Shading 1 Accent 5" w:uiPriority="72"/>
-    <w:lsdException w:name="Medium Shading 2 Accent 5" w:uiPriority="73"/>
-    <w:lsdException w:name="Medium List 1 Accent 5" w:uiPriority="60"/>
-    <w:lsdException w:name="Medium List 2 Accent 5" w:uiPriority="61"/>
-    <w:lsdException w:name="Medium Grid 1 Accent 5" w:uiPriority="62"/>
-    <w:lsdException w:name="Medium Grid 2 Accent 5" w:uiPriority="63"/>
-    <w:lsdException w:name="Medium Grid 3 Accent 5" w:uiPriority="64"/>
-    <w:lsdException w:name="Dark List Accent 5" w:uiPriority="65"/>
-    <w:lsdException w:name="Colorful Shading Accent 5" w:uiPriority="66"/>
-    <w:lsdException w:name="Colorful List Accent 5" w:uiPriority="67"/>
-    <w:lsdException w:name="Colorful Grid Accent 5" w:uiPriority="68"/>
-    <w:lsdException w:name="Light Shading Accent 6" w:uiPriority="69"/>
-    <w:lsdException w:name="Light List Accent 6" w:uiPriority="70"/>
-    <w:lsdException w:name="Light Grid Accent 6" w:uiPriority="71"/>
-    <w:lsdException w:name="Medium Shading 1 Accent 6" w:uiPriority="72"/>
-    <w:lsdException w:name="Medium Shading 2 Accent 6" w:uiPriority="73"/>
-    <w:lsdException w:name="Medium List 1 Accent 6" w:semiHidden="0" w:uiPriority="19" w:unhideWhenUsed="0" w:qFormat="1"/>
-    <w:lsdException w:name="Medium List 2 Accent 6" w:semiHidden="0" w:uiPriority="21" w:unhideWhenUsed="0" w:qFormat="1"/>
-    <w:lsdException w:name="Medium Grid 1 Accent 6" w:semiHidden="0" w:uiPriority="31" w:unhideWhenUsed="0" w:qFormat="1"/>
-    <w:lsdException w:name="Medium Grid 2 Accent 6" w:semiHidden="0" w:uiPriority="32" w:unhideWhenUsed="0" w:qFormat="1"/>
-    <w:lsdException w:name="Medium Grid 3 Accent 6" w:semiHidden="0" w:uiPriority="33" w:unhideWhenUsed="0" w:qFormat="1"/>
-    <w:lsdException w:name="Dark List Accent 6" w:uiPriority="37"/>
-    <w:lsdException w:name="Colorful Shading Accent 6" w:uiPriority="39" w:qFormat="1"/>
-    <w:lsdException w:name="Colorful List Accent 6" w:semiHidden="0" w:uiPriority="41" w:unhideWhenUsed="0"/>
-    <w:lsdException w:name="Colorful Grid Accent 6" w:semiHidden="0" w:uiPriority="42" w:unhideWhenUsed="0"/>
-    <w:lsdException w:name="Subtle Emphasis" w:semiHidden="0" w:uiPriority="43" w:unhideWhenUsed="0"/>
-    <w:lsdException w:name="Intense Emphasis" w:semiHidden="0" w:uiPriority="44" w:unhideWhenUsed="0"/>
-    <w:lsdException w:name="Subtle Reference" w:semiHidden="0" w:uiPriority="45" w:unhideWhenUsed="0"/>
-    <w:lsdException w:name="Intense Reference" w:semiHidden="0" w:uiPriority="40" w:unhideWhenUsed="0"/>
-    <w:lsdException w:name="Book Title" w:semiHidden="0" w:uiPriority="46" w:unhideWhenUsed="0"/>
-    <w:lsdException w:name="Bibliography" w:semiHidden="0" w:uiPriority="47" w:unhideWhenUsed="0"/>
-    <w:lsdException w:name="TOC Heading" w:semiHidden="0" w:uiPriority="48" w:unhideWhenUsed="0"/>
+    <w:lsdException w:name="Colorful List Accent 6" w:uiPriority="41"/>
+    <w:lsdException w:name="Colorful Grid Accent 6" w:uiPriority="42"/>
+    <w:lsdException w:name="Subtle Emphasis" w:uiPriority="43"/>
+    <w:lsdException w:name="Intense Emphasis" w:uiPriority="44"/>
+    <w:lsdException w:name="Subtle Reference" w:uiPriority="45"/>
+    <w:lsdException w:name="Intense Reference" w:uiPriority="40"/>
+    <w:lsdException w:name="Book Title" w:uiPriority="46"/>
+    <w:lsdException w:name="Bibliography" w:uiPriority="47"/>
+    <w:lsdException w:name="TOC Heading" w:uiPriority="48"/>
+    <w:lsdException w:name="Grid Table 4" w:uiPriority="49"/>
+    <w:lsdException w:name="Grid Table 5 Dark" w:uiPriority="50"/>
+    <w:lsdException w:name="Grid Table 6 Colorful" w:uiPriority="51"/>
+    <w:lsdException w:name="Grid Table 7 Colorful" w:uiPriority="52"/>
+    <w:lsdException w:name="Grid Table 1 Light Accent 1" w:uiPriority="46"/>
+    <w:lsdException w:name="Grid Table 2 Accent 1" w:uiPriority="47"/>
+    <w:lsdException w:name="Grid Table 3 Accent 1" w:uiPriority="48"/>
+    <w:lsdException w:name="Grid Table 4 Accent 1" w:uiPriority="49"/>
+    <w:lsdException w:name="Grid Table 5 Dark Accent 1" w:uiPriority="50"/>
+    <w:lsdException w:name="Grid Table 6 Colorful Accent 1" w:uiPriority="51"/>
+    <w:lsdException w:name="Grid Table 7 Colorful Accent 1" w:uiPriority="52"/>
+    <w:lsdException w:name="Grid Table 1 Light Accent 2" w:uiPriority="46"/>
+    <w:lsdException w:name="Grid Table 2 Accent 2" w:uiPriority="47"/>
+    <w:lsdException w:name="Grid Table 3 Accent 2" w:uiPriority="48"/>
+    <w:lsdException w:name="Grid Table 4 Accent 2" w:uiPriority="49"/>
+    <w:lsdException w:name="Grid Table 5 Dark Accent 2" w:uiPriority="50"/>
+    <w:lsdException w:name="Grid Table 6 Colorful Accent 2" w:uiPriority="51"/>
+    <w:lsdException w:name="Grid Table 7 Colorful Accent 2" w:uiPriority="52"/>
+    <w:lsdException w:name="Grid Table 1 Light Accent 3" w:uiPriority="46"/>
+    <w:lsdException w:name="Grid Table 2 Accent 3" w:uiPriority="47"/>
+    <w:lsdException w:name="Grid Table 3 Accent 3" w:uiPriority="48"/>
+    <w:lsdException w:name="Grid Table 4 Accent 3" w:uiPriority="49"/>
+    <w:lsdException w:name="Grid Table 5 Dark Accent 3" w:uiPriority="50"/>
+    <w:lsdException w:name="Grid Table 6 Colorful Accent 3" w:uiPriority="51"/>
+    <w:lsdException w:name="Grid Table 7 Colorful Accent 3" w:uiPriority="52"/>
+    <w:lsdException w:name="Grid Table 1 Light Accent 4" w:uiPriority="46"/>
+    <w:lsdException w:name="Grid Table 2 Accent 4" w:uiPriority="47"/>
+    <w:lsdException w:name="Grid Table 3 Accent 4" w:uiPriority="48"/>
+    <w:lsdException w:name="Grid Table 4 Accent 4" w:uiPriority="49"/>
+    <w:lsdException w:name="Grid Table 5 Dark Accent 4" w:uiPriority="50"/>
+    <w:lsdException w:name="Grid Table 6 Colorful Accent 4" w:uiPriority="51"/>
+    <w:lsdException w:name="Grid Table 7 Colorful Accent 4" w:uiPriority="52"/>
+    <w:lsdException w:name="Grid Table 1 Light Accent 5" w:uiPriority="46"/>
+    <w:lsdException w:name="Grid Table 2 Accent 5" w:uiPriority="47"/>
+    <w:lsdException w:name="Grid Table 3 Accent 5" w:uiPriority="48"/>
+    <w:lsdException w:name="Grid Table 4 Accent 5" w:uiPriority="49"/>
+    <w:lsdException w:name="Grid Table 5 Dark Accent 5" w:uiPriority="50"/>
+    <w:lsdException w:name="Grid Table 6 Colorful Accent 5" w:uiPriority="51"/>
+    <w:lsdException w:name="Grid Table 7 Colorful Accent 5" w:uiPriority="52"/>
+    <w:lsdException w:name="Grid Table 1 Light Accent 6" w:uiPriority="46"/>
+    <w:lsdException w:name="Grid Table 2 Accent 6" w:uiPriority="47"/>
+    <w:lsdException w:name="Grid Table 3 Accent 6" w:uiPriority="48"/>
+    <w:lsdException w:name="Grid Table 4 Accent 6" w:uiPriority="49"/>
+    <w:lsdException w:name="Grid Table 5 Dark Accent 6" w:uiPriority="50"/>
+    <w:lsdException w:name="Grid Table 6 Colorful Accent 6" w:uiPriority="51"/>
+    <w:lsdException w:name="Grid Table 7 Colorful Accent 6" w:uiPriority="52"/>
+    <w:lsdException w:name="List Table 1 Light" w:uiPriority="46"/>
+    <w:lsdException w:name="List Table 2" w:uiPriority="47"/>
+    <w:lsdException w:name="List Table 3" w:uiPriority="48"/>
+    <w:lsdException w:name="List Table 4" w:uiPriority="49"/>
+    <w:lsdException w:name="List Table 5 Dark" w:uiPriority="50"/>
+    <w:lsdException w:name="List Table 6 Colorful" w:uiPriority="51"/>
+    <w:lsdException w:name="List Table 7 Colorful" w:uiPriority="52"/>
+    <w:lsdException w:name="List Table 1 Light Accent 1" w:uiPriority="46"/>
+    <w:lsdException w:name="List Table 2 Accent 1" w:uiPriority="47"/>
+    <w:lsdException w:name="List Table 3 Accent 1" w:uiPriority="48"/>
+    <w:lsdException w:name="List Table 4 Accent 1" w:uiPriority="49"/>
+    <w:lsdException w:name="List Table 5 Dark Accent 1" w:uiPriority="50"/>
+    <w:lsdException w:name="List Table 6 Colorful Accent 1" w:uiPriority="51"/>
+    <w:lsdException w:name="List Table 7 Colorful Accent 1" w:uiPriority="52"/>
+    <w:lsdException w:name="List Table 1 Light Accent 2" w:uiPriority="46"/>
+    <w:lsdException w:name="List Table 2 Accent 2" w:uiPriority="47"/>
+    <w:lsdException w:name="List Table 3 Accent 2" w:uiPriority="48"/>
+    <w:lsdException w:name="List Table 4 Accent 2" w:uiPriority="49"/>
+    <w:lsdException w:name="List Table 5 Dark Accent 2" w:uiPriority="50"/>
+    <w:lsdException w:name="List Table 6 Colorful Accent 2" w:uiPriority="51"/>
+    <w:lsdException w:name="List Table 7 Colorful Accent 2" w:uiPriority="52"/>
+    <w:lsdException w:name="List Table 1 Light Accent 3" w:uiPriority="46"/>
+    <w:lsdException w:name="List Table 2 Accent 3" w:uiPriority="47"/>
+    <w:lsdException w:name="List Table 3 Accent 3" w:uiPriority="48"/>
+    <w:lsdException w:name="List Table 4 Accent 3" w:uiPriority="49"/>
+    <w:lsdException w:name="List Table 5 Dark Accent 3" w:uiPriority="50"/>
+    <w:lsdException w:name="List Table 6 Colorful Accent 3" w:uiPriority="51"/>
+    <w:lsdException w:name="List Table 7 Colorful Accent 3" w:uiPriority="52"/>
+    <w:lsdException w:name="List Table 1 Light Accent 4" w:uiPriority="46"/>
+    <w:lsdException w:name="List Table 2 Accent 4" w:uiPriority="47"/>
+    <w:lsdException w:name="List Table 3 Accent 4" w:uiPriority="48"/>
+    <w:lsdException w:name="List Table 4 Accent 4" w:uiPriority="49"/>
+    <w:lsdException w:name="List Table 5 Dark Accent 4" w:uiPriority="50"/>
+    <w:lsdException w:name="List Table 6 Colorful Accent 4" w:uiPriority="51"/>
+    <w:lsdException w:name="List Table 7 Colorful Accent 4" w:uiPriority="52"/>
+    <w:lsdException w:name="List Table 1 Light Accent 5" w:uiPriority="46"/>
+    <w:lsdException w:name="List Table 2 Accent 5" w:uiPriority="47"/>
+    <w:lsdException w:name="List Table 3 Accent 5" w:uiPriority="48"/>
+    <w:lsdException w:name="List Table 4 Accent 5" w:uiPriority="49"/>
+    <w:lsdException w:name="List Table 5 Dark Accent 5" w:uiPriority="50"/>
+    <w:lsdException w:name="List Table 6 Colorful Accent 5" w:uiPriority="51"/>
+    <w:lsdException w:name="List Table 7 Colorful Accent 5" w:uiPriority="52"/>
+    <w:lsdException w:name="List Table 1 Light Accent 6" w:uiPriority="46"/>
+    <w:lsdException w:name="List Table 2 Accent 6" w:uiPriority="47"/>
+    <w:lsdException w:name="List Table 3 Accent 6" w:uiPriority="48"/>
+    <w:lsdException w:name="List Table 4 Accent 6" w:uiPriority="49"/>
+    <w:lsdException w:name="List Table 5 Dark Accent 6" w:uiPriority="50"/>
+    <w:lsdException w:name="List Table 6 Colorful Accent 6" w:uiPriority="51"/>
+    <w:lsdException w:name="List Table 7 Colorful Accent 6" w:uiPriority="52"/>
   </w:latentStyles>
   <w:style w:type="paragraph" w:default="1" w:styleId="Normal">
     <w:name w:val="Normal"/>

</xml_diff>

<commit_message>
Added references to the W10, D1 LP
</commit_message>
<xml_diff>
--- a/Notes/CS296N-LP-WK10D1-W16-UnitTests.docx
+++ b/Notes/CS296N-LP-WK10D1-W16-UnitTests.docx
@@ -1,6 +1,6 @@
 
 <file path=word/document.xml><?xml version="1.0" encoding="utf-8"?>
-<w:document xmlns:wpc="http://schemas.microsoft.com/office/word/2010/wordprocessingCanvas" xmlns:mc="http://schemas.openxmlformats.org/markup-compatibility/2006" xmlns:o="urn:schemas-microsoft-com:office:office" xmlns:r="http://schemas.openxmlformats.org/officeDocument/2006/relationships" xmlns:m="http://schemas.openxmlformats.org/officeDocument/2006/math" xmlns:v="urn:schemas-microsoft-com:vml" xmlns:wp14="http://schemas.microsoft.com/office/word/2010/wordprocessingDrawing" xmlns:wp="http://schemas.openxmlformats.org/drawingml/2006/wordprocessingDrawing" xmlns:w10="urn:schemas-microsoft-com:office:word" xmlns:w="http://schemas.openxmlformats.org/wordprocessingml/2006/main" xmlns:w14="http://schemas.microsoft.com/office/word/2010/wordml" xmlns:w15="http://schemas.microsoft.com/office/word/2012/wordml" xmlns:wpg="http://schemas.microsoft.com/office/word/2010/wordprocessingGroup" xmlns:wpi="http://schemas.microsoft.com/office/word/2010/wordprocessingInk" xmlns:wne="http://schemas.microsoft.com/office/word/2006/wordml" xmlns:wps="http://schemas.microsoft.com/office/word/2010/wordprocessingShape" mc:Ignorable="w14 w15 wp14">
+<w:document xmlns:wpc="http://schemas.microsoft.com/office/word/2010/wordprocessingCanvas" xmlns:mo="http://schemas.microsoft.com/office/mac/office/2008/main" xmlns:mc="http://schemas.openxmlformats.org/markup-compatibility/2006" xmlns:mv="urn:schemas-microsoft-com:mac:vml" xmlns:o="urn:schemas-microsoft-com:office:office" xmlns:r="http://schemas.openxmlformats.org/officeDocument/2006/relationships" xmlns:m="http://schemas.openxmlformats.org/officeDocument/2006/math" xmlns:v="urn:schemas-microsoft-com:vml" xmlns:wp14="http://schemas.microsoft.com/office/word/2010/wordprocessingDrawing" xmlns:wp="http://schemas.openxmlformats.org/drawingml/2006/wordprocessingDrawing" xmlns:w10="urn:schemas-microsoft-com:office:word" xmlns:w="http://schemas.openxmlformats.org/wordprocessingml/2006/main" xmlns:w14="http://schemas.microsoft.com/office/word/2010/wordml" xmlns:wpg="http://schemas.microsoft.com/office/word/2010/wordprocessingGroup" xmlns:wpi="http://schemas.microsoft.com/office/word/2010/wordprocessingInk" xmlns:wne="http://schemas.microsoft.com/office/word/2006/wordml" xmlns:wps="http://schemas.microsoft.com/office/word/2010/wordprocessingShape" mc:Ignorable="w14 wp14">
   <w:body>
     <w:p>
       <w:pPr>
@@ -19,12 +19,14 @@
     <w:tbl>
       <w:tblPr>
         <w:tblStyle w:val="TableGrid"/>
+        <w:tblpPr w:leftFromText="180" w:rightFromText="180" w:vertAnchor="text" w:tblpY="1"/>
+        <w:tblOverlap w:val="never"/>
         <w:tblW w:w="0" w:type="auto"/>
         <w:tblLook w:val="04A0" w:firstRow="1" w:lastRow="0" w:firstColumn="1" w:lastColumn="0" w:noHBand="0" w:noVBand="1"/>
       </w:tblPr>
       <w:tblGrid>
         <w:gridCol w:w="2988"/>
-        <w:gridCol w:w="4140"/>
+        <w:gridCol w:w="4950"/>
       </w:tblGrid>
       <w:tr>
         <w:trPr>
@@ -45,7 +47,7 @@
         </w:tc>
         <w:tc>
           <w:tcPr>
-            <w:tcW w:w="4140" w:type="dxa"/>
+            <w:tcW w:w="4950" w:type="dxa"/>
           </w:tcPr>
           <w:p>
             <w:pPr>
@@ -73,7 +75,7 @@
         </w:tc>
         <w:tc>
           <w:tcPr>
-            <w:tcW w:w="4140" w:type="dxa"/>
+            <w:tcW w:w="4950" w:type="dxa"/>
           </w:tcPr>
           <w:p>
             <w:pPr>
@@ -110,7 +112,7 @@
         </w:tc>
         <w:tc>
           <w:tcPr>
-            <w:tcW w:w="4140" w:type="dxa"/>
+            <w:tcW w:w="4950" w:type="dxa"/>
           </w:tcPr>
           <w:p>
             <w:pPr>
@@ -141,7 +143,7 @@
         </w:tc>
         <w:tc>
           <w:tcPr>
-            <w:tcW w:w="4140" w:type="dxa"/>
+            <w:tcW w:w="4950" w:type="dxa"/>
           </w:tcPr>
           <w:p>
             <w:pPr>
@@ -151,7 +153,9 @@
               <w:t>EF Code-First Migrations</w:t>
             </w:r>
             <w:r>
-              <w:br/>
+              <w:t xml:space="preserve">, </w:t>
+            </w:r>
+            <w:r>
               <w:t>Deploying to Azure</w:t>
             </w:r>
           </w:p>
@@ -173,7 +177,7 @@
         </w:tc>
         <w:tc>
           <w:tcPr>
-            <w:tcW w:w="4140" w:type="dxa"/>
+            <w:tcW w:w="4950" w:type="dxa"/>
           </w:tcPr>
           <w:p>
             <w:pPr>
@@ -183,13 +187,7 @@
               <w:rPr>
                 <w:highlight w:val="yellow"/>
               </w:rPr>
-              <w:t>Dependency Injection</w:t>
-            </w:r>
-            <w:r>
-              <w:rPr>
-                <w:highlight w:val="yellow"/>
-              </w:rPr>
-              <w:br/>
+              <w:t xml:space="preserve">Dependency Injection, </w:t>
             </w:r>
             <w:r>
               <w:rPr>
@@ -205,6 +203,11 @@
       <w:pPr>
         <w:spacing w:line="240" w:lineRule="auto"/>
       </w:pPr>
+      <w:bookmarkStart w:id="0" w:name="_GoBack"/>
+      <w:bookmarkEnd w:id="0"/>
+      <w:r>
+        <w:br w:type="textWrapping" w:clear="all"/>
+      </w:r>
     </w:p>
     <w:p>
       <w:pPr>
@@ -306,8 +309,6 @@
       <w:r>
         <w:t>t directly against the database? No!</w:t>
       </w:r>
-      <w:bookmarkStart w:id="0" w:name="_GoBack"/>
-      <w:bookmarkEnd w:id="0"/>
     </w:p>
     <w:p>
       <w:pPr>
@@ -426,7 +427,6 @@
     <w:p>
       <w:pPr>
         <w:spacing w:line="240" w:lineRule="auto"/>
-        <w:ind w:left="360"/>
         <w:rPr>
           <w:u w:val="single"/>
         </w:rPr>
@@ -496,20 +496,21 @@
     <w:p>
       <w:pPr>
         <w:spacing w:line="240" w:lineRule="auto"/>
-      </w:pPr>
-    </w:p>
-    <w:p>
-      <w:pPr>
-        <w:spacing w:line="240" w:lineRule="auto"/>
-      </w:pPr>
-      <w:r>
+        <w:rPr>
+          <w:u w:val="single"/>
+        </w:rPr>
+      </w:pPr>
+      <w:r>
+        <w:rPr>
+          <w:u w:val="single"/>
+        </w:rPr>
         <w:t>Reference</w:t>
       </w:r>
       <w:r>
+        <w:rPr>
+          <w:u w:val="single"/>
+        </w:rPr>
         <w:t>s</w:t>
-      </w:r>
-      <w:r>
-        <w:t xml:space="preserve">: </w:t>
       </w:r>
     </w:p>
     <w:p>
@@ -521,25 +522,123 @@
         </w:numPr>
         <w:spacing w:line="240" w:lineRule="auto"/>
       </w:pPr>
+      <w:r>
+        <w:fldChar w:fldCharType="begin"/>
+      </w:r>
+      <w:r>
+        <w:instrText>HYPERLINK "https://msdn.microsoft.com/en-us/library/dd264975(v=vs.120).aspx"</w:instrText>
+      </w:r>
+      <w:r>
+        <w:fldChar w:fldCharType="separate"/>
+      </w:r>
+      <w:r>
+        <w:rPr>
+          <w:rStyle w:val="Hyperlink"/>
+        </w:rPr>
+        <w:t>MSDN: Verifying Code by Using Unit Tests</w:t>
+      </w:r>
+      <w:r>
+        <w:fldChar w:fldCharType="end"/>
+      </w:r>
+      <w:r>
+        <w:t xml:space="preserve"> </w:t>
+      </w:r>
     </w:p>
     <w:p>
       <w:pPr>
+        <w:pStyle w:val="ListParagraph"/>
+        <w:numPr>
+          <w:ilvl w:val="0"/>
+          <w:numId w:val="14"/>
+        </w:numPr>
         <w:spacing w:line="240" w:lineRule="auto"/>
       </w:pPr>
+      <w:hyperlink r:id="rId8" w:history="1">
+        <w:r>
+          <w:rPr>
+            <w:rStyle w:val="Hyperlink"/>
+          </w:rPr>
+          <w:t xml:space="preserve">ASP.NET MVC Controller Dependency Injection for Beginners, by S. M. </w:t>
+        </w:r>
+        <w:proofErr w:type="spellStart"/>
+        <w:r>
+          <w:rPr>
+            <w:rStyle w:val="Hyperlink"/>
+          </w:rPr>
+          <w:t>Ahasan</w:t>
+        </w:r>
+        <w:proofErr w:type="spellEnd"/>
+        <w:r>
+          <w:rPr>
+            <w:rStyle w:val="Hyperlink"/>
+          </w:rPr>
+          <w:t xml:space="preserve"> </w:t>
+        </w:r>
+        <w:proofErr w:type="spellStart"/>
+        <w:r>
+          <w:rPr>
+            <w:rStyle w:val="Hyperlink"/>
+          </w:rPr>
+          <w:t>Habib</w:t>
+        </w:r>
+        <w:proofErr w:type="spellEnd"/>
+        <w:r>
+          <w:rPr>
+            <w:rStyle w:val="Hyperlink"/>
+          </w:rPr>
+          <w:t>, 31 Dec 2013</w:t>
+        </w:r>
+      </w:hyperlink>
     </w:p>
     <w:p>
       <w:pPr>
+        <w:pStyle w:val="ListParagraph"/>
+        <w:numPr>
+          <w:ilvl w:val="0"/>
+          <w:numId w:val="14"/>
+        </w:numPr>
         <w:spacing w:line="240" w:lineRule="auto"/>
       </w:pPr>
-    </w:p>
-    <w:p>
-      <w:pPr>
-        <w:spacing w:line="240" w:lineRule="auto"/>
-      </w:pPr>
+      <w:hyperlink r:id="rId9" w:history="1">
+        <w:r>
+          <w:rPr>
+            <w:rStyle w:val="Hyperlink"/>
+          </w:rPr>
+          <w:t xml:space="preserve">Creating Unit Testable Applications in ASP.NET MVC - A Beginner's Tutorial, </w:t>
+        </w:r>
+        <w:proofErr w:type="gramStart"/>
+        <w:r>
+          <w:rPr>
+            <w:rStyle w:val="Hyperlink"/>
+          </w:rPr>
+          <w:t>by  Rahul</w:t>
+        </w:r>
+        <w:proofErr w:type="gramEnd"/>
+        <w:r>
+          <w:rPr>
+            <w:rStyle w:val="Hyperlink"/>
+          </w:rPr>
+          <w:t xml:space="preserve"> </w:t>
+        </w:r>
+        <w:proofErr w:type="spellStart"/>
+        <w:r>
+          <w:rPr>
+            <w:rStyle w:val="Hyperlink"/>
+          </w:rPr>
+          <w:t>Rajat</w:t>
+        </w:r>
+        <w:proofErr w:type="spellEnd"/>
+        <w:r>
+          <w:rPr>
+            <w:rStyle w:val="Hyperlink"/>
+          </w:rPr>
+          <w:t xml:space="preserve"> Singh, 16 Apr 2013 </w:t>
+        </w:r>
+      </w:hyperlink>
     </w:p>
     <w:sectPr>
-      <w:headerReference w:type="default" r:id="rId7"/>
-      <w:footerReference w:type="default" r:id="rId8"/>
+      <w:headerReference w:type="default" r:id="rId10"/>
+      <w:footerReference w:type="default" r:id="rId11"/>
       <w:pgSz w:w="12240" w:h="15840"/>
       <w:pgMar w:top="1440" w:right="1440" w:bottom="1440" w:left="1440" w:header="720" w:footer="720" w:gutter="0"/>
       <w:cols w:space="720"/>
@@ -550,7 +649,7 @@
 </file>
 
 <file path=word/endnotes.xml><?xml version="1.0" encoding="utf-8"?>
-<w:endnotes xmlns:wpc="http://schemas.microsoft.com/office/word/2010/wordprocessingCanvas" xmlns:mc="http://schemas.openxmlformats.org/markup-compatibility/2006" xmlns:o="urn:schemas-microsoft-com:office:office" xmlns:r="http://schemas.openxmlformats.org/officeDocument/2006/relationships" xmlns:m="http://schemas.openxmlformats.org/officeDocument/2006/math" xmlns:v="urn:schemas-microsoft-com:vml" xmlns:wp14="http://schemas.microsoft.com/office/word/2010/wordprocessingDrawing" xmlns:wp="http://schemas.openxmlformats.org/drawingml/2006/wordprocessingDrawing" xmlns:w10="urn:schemas-microsoft-com:office:word" xmlns:w="http://schemas.openxmlformats.org/wordprocessingml/2006/main" xmlns:w14="http://schemas.microsoft.com/office/word/2010/wordml" xmlns:w15="http://schemas.microsoft.com/office/word/2012/wordml" xmlns:wpg="http://schemas.microsoft.com/office/word/2010/wordprocessingGroup" xmlns:wpi="http://schemas.microsoft.com/office/word/2010/wordprocessingInk" xmlns:wne="http://schemas.microsoft.com/office/word/2006/wordml" xmlns:wps="http://schemas.microsoft.com/office/word/2010/wordprocessingShape" mc:Ignorable="w14 w15 wp14">
+<w:endnotes xmlns:wpc="http://schemas.microsoft.com/office/word/2010/wordprocessingCanvas" xmlns:mo="http://schemas.microsoft.com/office/mac/office/2008/main" xmlns:mc="http://schemas.openxmlformats.org/markup-compatibility/2006" xmlns:mv="urn:schemas-microsoft-com:mac:vml" xmlns:o="urn:schemas-microsoft-com:office:office" xmlns:r="http://schemas.openxmlformats.org/officeDocument/2006/relationships" xmlns:m="http://schemas.openxmlformats.org/officeDocument/2006/math" xmlns:v="urn:schemas-microsoft-com:vml" xmlns:wp14="http://schemas.microsoft.com/office/word/2010/wordprocessingDrawing" xmlns:wp="http://schemas.openxmlformats.org/drawingml/2006/wordprocessingDrawing" xmlns:w10="urn:schemas-microsoft-com:office:word" xmlns:w="http://schemas.openxmlformats.org/wordprocessingml/2006/main" xmlns:w14="http://schemas.microsoft.com/office/word/2010/wordml" xmlns:wpg="http://schemas.microsoft.com/office/word/2010/wordprocessingGroup" xmlns:wpi="http://schemas.microsoft.com/office/word/2010/wordprocessingInk" xmlns:wne="http://schemas.microsoft.com/office/word/2006/wordml" xmlns:wps="http://schemas.microsoft.com/office/word/2010/wordprocessingShape" mc:Ignorable="w14 wp14">
   <w:endnote w:type="separator" w:id="-1">
     <w:p>
       <w:pPr>
@@ -575,7 +674,7 @@
 </file>
 
 <file path=word/footer1.xml><?xml version="1.0" encoding="utf-8"?>
-<w:ftr xmlns:wpc="http://schemas.microsoft.com/office/word/2010/wordprocessingCanvas" xmlns:mc="http://schemas.openxmlformats.org/markup-compatibility/2006" xmlns:o="urn:schemas-microsoft-com:office:office" xmlns:r="http://schemas.openxmlformats.org/officeDocument/2006/relationships" xmlns:m="http://schemas.openxmlformats.org/officeDocument/2006/math" xmlns:v="urn:schemas-microsoft-com:vml" xmlns:wp14="http://schemas.microsoft.com/office/word/2010/wordprocessingDrawing" xmlns:wp="http://schemas.openxmlformats.org/drawingml/2006/wordprocessingDrawing" xmlns:w10="urn:schemas-microsoft-com:office:word" xmlns:w="http://schemas.openxmlformats.org/wordprocessingml/2006/main" xmlns:w14="http://schemas.microsoft.com/office/word/2010/wordml" xmlns:w15="http://schemas.microsoft.com/office/word/2012/wordml" xmlns:wpg="http://schemas.microsoft.com/office/word/2010/wordprocessingGroup" xmlns:wpi="http://schemas.microsoft.com/office/word/2010/wordprocessingInk" xmlns:wne="http://schemas.microsoft.com/office/word/2006/wordml" xmlns:wps="http://schemas.microsoft.com/office/word/2010/wordprocessingShape" mc:Ignorable="w14 w15 wp14">
+<w:ftr xmlns:wpc="http://schemas.microsoft.com/office/word/2010/wordprocessingCanvas" xmlns:mo="http://schemas.microsoft.com/office/mac/office/2008/main" xmlns:mc="http://schemas.openxmlformats.org/markup-compatibility/2006" xmlns:mv="urn:schemas-microsoft-com:mac:vml" xmlns:o="urn:schemas-microsoft-com:office:office" xmlns:r="http://schemas.openxmlformats.org/officeDocument/2006/relationships" xmlns:m="http://schemas.openxmlformats.org/officeDocument/2006/math" xmlns:v="urn:schemas-microsoft-com:vml" xmlns:wp14="http://schemas.microsoft.com/office/word/2010/wordprocessingDrawing" xmlns:wp="http://schemas.openxmlformats.org/drawingml/2006/wordprocessingDrawing" xmlns:w10="urn:schemas-microsoft-com:office:word" xmlns:w="http://schemas.openxmlformats.org/wordprocessingml/2006/main" xmlns:w14="http://schemas.microsoft.com/office/word/2010/wordml" xmlns:wpg="http://schemas.microsoft.com/office/word/2010/wordprocessingGroup" xmlns:wpi="http://schemas.microsoft.com/office/word/2010/wordprocessingInk" xmlns:wne="http://schemas.microsoft.com/office/word/2006/wordml" xmlns:wps="http://schemas.microsoft.com/office/word/2010/wordprocessingShape" mc:Ignorable="w14 wp14">
   <w:p>
     <w:pPr>
       <w:jc w:val="center"/>
@@ -585,7 +684,7 @@
 </file>
 
 <file path=word/footnotes.xml><?xml version="1.0" encoding="utf-8"?>
-<w:footnotes xmlns:wpc="http://schemas.microsoft.com/office/word/2010/wordprocessingCanvas" xmlns:mc="http://schemas.openxmlformats.org/markup-compatibility/2006" xmlns:o="urn:schemas-microsoft-com:office:office" xmlns:r="http://schemas.openxmlformats.org/officeDocument/2006/relationships" xmlns:m="http://schemas.openxmlformats.org/officeDocument/2006/math" xmlns:v="urn:schemas-microsoft-com:vml" xmlns:wp14="http://schemas.microsoft.com/office/word/2010/wordprocessingDrawing" xmlns:wp="http://schemas.openxmlformats.org/drawingml/2006/wordprocessingDrawing" xmlns:w10="urn:schemas-microsoft-com:office:word" xmlns:w="http://schemas.openxmlformats.org/wordprocessingml/2006/main" xmlns:w14="http://schemas.microsoft.com/office/word/2010/wordml" xmlns:w15="http://schemas.microsoft.com/office/word/2012/wordml" xmlns:wpg="http://schemas.microsoft.com/office/word/2010/wordprocessingGroup" xmlns:wpi="http://schemas.microsoft.com/office/word/2010/wordprocessingInk" xmlns:wne="http://schemas.microsoft.com/office/word/2006/wordml" xmlns:wps="http://schemas.microsoft.com/office/word/2010/wordprocessingShape" mc:Ignorable="w14 w15 wp14">
+<w:footnotes xmlns:wpc="http://schemas.microsoft.com/office/word/2010/wordprocessingCanvas" xmlns:mo="http://schemas.microsoft.com/office/mac/office/2008/main" xmlns:mc="http://schemas.openxmlformats.org/markup-compatibility/2006" xmlns:mv="urn:schemas-microsoft-com:mac:vml" xmlns:o="urn:schemas-microsoft-com:office:office" xmlns:r="http://schemas.openxmlformats.org/officeDocument/2006/relationships" xmlns:m="http://schemas.openxmlformats.org/officeDocument/2006/math" xmlns:v="urn:schemas-microsoft-com:vml" xmlns:wp14="http://schemas.microsoft.com/office/word/2010/wordprocessingDrawing" xmlns:wp="http://schemas.openxmlformats.org/drawingml/2006/wordprocessingDrawing" xmlns:w10="urn:schemas-microsoft-com:office:word" xmlns:w="http://schemas.openxmlformats.org/wordprocessingml/2006/main" xmlns:w14="http://schemas.microsoft.com/office/word/2010/wordml" xmlns:wpg="http://schemas.microsoft.com/office/word/2010/wordprocessingGroup" xmlns:wpi="http://schemas.microsoft.com/office/word/2010/wordprocessingInk" xmlns:wne="http://schemas.microsoft.com/office/word/2006/wordml" xmlns:wps="http://schemas.microsoft.com/office/word/2010/wordprocessingShape" mc:Ignorable="w14 wp14">
   <w:footnote w:type="separator" w:id="-1">
     <w:p>
       <w:pPr>
@@ -610,7 +709,7 @@
 </file>
 
 <file path=word/header1.xml><?xml version="1.0" encoding="utf-8"?>
-<w:hdr xmlns:wpc="http://schemas.microsoft.com/office/word/2010/wordprocessingCanvas" xmlns:mc="http://schemas.openxmlformats.org/markup-compatibility/2006" xmlns:o="urn:schemas-microsoft-com:office:office" xmlns:r="http://schemas.openxmlformats.org/officeDocument/2006/relationships" xmlns:m="http://schemas.openxmlformats.org/officeDocument/2006/math" xmlns:v="urn:schemas-microsoft-com:vml" xmlns:wp14="http://schemas.microsoft.com/office/word/2010/wordprocessingDrawing" xmlns:wp="http://schemas.openxmlformats.org/drawingml/2006/wordprocessingDrawing" xmlns:w10="urn:schemas-microsoft-com:office:word" xmlns:w="http://schemas.openxmlformats.org/wordprocessingml/2006/main" xmlns:w14="http://schemas.microsoft.com/office/word/2010/wordml" xmlns:w15="http://schemas.microsoft.com/office/word/2012/wordml" xmlns:wpg="http://schemas.microsoft.com/office/word/2010/wordprocessingGroup" xmlns:wpi="http://schemas.microsoft.com/office/word/2010/wordprocessingInk" xmlns:wne="http://schemas.microsoft.com/office/word/2006/wordml" xmlns:wps="http://schemas.microsoft.com/office/word/2010/wordprocessingShape" mc:Ignorable="w14 w15 wp14">
+<w:hdr xmlns:wpc="http://schemas.microsoft.com/office/word/2010/wordprocessingCanvas" xmlns:mo="http://schemas.microsoft.com/office/mac/office/2008/main" xmlns:mc="http://schemas.openxmlformats.org/markup-compatibility/2006" xmlns:mv="urn:schemas-microsoft-com:mac:vml" xmlns:o="urn:schemas-microsoft-com:office:office" xmlns:r="http://schemas.openxmlformats.org/officeDocument/2006/relationships" xmlns:m="http://schemas.openxmlformats.org/officeDocument/2006/math" xmlns:v="urn:schemas-microsoft-com:vml" xmlns:wp14="http://schemas.microsoft.com/office/word/2010/wordprocessingDrawing" xmlns:wp="http://schemas.openxmlformats.org/drawingml/2006/wordprocessingDrawing" xmlns:w10="urn:schemas-microsoft-com:office:word" xmlns:w="http://schemas.openxmlformats.org/wordprocessingml/2006/main" xmlns:w14="http://schemas.microsoft.com/office/word/2010/wordml" xmlns:wpg="http://schemas.microsoft.com/office/word/2010/wordprocessingGroup" xmlns:wpi="http://schemas.microsoft.com/office/word/2010/wordprocessingInk" xmlns:wne="http://schemas.microsoft.com/office/word/2006/wordml" xmlns:wps="http://schemas.microsoft.com/office/word/2010/wordprocessingShape" mc:Ignorable="w14 wp14">
   <w:p>
     <w:pPr>
       <w:spacing w:line="240" w:lineRule="auto"/>
@@ -700,7 +799,7 @@
 </file>
 
 <file path=word/numbering.xml><?xml version="1.0" encoding="utf-8"?>
-<w:numbering xmlns:wpc="http://schemas.microsoft.com/office/word/2010/wordprocessingCanvas" xmlns:mc="http://schemas.openxmlformats.org/markup-compatibility/2006" xmlns:o="urn:schemas-microsoft-com:office:office" xmlns:r="http://schemas.openxmlformats.org/officeDocument/2006/relationships" xmlns:m="http://schemas.openxmlformats.org/officeDocument/2006/math" xmlns:v="urn:schemas-microsoft-com:vml" xmlns:wp14="http://schemas.microsoft.com/office/word/2010/wordprocessingDrawing" xmlns:wp="http://schemas.openxmlformats.org/drawingml/2006/wordprocessingDrawing" xmlns:w10="urn:schemas-microsoft-com:office:word" xmlns:w="http://schemas.openxmlformats.org/wordprocessingml/2006/main" xmlns:w14="http://schemas.microsoft.com/office/word/2010/wordml" xmlns:w15="http://schemas.microsoft.com/office/word/2012/wordml" xmlns:wpg="http://schemas.microsoft.com/office/word/2010/wordprocessingGroup" xmlns:wpi="http://schemas.microsoft.com/office/word/2010/wordprocessingInk" xmlns:wne="http://schemas.microsoft.com/office/word/2006/wordml" xmlns:wps="http://schemas.microsoft.com/office/word/2010/wordprocessingShape" mc:Ignorable="w14 w15 wp14">
+<w:numbering xmlns:wpc="http://schemas.microsoft.com/office/word/2010/wordprocessingCanvas" xmlns:mo="http://schemas.microsoft.com/office/mac/office/2008/main" xmlns:mc="http://schemas.openxmlformats.org/markup-compatibility/2006" xmlns:mv="urn:schemas-microsoft-com:mac:vml" xmlns:o="urn:schemas-microsoft-com:office:office" xmlns:r="http://schemas.openxmlformats.org/officeDocument/2006/relationships" xmlns:m="http://schemas.openxmlformats.org/officeDocument/2006/math" xmlns:v="urn:schemas-microsoft-com:vml" xmlns:wp14="http://schemas.microsoft.com/office/word/2010/wordprocessingDrawing" xmlns:wp="http://schemas.openxmlformats.org/drawingml/2006/wordprocessingDrawing" xmlns:w10="urn:schemas-microsoft-com:office:word" xmlns:w="http://schemas.openxmlformats.org/wordprocessingml/2006/main" xmlns:w14="http://schemas.microsoft.com/office/word/2010/wordml" xmlns:wpg="http://schemas.microsoft.com/office/word/2010/wordprocessingGroup" xmlns:wpi="http://schemas.microsoft.com/office/word/2010/wordprocessingInk" xmlns:wne="http://schemas.microsoft.com/office/word/2006/wordml" xmlns:wps="http://schemas.microsoft.com/office/word/2010/wordprocessingShape" mc:Ignorable="w14 wp14">
   <w:abstractNum w:abstractNumId="0">
     <w:nsid w:val="FFFFFF1D"/>
     <w:multiLevelType w:val="multilevel"/>
@@ -2514,7 +2613,7 @@
 </file>
 
 <file path=word/styles.xml><?xml version="1.0" encoding="utf-8"?>
-<w:styles xmlns:mc="http://schemas.openxmlformats.org/markup-compatibility/2006" xmlns:r="http://schemas.openxmlformats.org/officeDocument/2006/relationships" xmlns:w="http://schemas.openxmlformats.org/wordprocessingml/2006/main" xmlns:w14="http://schemas.microsoft.com/office/word/2010/wordml" xmlns:w15="http://schemas.microsoft.com/office/word/2012/wordml" mc:Ignorable="w14 w15">
+<w:styles xmlns:mc="http://schemas.openxmlformats.org/markup-compatibility/2006" xmlns:r="http://schemas.openxmlformats.org/officeDocument/2006/relationships" xmlns:w="http://schemas.openxmlformats.org/wordprocessingml/2006/main" xmlns:w14="http://schemas.microsoft.com/office/word/2010/wordml" mc:Ignorable="w14">
   <w:docDefaults>
     <w:rPrDefault>
       <w:rPr>
@@ -2524,369 +2623,477 @@
     </w:rPrDefault>
     <w:pPrDefault/>
   </w:docDefaults>
-  <w:latentStyles w:defLockedState="0" w:defUIPriority="99" w:defSemiHidden="0" w:defUnhideWhenUsed="0" w:defQFormat="0" w:count="371">
-    <w:lsdException w:name="Normal" w:uiPriority="0" w:qFormat="1"/>
-    <w:lsdException w:name="heading 1" w:uiPriority="9" w:qFormat="1"/>
-    <w:lsdException w:name="heading 2" w:semiHidden="1" w:uiPriority="9" w:unhideWhenUsed="1" w:qFormat="1"/>
-    <w:lsdException w:name="heading 3" w:semiHidden="1" w:uiPriority="9" w:unhideWhenUsed="1" w:qFormat="1"/>
-    <w:lsdException w:name="heading 4" w:semiHidden="1" w:uiPriority="9" w:unhideWhenUsed="1" w:qFormat="1"/>
-    <w:lsdException w:name="heading 5" w:semiHidden="1" w:uiPriority="9" w:unhideWhenUsed="1" w:qFormat="1"/>
-    <w:lsdException w:name="heading 6" w:semiHidden="1" w:uiPriority="9" w:unhideWhenUsed="1" w:qFormat="1"/>
-    <w:lsdException w:name="heading 7" w:semiHidden="1" w:uiPriority="9" w:unhideWhenUsed="1" w:qFormat="1"/>
-    <w:lsdException w:name="heading 8" w:semiHidden="1" w:uiPriority="9" w:unhideWhenUsed="1" w:qFormat="1"/>
-    <w:lsdException w:name="heading 9" w:semiHidden="1" w:uiPriority="9" w:unhideWhenUsed="1" w:qFormat="1"/>
-    <w:lsdException w:name="index 1" w:semiHidden="1" w:unhideWhenUsed="1"/>
-    <w:lsdException w:name="index 2" w:semiHidden="1" w:unhideWhenUsed="1"/>
-    <w:lsdException w:name="index 3" w:semiHidden="1" w:unhideWhenUsed="1"/>
-    <w:lsdException w:name="index 4" w:semiHidden="1" w:unhideWhenUsed="1"/>
-    <w:lsdException w:name="index 5" w:semiHidden="1" w:unhideWhenUsed="1"/>
-    <w:lsdException w:name="index 6" w:semiHidden="1" w:unhideWhenUsed="1"/>
-    <w:lsdException w:name="index 7" w:semiHidden="1" w:unhideWhenUsed="1"/>
-    <w:lsdException w:name="index 8" w:semiHidden="1" w:unhideWhenUsed="1"/>
-    <w:lsdException w:name="index 9" w:semiHidden="1" w:unhideWhenUsed="1"/>
-    <w:lsdException w:name="toc 1" w:semiHidden="1" w:uiPriority="39" w:unhideWhenUsed="1"/>
-    <w:lsdException w:name="toc 2" w:semiHidden="1" w:uiPriority="39" w:unhideWhenUsed="1"/>
-    <w:lsdException w:name="toc 3" w:semiHidden="1" w:uiPriority="39" w:unhideWhenUsed="1"/>
-    <w:lsdException w:name="toc 4" w:semiHidden="1" w:uiPriority="39" w:unhideWhenUsed="1"/>
-    <w:lsdException w:name="toc 5" w:semiHidden="1" w:uiPriority="39" w:unhideWhenUsed="1"/>
-    <w:lsdException w:name="toc 6" w:semiHidden="1" w:uiPriority="39" w:unhideWhenUsed="1"/>
-    <w:lsdException w:name="toc 7" w:semiHidden="1" w:uiPriority="39" w:unhideWhenUsed="1"/>
-    <w:lsdException w:name="toc 8" w:semiHidden="1" w:uiPriority="39" w:unhideWhenUsed="1"/>
-    <w:lsdException w:name="toc 9" w:semiHidden="1" w:uiPriority="39" w:unhideWhenUsed="1"/>
-    <w:lsdException w:name="Normal Indent" w:semiHidden="1" w:unhideWhenUsed="1"/>
-    <w:lsdException w:name="footnote text" w:semiHidden="1" w:unhideWhenUsed="1"/>
-    <w:lsdException w:name="annotation text" w:semiHidden="1" w:unhideWhenUsed="1"/>
-    <w:lsdException w:name="header" w:semiHidden="1" w:unhideWhenUsed="1"/>
-    <w:lsdException w:name="footer" w:semiHidden="1" w:unhideWhenUsed="1"/>
-    <w:lsdException w:name="index heading" w:semiHidden="1" w:unhideWhenUsed="1"/>
-    <w:lsdException w:name="caption" w:semiHidden="1" w:uiPriority="35" w:unhideWhenUsed="1" w:qFormat="1"/>
-    <w:lsdException w:name="table of figures" w:semiHidden="1" w:unhideWhenUsed="1"/>
-    <w:lsdException w:name="envelope address" w:semiHidden="1" w:unhideWhenUsed="1"/>
-    <w:lsdException w:name="envelope return" w:semiHidden="1" w:unhideWhenUsed="1"/>
-    <w:lsdException w:name="footnote reference" w:semiHidden="1" w:unhideWhenUsed="1"/>
-    <w:lsdException w:name="annotation reference" w:semiHidden="1" w:unhideWhenUsed="1"/>
-    <w:lsdException w:name="line number" w:semiHidden="1" w:unhideWhenUsed="1"/>
-    <w:lsdException w:name="page number" w:semiHidden="1" w:unhideWhenUsed="1"/>
-    <w:lsdException w:name="endnote reference" w:semiHidden="1" w:unhideWhenUsed="1"/>
-    <w:lsdException w:name="endnote text" w:semiHidden="1" w:unhideWhenUsed="1"/>
-    <w:lsdException w:name="table of authorities" w:semiHidden="1" w:unhideWhenUsed="1"/>
-    <w:lsdException w:name="macro" w:semiHidden="1" w:unhideWhenUsed="1"/>
-    <w:lsdException w:name="toa heading" w:semiHidden="1" w:unhideWhenUsed="1"/>
-    <w:lsdException w:name="List" w:semiHidden="1" w:unhideWhenUsed="1"/>
-    <w:lsdException w:name="List Bullet" w:semiHidden="1" w:unhideWhenUsed="1"/>
-    <w:lsdException w:name="List Number" w:semiHidden="1" w:unhideWhenUsed="1"/>
-    <w:lsdException w:name="List 2" w:semiHidden="1" w:unhideWhenUsed="1"/>
-    <w:lsdException w:name="List 3" w:semiHidden="1" w:unhideWhenUsed="1"/>
-    <w:lsdException w:name="List 4" w:semiHidden="1" w:unhideWhenUsed="1"/>
-    <w:lsdException w:name="List 5" w:semiHidden="1" w:unhideWhenUsed="1"/>
-    <w:lsdException w:name="List Bullet 2" w:semiHidden="1" w:unhideWhenUsed="1"/>
-    <w:lsdException w:name="List Bullet 3" w:semiHidden="1" w:unhideWhenUsed="1"/>
-    <w:lsdException w:name="List Bullet 4" w:semiHidden="1" w:unhideWhenUsed="1"/>
-    <w:lsdException w:name="List Bullet 5" w:semiHidden="1" w:unhideWhenUsed="1"/>
-    <w:lsdException w:name="List Number 2" w:semiHidden="1" w:unhideWhenUsed="1"/>
-    <w:lsdException w:name="List Number 3" w:semiHidden="1" w:unhideWhenUsed="1"/>
-    <w:lsdException w:name="List Number 4" w:semiHidden="1" w:unhideWhenUsed="1"/>
-    <w:lsdException w:name="List Number 5" w:semiHidden="1" w:unhideWhenUsed="1"/>
-    <w:lsdException w:name="Title" w:uiPriority="10" w:qFormat="1"/>
-    <w:lsdException w:name="Closing" w:semiHidden="1" w:unhideWhenUsed="1"/>
-    <w:lsdException w:name="Signature" w:semiHidden="1" w:unhideWhenUsed="1"/>
-    <w:lsdException w:name="Default Paragraph Font" w:semiHidden="1" w:uiPriority="1" w:unhideWhenUsed="1"/>
-    <w:lsdException w:name="Body Text" w:semiHidden="1" w:unhideWhenUsed="1"/>
-    <w:lsdException w:name="Body Text Indent" w:semiHidden="1" w:unhideWhenUsed="1"/>
-    <w:lsdException w:name="List Continue" w:semiHidden="1" w:unhideWhenUsed="1"/>
-    <w:lsdException w:name="List Continue 2" w:semiHidden="1" w:unhideWhenUsed="1"/>
-    <w:lsdException w:name="List Continue 3" w:semiHidden="1" w:unhideWhenUsed="1"/>
-    <w:lsdException w:name="List Continue 4" w:semiHidden="1" w:unhideWhenUsed="1"/>
-    <w:lsdException w:name="List Continue 5" w:semiHidden="1" w:unhideWhenUsed="1"/>
-    <w:lsdException w:name="Message Header" w:semiHidden="1" w:unhideWhenUsed="1"/>
-    <w:lsdException w:name="Subtitle" w:uiPriority="11" w:qFormat="1"/>
-    <w:lsdException w:name="Salutation" w:semiHidden="1" w:unhideWhenUsed="1"/>
-    <w:lsdException w:name="Date" w:semiHidden="1" w:unhideWhenUsed="1"/>
-    <w:lsdException w:name="Body Text First Indent" w:semiHidden="1" w:unhideWhenUsed="1"/>
-    <w:lsdException w:name="Body Text First Indent 2" w:semiHidden="1" w:unhideWhenUsed="1"/>
-    <w:lsdException w:name="Note Heading" w:semiHidden="1" w:unhideWhenUsed="1"/>
-    <w:lsdException w:name="Body Text 2" w:semiHidden="1" w:unhideWhenUsed="1"/>
-    <w:lsdException w:name="Body Text 3" w:semiHidden="1" w:unhideWhenUsed="1"/>
-    <w:lsdException w:name="Body Text Indent 2" w:semiHidden="1" w:unhideWhenUsed="1"/>
-    <w:lsdException w:name="Body Text Indent 3" w:semiHidden="1" w:unhideWhenUsed="1"/>
-    <w:lsdException w:name="Block Text" w:semiHidden="1" w:unhideWhenUsed="1"/>
-    <w:lsdException w:name="Hyperlink" w:semiHidden="1" w:unhideWhenUsed="1"/>
-    <w:lsdException w:name="FollowedHyperlink" w:semiHidden="1" w:unhideWhenUsed="1"/>
-    <w:lsdException w:name="Strong" w:uiPriority="22" w:qFormat="1"/>
-    <w:lsdException w:name="Emphasis" w:uiPriority="20" w:qFormat="1"/>
-    <w:lsdException w:name="Document Map" w:semiHidden="1" w:unhideWhenUsed="1"/>
-    <w:lsdException w:name="Plain Text" w:semiHidden="1" w:unhideWhenUsed="1"/>
-    <w:lsdException w:name="E-mail Signature" w:semiHidden="1" w:unhideWhenUsed="1"/>
-    <w:lsdException w:name="HTML Top of Form" w:semiHidden="1" w:unhideWhenUsed="1"/>
-    <w:lsdException w:name="HTML Bottom of Form" w:semiHidden="1" w:unhideWhenUsed="1"/>
-    <w:lsdException w:name="Normal (Web)" w:semiHidden="1" w:unhideWhenUsed="1"/>
-    <w:lsdException w:name="HTML Acronym" w:semiHidden="1" w:unhideWhenUsed="1"/>
-    <w:lsdException w:name="HTML Address" w:semiHidden="1" w:unhideWhenUsed="1"/>
-    <w:lsdException w:name="HTML Cite" w:semiHidden="1" w:unhideWhenUsed="1"/>
-    <w:lsdException w:name="HTML Code" w:semiHidden="1" w:unhideWhenUsed="1"/>
-    <w:lsdException w:name="HTML Definition" w:semiHidden="1" w:unhideWhenUsed="1"/>
-    <w:lsdException w:name="HTML Keyboard" w:semiHidden="1" w:unhideWhenUsed="1"/>
-    <w:lsdException w:name="HTML Preformatted" w:semiHidden="1" w:unhideWhenUsed="1"/>
-    <w:lsdException w:name="HTML Sample" w:semiHidden="1" w:unhideWhenUsed="1"/>
-    <w:lsdException w:name="HTML Typewriter" w:semiHidden="1" w:unhideWhenUsed="1"/>
-    <w:lsdException w:name="HTML Variable" w:semiHidden="1" w:unhideWhenUsed="1"/>
-    <w:lsdException w:name="Normal Table" w:semiHidden="1" w:unhideWhenUsed="1"/>
-    <w:lsdException w:name="annotation subject" w:semiHidden="1" w:unhideWhenUsed="1"/>
-    <w:lsdException w:name="No List" w:semiHidden="1" w:unhideWhenUsed="1"/>
-    <w:lsdException w:name="Outline List 1" w:semiHidden="1" w:unhideWhenUsed="1"/>
-    <w:lsdException w:name="Outline List 2" w:semiHidden="1" w:unhideWhenUsed="1"/>
-    <w:lsdException w:name="Outline List 3" w:semiHidden="1" w:unhideWhenUsed="1"/>
-    <w:lsdException w:name="Table Simple 1" w:semiHidden="1" w:unhideWhenUsed="1"/>
-    <w:lsdException w:name="Table Simple 2" w:semiHidden="1" w:unhideWhenUsed="1"/>
-    <w:lsdException w:name="Table Simple 3" w:semiHidden="1" w:unhideWhenUsed="1"/>
-    <w:lsdException w:name="Table Classic 1" w:semiHidden="1" w:unhideWhenUsed="1"/>
-    <w:lsdException w:name="Table Classic 2" w:semiHidden="1" w:unhideWhenUsed="1"/>
-    <w:lsdException w:name="Table Classic 3" w:semiHidden="1" w:unhideWhenUsed="1"/>
-    <w:lsdException w:name="Table Classic 4" w:semiHidden="1" w:unhideWhenUsed="1"/>
-    <w:lsdException w:name="Table Colorful 1" w:semiHidden="1" w:unhideWhenUsed="1"/>
-    <w:lsdException w:name="Table Colorful 2" w:semiHidden="1" w:unhideWhenUsed="1"/>
-    <w:lsdException w:name="Table Colorful 3" w:semiHidden="1" w:unhideWhenUsed="1"/>
-    <w:lsdException w:name="Table Columns 1" w:semiHidden="1" w:unhideWhenUsed="1"/>
-    <w:lsdException w:name="Table Columns 2" w:semiHidden="1" w:unhideWhenUsed="1"/>
-    <w:lsdException w:name="Table Columns 3" w:semiHidden="1" w:unhideWhenUsed="1"/>
-    <w:lsdException w:name="Table Columns 4" w:semiHidden="1" w:unhideWhenUsed="1"/>
-    <w:lsdException w:name="Table Columns 5" w:semiHidden="1" w:unhideWhenUsed="1"/>
-    <w:lsdException w:name="Table Grid 1" w:semiHidden="1" w:unhideWhenUsed="1"/>
-    <w:lsdException w:name="Table Grid 2" w:semiHidden="1" w:unhideWhenUsed="1"/>
-    <w:lsdException w:name="Table Grid 3" w:semiHidden="1" w:unhideWhenUsed="1"/>
-    <w:lsdException w:name="Table Grid 4" w:semiHidden="1" w:unhideWhenUsed="1"/>
-    <w:lsdException w:name="Table Grid 5" w:semiHidden="1" w:unhideWhenUsed="1"/>
-    <w:lsdException w:name="Table Grid 6" w:semiHidden="1" w:unhideWhenUsed="1"/>
-    <w:lsdException w:name="Table Grid 7" w:semiHidden="1" w:unhideWhenUsed="1"/>
-    <w:lsdException w:name="Table Grid 8" w:semiHidden="1" w:unhideWhenUsed="1"/>
-    <w:lsdException w:name="Table List 1" w:semiHidden="1" w:unhideWhenUsed="1"/>
-    <w:lsdException w:name="Table List 2" w:semiHidden="1" w:unhideWhenUsed="1"/>
-    <w:lsdException w:name="Table List 3" w:semiHidden="1" w:unhideWhenUsed="1"/>
-    <w:lsdException w:name="Table List 4" w:semiHidden="1" w:unhideWhenUsed="1"/>
-    <w:lsdException w:name="Table List 5" w:semiHidden="1" w:unhideWhenUsed="1"/>
-    <w:lsdException w:name="Table List 6" w:semiHidden="1" w:unhideWhenUsed="1"/>
-    <w:lsdException w:name="Table List 7" w:semiHidden="1" w:unhideWhenUsed="1"/>
-    <w:lsdException w:name="Table List 8" w:semiHidden="1" w:unhideWhenUsed="1"/>
-    <w:lsdException w:name="Table 3D effects 1" w:semiHidden="1" w:unhideWhenUsed="1"/>
-    <w:lsdException w:name="Table 3D effects 2" w:semiHidden="1" w:unhideWhenUsed="1"/>
-    <w:lsdException w:name="Table 3D effects 3" w:semiHidden="1" w:unhideWhenUsed="1"/>
-    <w:lsdException w:name="Table Contemporary" w:semiHidden="1" w:unhideWhenUsed="1"/>
-    <w:lsdException w:name="Table Elegant" w:semiHidden="1" w:unhideWhenUsed="1"/>
-    <w:lsdException w:name="Table Professional" w:semiHidden="1" w:unhideWhenUsed="1"/>
-    <w:lsdException w:name="Table Subtle 1" w:semiHidden="1" w:unhideWhenUsed="1"/>
-    <w:lsdException w:name="Table Subtle 2" w:semiHidden="1" w:unhideWhenUsed="1"/>
-    <w:lsdException w:name="Table Web 1" w:semiHidden="1" w:unhideWhenUsed="1"/>
-    <w:lsdException w:name="Table Web 2" w:semiHidden="1" w:unhideWhenUsed="1"/>
-    <w:lsdException w:name="Table Web 3" w:semiHidden="1" w:unhideWhenUsed="1"/>
-    <w:lsdException w:name="Balloon Text" w:semiHidden="1" w:unhideWhenUsed="1"/>
-    <w:lsdException w:name="Table Grid" w:uiPriority="39"/>
-    <w:lsdException w:name="Table Theme" w:semiHidden="1" w:unhideWhenUsed="1"/>
-    <w:lsdException w:name="Placeholder Text" w:semiHidden="1" w:uiPriority="67"/>
-    <w:lsdException w:name="No Spacing" w:uiPriority="68"/>
-    <w:lsdException w:name="Light Shading" w:uiPriority="69"/>
-    <w:lsdException w:name="Light List" w:uiPriority="70"/>
-    <w:lsdException w:name="Light Grid" w:uiPriority="71"/>
-    <w:lsdException w:name="Medium Shading 1" w:uiPriority="72"/>
-    <w:lsdException w:name="Medium Shading 2" w:uiPriority="73"/>
-    <w:lsdException w:name="Medium List 1" w:uiPriority="60"/>
-    <w:lsdException w:name="Medium List 2" w:uiPriority="61"/>
-    <w:lsdException w:name="Medium Grid 1" w:uiPriority="62"/>
-    <w:lsdException w:name="Medium Grid 2" w:uiPriority="63"/>
-    <w:lsdException w:name="Medium Grid 3" w:uiPriority="64"/>
-    <w:lsdException w:name="Dark List" w:uiPriority="65"/>
-    <w:lsdException w:name="Colorful Shading"/>
-    <w:lsdException w:name="Colorful List" w:uiPriority="34" w:qFormat="1"/>
-    <w:lsdException w:name="Colorful Grid" w:uiPriority="29" w:qFormat="1"/>
-    <w:lsdException w:name="Light Shading Accent 1" w:uiPriority="30" w:qFormat="1"/>
-    <w:lsdException w:name="Light List Accent 1" w:uiPriority="66"/>
-    <w:lsdException w:name="Light Grid Accent 1" w:uiPriority="67"/>
-    <w:lsdException w:name="Medium Shading 1 Accent 1" w:uiPriority="68"/>
-    <w:lsdException w:name="Medium Shading 2 Accent 1" w:uiPriority="69"/>
-    <w:lsdException w:name="Medium List 1 Accent 1" w:uiPriority="70"/>
-    <w:lsdException w:name="Revision" w:semiHidden="1" w:uiPriority="71"/>
-    <w:lsdException w:name="List Paragraph" w:uiPriority="72"/>
-    <w:lsdException w:name="Quote" w:uiPriority="73"/>
-    <w:lsdException w:name="Intense Quote" w:uiPriority="60"/>
-    <w:lsdException w:name="Medium List 2 Accent 1" w:uiPriority="61"/>
-    <w:lsdException w:name="Medium Grid 1 Accent 1" w:uiPriority="62"/>
-    <w:lsdException w:name="Medium Grid 2 Accent 1" w:uiPriority="63"/>
-    <w:lsdException w:name="Medium Grid 3 Accent 1" w:uiPriority="64"/>
-    <w:lsdException w:name="Dark List Accent 1" w:uiPriority="65"/>
-    <w:lsdException w:name="Colorful Shading Accent 1" w:uiPriority="66"/>
-    <w:lsdException w:name="Colorful List Accent 1" w:uiPriority="67"/>
-    <w:lsdException w:name="Colorful Grid Accent 1" w:uiPriority="68"/>
-    <w:lsdException w:name="Light Shading Accent 2" w:uiPriority="69"/>
-    <w:lsdException w:name="Light List Accent 2" w:uiPriority="70"/>
-    <w:lsdException w:name="Light Grid Accent 2" w:uiPriority="71"/>
-    <w:lsdException w:name="Medium Shading 1 Accent 2" w:uiPriority="72"/>
-    <w:lsdException w:name="Medium Shading 2 Accent 2" w:uiPriority="73"/>
-    <w:lsdException w:name="Medium List 1 Accent 2" w:uiPriority="60"/>
-    <w:lsdException w:name="Medium List 2 Accent 2" w:uiPriority="61"/>
-    <w:lsdException w:name="Medium Grid 1 Accent 2" w:uiPriority="62"/>
-    <w:lsdException w:name="Medium Grid 2 Accent 2" w:uiPriority="63"/>
-    <w:lsdException w:name="Medium Grid 3 Accent 2" w:uiPriority="64"/>
-    <w:lsdException w:name="Dark List Accent 2" w:uiPriority="65"/>
-    <w:lsdException w:name="Colorful Shading Accent 2" w:uiPriority="66"/>
-    <w:lsdException w:name="Colorful List Accent 2" w:uiPriority="67"/>
-    <w:lsdException w:name="Colorful Grid Accent 2" w:uiPriority="68"/>
-    <w:lsdException w:name="Light Shading Accent 3" w:uiPriority="69"/>
-    <w:lsdException w:name="Light List Accent 3" w:uiPriority="70"/>
-    <w:lsdException w:name="Light Grid Accent 3" w:uiPriority="71"/>
-    <w:lsdException w:name="Medium Shading 1 Accent 3" w:uiPriority="72"/>
-    <w:lsdException w:name="Medium Shading 2 Accent 3" w:uiPriority="73"/>
-    <w:lsdException w:name="Medium List 1 Accent 3" w:uiPriority="60"/>
-    <w:lsdException w:name="Medium List 2 Accent 3" w:uiPriority="61"/>
-    <w:lsdException w:name="Medium Grid 1 Accent 3" w:uiPriority="62"/>
-    <w:lsdException w:name="Medium Grid 2 Accent 3" w:uiPriority="63"/>
-    <w:lsdException w:name="Medium Grid 3 Accent 3" w:uiPriority="64"/>
-    <w:lsdException w:name="Dark List Accent 3" w:uiPriority="65"/>
-    <w:lsdException w:name="Colorful Shading Accent 3" w:uiPriority="66"/>
-    <w:lsdException w:name="Colorful List Accent 3" w:uiPriority="67"/>
-    <w:lsdException w:name="Colorful Grid Accent 3" w:uiPriority="68"/>
-    <w:lsdException w:name="Light Shading Accent 4" w:uiPriority="69"/>
-    <w:lsdException w:name="Light List Accent 4" w:uiPriority="70"/>
-    <w:lsdException w:name="Light Grid Accent 4" w:uiPriority="71"/>
-    <w:lsdException w:name="Medium Shading 1 Accent 4" w:uiPriority="72"/>
-    <w:lsdException w:name="Medium Shading 2 Accent 4" w:uiPriority="73"/>
-    <w:lsdException w:name="Medium List 1 Accent 4" w:uiPriority="60"/>
-    <w:lsdException w:name="Medium List 2 Accent 4" w:uiPriority="61"/>
-    <w:lsdException w:name="Medium Grid 1 Accent 4" w:uiPriority="62"/>
-    <w:lsdException w:name="Medium Grid 2 Accent 4" w:uiPriority="63"/>
-    <w:lsdException w:name="Medium Grid 3 Accent 4" w:uiPriority="64"/>
-    <w:lsdException w:name="Dark List Accent 4" w:uiPriority="65"/>
-    <w:lsdException w:name="Colorful Shading Accent 4" w:uiPriority="66"/>
-    <w:lsdException w:name="Colorful List Accent 4" w:uiPriority="67"/>
-    <w:lsdException w:name="Colorful Grid Accent 4" w:uiPriority="68"/>
-    <w:lsdException w:name="Light Shading Accent 5" w:uiPriority="69"/>
-    <w:lsdException w:name="Light List Accent 5" w:uiPriority="70"/>
-    <w:lsdException w:name="Light Grid Accent 5" w:uiPriority="71"/>
-    <w:lsdException w:name="Medium Shading 1 Accent 5" w:uiPriority="72"/>
-    <w:lsdException w:name="Medium Shading 2 Accent 5" w:uiPriority="73"/>
-    <w:lsdException w:name="Medium List 1 Accent 5" w:uiPriority="60"/>
-    <w:lsdException w:name="Medium List 2 Accent 5" w:uiPriority="61"/>
-    <w:lsdException w:name="Medium Grid 1 Accent 5" w:uiPriority="62"/>
-    <w:lsdException w:name="Medium Grid 2 Accent 5" w:uiPriority="63"/>
-    <w:lsdException w:name="Medium Grid 3 Accent 5" w:uiPriority="64"/>
-    <w:lsdException w:name="Dark List Accent 5" w:uiPriority="65"/>
-    <w:lsdException w:name="Colorful Shading Accent 5" w:uiPriority="66"/>
-    <w:lsdException w:name="Colorful List Accent 5" w:uiPriority="67"/>
-    <w:lsdException w:name="Colorful Grid Accent 5" w:uiPriority="68"/>
-    <w:lsdException w:name="Light Shading Accent 6" w:uiPriority="69"/>
-    <w:lsdException w:name="Light List Accent 6" w:uiPriority="70"/>
-    <w:lsdException w:name="Light Grid Accent 6" w:uiPriority="71"/>
-    <w:lsdException w:name="Medium Shading 1 Accent 6" w:uiPriority="72"/>
-    <w:lsdException w:name="Medium Shading 2 Accent 6" w:uiPriority="73"/>
-    <w:lsdException w:name="Medium List 1 Accent 6" w:uiPriority="19" w:qFormat="1"/>
-    <w:lsdException w:name="Medium List 2 Accent 6" w:uiPriority="21" w:qFormat="1"/>
-    <w:lsdException w:name="Medium Grid 1 Accent 6" w:uiPriority="31" w:qFormat="1"/>
-    <w:lsdException w:name="Medium Grid 2 Accent 6" w:uiPriority="32" w:qFormat="1"/>
-    <w:lsdException w:name="Medium Grid 3 Accent 6" w:uiPriority="33" w:qFormat="1"/>
-    <w:lsdException w:name="Dark List Accent 6" w:uiPriority="37"/>
-    <w:lsdException w:name="Colorful Shading Accent 6" w:uiPriority="39" w:qFormat="1"/>
-    <w:lsdException w:name="Colorful List Accent 6" w:uiPriority="41"/>
-    <w:lsdException w:name="Colorful Grid Accent 6" w:uiPriority="42"/>
-    <w:lsdException w:name="Subtle Emphasis" w:uiPriority="43"/>
-    <w:lsdException w:name="Intense Emphasis" w:uiPriority="44"/>
-    <w:lsdException w:name="Subtle Reference" w:uiPriority="45"/>
-    <w:lsdException w:name="Intense Reference" w:uiPriority="40"/>
-    <w:lsdException w:name="Book Title" w:uiPriority="46"/>
-    <w:lsdException w:name="Bibliography" w:uiPriority="47"/>
-    <w:lsdException w:name="TOC Heading" w:uiPriority="48"/>
-    <w:lsdException w:name="Grid Table 4" w:uiPriority="49"/>
-    <w:lsdException w:name="Grid Table 5 Dark" w:uiPriority="50"/>
-    <w:lsdException w:name="Grid Table 6 Colorful" w:uiPriority="51"/>
-    <w:lsdException w:name="Grid Table 7 Colorful" w:uiPriority="52"/>
-    <w:lsdException w:name="Grid Table 1 Light Accent 1" w:uiPriority="46"/>
-    <w:lsdException w:name="Grid Table 2 Accent 1" w:uiPriority="47"/>
-    <w:lsdException w:name="Grid Table 3 Accent 1" w:uiPriority="48"/>
-    <w:lsdException w:name="Grid Table 4 Accent 1" w:uiPriority="49"/>
-    <w:lsdException w:name="Grid Table 5 Dark Accent 1" w:uiPriority="50"/>
-    <w:lsdException w:name="Grid Table 6 Colorful Accent 1" w:uiPriority="51"/>
-    <w:lsdException w:name="Grid Table 7 Colorful Accent 1" w:uiPriority="52"/>
-    <w:lsdException w:name="Grid Table 1 Light Accent 2" w:uiPriority="46"/>
-    <w:lsdException w:name="Grid Table 2 Accent 2" w:uiPriority="47"/>
-    <w:lsdException w:name="Grid Table 3 Accent 2" w:uiPriority="48"/>
-    <w:lsdException w:name="Grid Table 4 Accent 2" w:uiPriority="49"/>
-    <w:lsdException w:name="Grid Table 5 Dark Accent 2" w:uiPriority="50"/>
-    <w:lsdException w:name="Grid Table 6 Colorful Accent 2" w:uiPriority="51"/>
-    <w:lsdException w:name="Grid Table 7 Colorful Accent 2" w:uiPriority="52"/>
-    <w:lsdException w:name="Grid Table 1 Light Accent 3" w:uiPriority="46"/>
-    <w:lsdException w:name="Grid Table 2 Accent 3" w:uiPriority="47"/>
-    <w:lsdException w:name="Grid Table 3 Accent 3" w:uiPriority="48"/>
-    <w:lsdException w:name="Grid Table 4 Accent 3" w:uiPriority="49"/>
-    <w:lsdException w:name="Grid Table 5 Dark Accent 3" w:uiPriority="50"/>
-    <w:lsdException w:name="Grid Table 6 Colorful Accent 3" w:uiPriority="51"/>
-    <w:lsdException w:name="Grid Table 7 Colorful Accent 3" w:uiPriority="52"/>
-    <w:lsdException w:name="Grid Table 1 Light Accent 4" w:uiPriority="46"/>
-    <w:lsdException w:name="Grid Table 2 Accent 4" w:uiPriority="47"/>
-    <w:lsdException w:name="Grid Table 3 Accent 4" w:uiPriority="48"/>
-    <w:lsdException w:name="Grid Table 4 Accent 4" w:uiPriority="49"/>
-    <w:lsdException w:name="Grid Table 5 Dark Accent 4" w:uiPriority="50"/>
-    <w:lsdException w:name="Grid Table 6 Colorful Accent 4" w:uiPriority="51"/>
-    <w:lsdException w:name="Grid Table 7 Colorful Accent 4" w:uiPriority="52"/>
-    <w:lsdException w:name="Grid Table 1 Light Accent 5" w:uiPriority="46"/>
-    <w:lsdException w:name="Grid Table 2 Accent 5" w:uiPriority="47"/>
-    <w:lsdException w:name="Grid Table 3 Accent 5" w:uiPriority="48"/>
-    <w:lsdException w:name="Grid Table 4 Accent 5" w:uiPriority="49"/>
-    <w:lsdException w:name="Grid Table 5 Dark Accent 5" w:uiPriority="50"/>
-    <w:lsdException w:name="Grid Table 6 Colorful Accent 5" w:uiPriority="51"/>
-    <w:lsdException w:name="Grid Table 7 Colorful Accent 5" w:uiPriority="52"/>
-    <w:lsdException w:name="Grid Table 1 Light Accent 6" w:uiPriority="46"/>
-    <w:lsdException w:name="Grid Table 2 Accent 6" w:uiPriority="47"/>
-    <w:lsdException w:name="Grid Table 3 Accent 6" w:uiPriority="48"/>
-    <w:lsdException w:name="Grid Table 4 Accent 6" w:uiPriority="49"/>
-    <w:lsdException w:name="Grid Table 5 Dark Accent 6" w:uiPriority="50"/>
-    <w:lsdException w:name="Grid Table 6 Colorful Accent 6" w:uiPriority="51"/>
-    <w:lsdException w:name="Grid Table 7 Colorful Accent 6" w:uiPriority="52"/>
-    <w:lsdException w:name="List Table 1 Light" w:uiPriority="46"/>
-    <w:lsdException w:name="List Table 2" w:uiPriority="47"/>
-    <w:lsdException w:name="List Table 3" w:uiPriority="48"/>
-    <w:lsdException w:name="List Table 4" w:uiPriority="49"/>
-    <w:lsdException w:name="List Table 5 Dark" w:uiPriority="50"/>
-    <w:lsdException w:name="List Table 6 Colorful" w:uiPriority="51"/>
-    <w:lsdException w:name="List Table 7 Colorful" w:uiPriority="52"/>
-    <w:lsdException w:name="List Table 1 Light Accent 1" w:uiPriority="46"/>
-    <w:lsdException w:name="List Table 2 Accent 1" w:uiPriority="47"/>
-    <w:lsdException w:name="List Table 3 Accent 1" w:uiPriority="48"/>
-    <w:lsdException w:name="List Table 4 Accent 1" w:uiPriority="49"/>
-    <w:lsdException w:name="List Table 5 Dark Accent 1" w:uiPriority="50"/>
-    <w:lsdException w:name="List Table 6 Colorful Accent 1" w:uiPriority="51"/>
-    <w:lsdException w:name="List Table 7 Colorful Accent 1" w:uiPriority="52"/>
-    <w:lsdException w:name="List Table 1 Light Accent 2" w:uiPriority="46"/>
-    <w:lsdException w:name="List Table 2 Accent 2" w:uiPriority="47"/>
-    <w:lsdException w:name="List Table 3 Accent 2" w:uiPriority="48"/>
-    <w:lsdException w:name="List Table 4 Accent 2" w:uiPriority="49"/>
-    <w:lsdException w:name="List Table 5 Dark Accent 2" w:uiPriority="50"/>
-    <w:lsdException w:name="List Table 6 Colorful Accent 2" w:uiPriority="51"/>
-    <w:lsdException w:name="List Table 7 Colorful Accent 2" w:uiPriority="52"/>
-    <w:lsdException w:name="List Table 1 Light Accent 3" w:uiPriority="46"/>
-    <w:lsdException w:name="List Table 2 Accent 3" w:uiPriority="47"/>
-    <w:lsdException w:name="List Table 3 Accent 3" w:uiPriority="48"/>
-    <w:lsdException w:name="List Table 4 Accent 3" w:uiPriority="49"/>
-    <w:lsdException w:name="List Table 5 Dark Accent 3" w:uiPriority="50"/>
-    <w:lsdException w:name="List Table 6 Colorful Accent 3" w:uiPriority="51"/>
-    <w:lsdException w:name="List Table 7 Colorful Accent 3" w:uiPriority="52"/>
-    <w:lsdException w:name="List Table 1 Light Accent 4" w:uiPriority="46"/>
-    <w:lsdException w:name="List Table 2 Accent 4" w:uiPriority="47"/>
-    <w:lsdException w:name="List Table 3 Accent 4" w:uiPriority="48"/>
-    <w:lsdException w:name="List Table 4 Accent 4" w:uiPriority="49"/>
-    <w:lsdException w:name="List Table 5 Dark Accent 4" w:uiPriority="50"/>
-    <w:lsdException w:name="List Table 6 Colorful Accent 4" w:uiPriority="51"/>
-    <w:lsdException w:name="List Table 7 Colorful Accent 4" w:uiPriority="52"/>
-    <w:lsdException w:name="List Table 1 Light Accent 5" w:uiPriority="46"/>
-    <w:lsdException w:name="List Table 2 Accent 5" w:uiPriority="47"/>
-    <w:lsdException w:name="List Table 3 Accent 5" w:uiPriority="48"/>
-    <w:lsdException w:name="List Table 4 Accent 5" w:uiPriority="49"/>
-    <w:lsdException w:name="List Table 5 Dark Accent 5" w:uiPriority="50"/>
-    <w:lsdException w:name="List Table 6 Colorful Accent 5" w:uiPriority="51"/>
-    <w:lsdException w:name="List Table 7 Colorful Accent 5" w:uiPriority="52"/>
-    <w:lsdException w:name="List Table 1 Light Accent 6" w:uiPriority="46"/>
-    <w:lsdException w:name="List Table 2 Accent 6" w:uiPriority="47"/>
-    <w:lsdException w:name="List Table 3 Accent 6" w:uiPriority="48"/>
-    <w:lsdException w:name="List Table 4 Accent 6" w:uiPriority="49"/>
-    <w:lsdException w:name="List Table 5 Dark Accent 6" w:uiPriority="50"/>
-    <w:lsdException w:name="List Table 6 Colorful Accent 6" w:uiPriority="51"/>
-    <w:lsdException w:name="List Table 7 Colorful Accent 6" w:uiPriority="52"/>
+  <w:latentStyles w:defLockedState="0" w:defUIPriority="99" w:defSemiHidden="1" w:defUnhideWhenUsed="1" w:defQFormat="0" w:count="276">
+    <w:lsdException w:name="Normal" w:semiHidden="0" w:uiPriority="0" w:unhideWhenUsed="0" w:qFormat="1"/>
+    <w:lsdException w:name="heading 1" w:semiHidden="0" w:uiPriority="9" w:unhideWhenUsed="0" w:qFormat="1"/>
+    <w:lsdException w:name="heading 2" w:uiPriority="9" w:qFormat="1"/>
+    <w:lsdException w:name="heading 3" w:uiPriority="9" w:qFormat="1"/>
+    <w:lsdException w:name="heading 4" w:uiPriority="9" w:qFormat="1"/>
+    <w:lsdException w:name="heading 5" w:uiPriority="9" w:qFormat="1"/>
+    <w:lsdException w:name="heading 6" w:uiPriority="9" w:qFormat="1"/>
+    <w:lsdException w:name="heading 7" w:uiPriority="9" w:qFormat="1"/>
+    <w:lsdException w:name="heading 8" w:uiPriority="9" w:qFormat="1"/>
+    <w:lsdException w:name="heading 9" w:uiPriority="9" w:qFormat="1"/>
+    <w:lsdException w:name="toc 1" w:uiPriority="39"/>
+    <w:lsdException w:name="toc 2" w:uiPriority="39"/>
+    <w:lsdException w:name="toc 3" w:uiPriority="39"/>
+    <w:lsdException w:name="toc 4" w:uiPriority="39"/>
+    <w:lsdException w:name="toc 5" w:uiPriority="39"/>
+    <w:lsdException w:name="toc 6" w:uiPriority="39"/>
+    <w:lsdException w:name="toc 7" w:uiPriority="39"/>
+    <w:lsdException w:name="toc 8" w:uiPriority="39"/>
+    <w:lsdException w:name="toc 9" w:uiPriority="39"/>
+    <w:lsdException w:name="caption" w:uiPriority="35" w:qFormat="1"/>
+    <w:lsdException w:name="Title" w:semiHidden="0" w:uiPriority="10" w:unhideWhenUsed="0" w:qFormat="1"/>
+    <w:lsdException w:name="Default Paragraph Font" w:uiPriority="1"/>
+    <w:lsdException w:name="Subtitle" w:semiHidden="0" w:uiPriority="11" w:unhideWhenUsed="0" w:qFormat="1"/>
+    <w:lsdException w:name="Strong" w:semiHidden="0" w:uiPriority="22" w:unhideWhenUsed="0" w:qFormat="1"/>
+    <w:lsdException w:name="Emphasis" w:semiHidden="0" w:uiPriority="20" w:unhideWhenUsed="0" w:qFormat="1"/>
+    <w:lsdException w:name="Table Grid" w:semiHidden="0" w:uiPriority="39" w:unhideWhenUsed="0"/>
+    <w:lsdException w:name="Note Level 1" w:semiHidden="0" w:unhideWhenUsed="0"/>
+    <w:lsdException w:name="Note Level 2" w:semiHidden="0" w:unhideWhenUsed="0"/>
+    <w:lsdException w:name="Note Level 3" w:semiHidden="0" w:unhideWhenUsed="0"/>
+    <w:lsdException w:name="Note Level 4" w:semiHidden="0" w:unhideWhenUsed="0"/>
+    <w:lsdException w:name="Note Level 5" w:semiHidden="0" w:unhideWhenUsed="0"/>
+    <w:lsdException w:name="Note Level 6" w:semiHidden="0" w:unhideWhenUsed="0"/>
+    <w:lsdException w:name="Note Level 7" w:semiHidden="0" w:unhideWhenUsed="0"/>
+    <w:lsdException w:name="Note Level 8" w:semiHidden="0" w:unhideWhenUsed="0"/>
+    <w:lsdException w:name="Note Level 9" w:semiHidden="0" w:unhideWhenUsed="0"/>
+    <w:lsdException w:name="Placeholder Text" w:uiPriority="67" w:unhideWhenUsed="0"/>
+    <w:lsdException w:name="No Spacing" w:semiHidden="0" w:uiPriority="68" w:unhideWhenUsed="0"/>
+    <w:lsdException w:name="Light Shading" w:semiHidden="0" w:uiPriority="69" w:unhideWhenUsed="0"/>
+    <w:lsdException w:name="Light List" w:semiHidden="0" w:uiPriority="70" w:unhideWhenUsed="0"/>
+    <w:lsdException w:name="Light Grid" w:semiHidden="0" w:uiPriority="71" w:unhideWhenUsed="0"/>
+    <w:lsdException w:name="Medium Shading 1" w:semiHidden="0" w:uiPriority="72" w:unhideWhenUsed="0"/>
+    <w:lsdException w:name="Medium Shading 2" w:semiHidden="0" w:uiPriority="73" w:unhideWhenUsed="0"/>
+    <w:lsdException w:name="Medium List 1" w:semiHidden="0" w:uiPriority="60" w:unhideWhenUsed="0"/>
+    <w:lsdException w:name="Medium List 2" w:semiHidden="0" w:uiPriority="61" w:unhideWhenUsed="0"/>
+    <w:lsdException w:name="Medium Grid 1" w:semiHidden="0" w:uiPriority="62" w:unhideWhenUsed="0"/>
+    <w:lsdException w:name="Medium Grid 2" w:semiHidden="0" w:uiPriority="63" w:unhideWhenUsed="0"/>
+    <w:lsdException w:name="Medium Grid 3" w:semiHidden="0" w:uiPriority="64" w:unhideWhenUsed="0"/>
+    <w:lsdException w:name="Dark List" w:semiHidden="0" w:uiPriority="65" w:unhideWhenUsed="0"/>
+    <w:lsdException w:name="Colorful Shading" w:semiHidden="0" w:unhideWhenUsed="0"/>
+    <w:lsdException w:name="Colorful List" w:semiHidden="0" w:uiPriority="34" w:unhideWhenUsed="0" w:qFormat="1"/>
+    <w:lsdException w:name="Colorful Grid" w:semiHidden="0" w:uiPriority="29" w:unhideWhenUsed="0" w:qFormat="1"/>
+    <w:lsdException w:name="Light Shading Accent 1" w:semiHidden="0" w:uiPriority="30" w:unhideWhenUsed="0" w:qFormat="1"/>
+    <w:lsdException w:name="Light List Accent 1" w:semiHidden="0" w:uiPriority="66" w:unhideWhenUsed="0"/>
+    <w:lsdException w:name="Light Grid Accent 1" w:semiHidden="0" w:uiPriority="67" w:unhideWhenUsed="0"/>
+    <w:lsdException w:name="Medium Shading 1 Accent 1" w:semiHidden="0" w:uiPriority="68" w:unhideWhenUsed="0"/>
+    <w:lsdException w:name="Medium Shading 2 Accent 1" w:semiHidden="0" w:uiPriority="69" w:unhideWhenUsed="0"/>
+    <w:lsdException w:name="Medium List 1 Accent 1" w:semiHidden="0" w:uiPriority="70" w:unhideWhenUsed="0"/>
+    <w:lsdException w:name="Revision" w:uiPriority="71" w:unhideWhenUsed="0"/>
+    <w:lsdException w:name="List Paragraph" w:semiHidden="0" w:uiPriority="72" w:unhideWhenUsed="0"/>
+    <w:lsdException w:name="Quote" w:semiHidden="0" w:uiPriority="73" w:unhideWhenUsed="0"/>
+    <w:lsdException w:name="Intense Quote" w:semiHidden="0" w:uiPriority="60" w:unhideWhenUsed="0"/>
+    <w:lsdException w:name="Medium List 2 Accent 1" w:semiHidden="0" w:uiPriority="61" w:unhideWhenUsed="0"/>
+    <w:lsdException w:name="Medium Grid 1 Accent 1" w:semiHidden="0" w:uiPriority="62" w:unhideWhenUsed="0"/>
+    <w:lsdException w:name="Medium Grid 2 Accent 1" w:semiHidden="0" w:uiPriority="63" w:unhideWhenUsed="0"/>
+    <w:lsdException w:name="Medium Grid 3 Accent 1" w:semiHidden="0" w:uiPriority="64" w:unhideWhenUsed="0"/>
+    <w:lsdException w:name="Dark List Accent 1" w:semiHidden="0" w:uiPriority="65" w:unhideWhenUsed="0"/>
+    <w:lsdException w:name="Colorful Shading Accent 1" w:semiHidden="0" w:uiPriority="66" w:unhideWhenUsed="0"/>
+    <w:lsdException w:name="Colorful List Accent 1" w:semiHidden="0" w:uiPriority="67" w:unhideWhenUsed="0"/>
+    <w:lsdException w:name="Colorful Grid Accent 1" w:semiHidden="0" w:uiPriority="68" w:unhideWhenUsed="0"/>
+    <w:lsdException w:name="Light Shading Accent 2" w:semiHidden="0" w:uiPriority="69" w:unhideWhenUsed="0"/>
+    <w:lsdException w:name="Light List Accent 2" w:semiHidden="0" w:uiPriority="70" w:unhideWhenUsed="0"/>
+    <w:lsdException w:name="Light Grid Accent 2" w:semiHidden="0" w:uiPriority="71" w:unhideWhenUsed="0"/>
+    <w:lsdException w:name="Medium Shading 1 Accent 2" w:semiHidden="0" w:uiPriority="72" w:unhideWhenUsed="0"/>
+    <w:lsdException w:name="Medium Shading 2 Accent 2" w:semiHidden="0" w:uiPriority="73" w:unhideWhenUsed="0"/>
+    <w:lsdException w:name="Medium List 1 Accent 2" w:semiHidden="0" w:uiPriority="60" w:unhideWhenUsed="0"/>
+    <w:lsdException w:name="Medium List 2 Accent 2" w:semiHidden="0" w:uiPriority="61" w:unhideWhenUsed="0"/>
+    <w:lsdException w:name="Medium Grid 1 Accent 2" w:semiHidden="0" w:uiPriority="62" w:unhideWhenUsed="0"/>
+    <w:lsdException w:name="Medium Grid 2 Accent 2" w:semiHidden="0" w:uiPriority="63" w:unhideWhenUsed="0"/>
+    <w:lsdException w:name="Medium Grid 3 Accent 2" w:semiHidden="0" w:uiPriority="64" w:unhideWhenUsed="0"/>
+    <w:lsdException w:name="Dark List Accent 2" w:semiHidden="0" w:uiPriority="65" w:unhideWhenUsed="0"/>
+    <w:lsdException w:name="Colorful Shading Accent 2" w:semiHidden="0" w:uiPriority="66" w:unhideWhenUsed="0"/>
+    <w:lsdException w:name="Colorful List Accent 2" w:semiHidden="0" w:uiPriority="67" w:unhideWhenUsed="0"/>
+    <w:lsdException w:name="Colorful Grid Accent 2" w:semiHidden="0" w:uiPriority="68" w:unhideWhenUsed="0"/>
+    <w:lsdException w:name="Light Shading Accent 3" w:semiHidden="0" w:uiPriority="69" w:unhideWhenUsed="0"/>
+    <w:lsdException w:name="Light List Accent 3" w:semiHidden="0" w:uiPriority="70" w:unhideWhenUsed="0"/>
+    <w:lsdException w:name="Light Grid Accent 3" w:semiHidden="0" w:uiPriority="71" w:unhideWhenUsed="0"/>
+    <w:lsdException w:name="Medium Shading 1 Accent 3" w:semiHidden="0" w:uiPriority="72" w:unhideWhenUsed="0"/>
+    <w:lsdException w:name="Medium Shading 2 Accent 3" w:semiHidden="0" w:uiPriority="73" w:unhideWhenUsed="0"/>
+    <w:lsdException w:name="Medium List 1 Accent 3" w:semiHidden="0" w:uiPriority="60" w:unhideWhenUsed="0"/>
+    <w:lsdException w:name="Medium List 2 Accent 3" w:semiHidden="0" w:uiPriority="61" w:unhideWhenUsed="0"/>
+    <w:lsdException w:name="Medium Grid 1 Accent 3" w:semiHidden="0" w:uiPriority="62" w:unhideWhenUsed="0"/>
+    <w:lsdException w:name="Medium Grid 2 Accent 3" w:semiHidden="0" w:uiPriority="63" w:unhideWhenUsed="0"/>
+    <w:lsdException w:name="Medium Grid 3 Accent 3" w:semiHidden="0" w:uiPriority="64" w:unhideWhenUsed="0"/>
+    <w:lsdException w:name="Dark List Accent 3" w:semiHidden="0" w:uiPriority="65" w:unhideWhenUsed="0"/>
+    <w:lsdException w:name="Colorful Shading Accent 3" w:semiHidden="0" w:uiPriority="66" w:unhideWhenUsed="0"/>
+    <w:lsdException w:name="Colorful List Accent 3" w:semiHidden="0" w:uiPriority="67" w:unhideWhenUsed="0"/>
+    <w:lsdException w:name="Colorful Grid Accent 3" w:semiHidden="0" w:uiPriority="68" w:unhideWhenUsed="0"/>
+    <w:lsdException w:name="Light Shading Accent 4" w:semiHidden="0" w:uiPriority="69" w:unhideWhenUsed="0"/>
+    <w:lsdException w:name="Light List Accent 4" w:semiHidden="0" w:uiPriority="70" w:unhideWhenUsed="0"/>
+    <w:lsdException w:name="Light Grid Accent 4" w:semiHidden="0" w:uiPriority="71" w:unhideWhenUsed="0"/>
+    <w:lsdException w:name="Medium Shading 1 Accent 4" w:semiHidden="0" w:uiPriority="72" w:unhideWhenUsed="0"/>
+    <w:lsdException w:name="Medium Shading 2 Accent 4" w:semiHidden="0" w:uiPriority="73" w:unhideWhenUsed="0"/>
+    <w:lsdException w:name="Medium List 1 Accent 4" w:semiHidden="0" w:uiPriority="60" w:unhideWhenUsed="0"/>
+    <w:lsdException w:name="Medium List 2 Accent 4" w:semiHidden="0" w:uiPriority="61" w:unhideWhenUsed="0"/>
+    <w:lsdException w:name="Medium Grid 1 Accent 4" w:semiHidden="0" w:uiPriority="62" w:unhideWhenUsed="0"/>
+    <w:lsdException w:name="Medium Grid 2 Accent 4" w:semiHidden="0" w:uiPriority="63" w:unhideWhenUsed="0"/>
+    <w:lsdException w:name="Medium Grid 3 Accent 4" w:semiHidden="0" w:uiPriority="64" w:unhideWhenUsed="0"/>
+    <w:lsdException w:name="Dark List Accent 4" w:semiHidden="0" w:uiPriority="65" w:unhideWhenUsed="0"/>
+    <w:lsdException w:name="Colorful Shading Accent 4" w:semiHidden="0" w:uiPriority="66" w:unhideWhenUsed="0"/>
+    <w:lsdException w:name="Colorful List Accent 4" w:semiHidden="0" w:uiPriority="67" w:unhideWhenUsed="0"/>
+    <w:lsdException w:name="Colorful Grid Accent 4" w:semiHidden="0" w:uiPriority="68" w:unhideWhenUsed="0"/>
+    <w:lsdException w:name="Light Shading Accent 5" w:semiHidden="0" w:uiPriority="69" w:unhideWhenUsed="0"/>
+    <w:lsdException w:name="Light List Accent 5" w:semiHidden="0" w:uiPriority="70" w:unhideWhenUsed="0"/>
+    <w:lsdException w:name="Light Grid Accent 5" w:semiHidden="0" w:uiPriority="71" w:unhideWhenUsed="0"/>
+    <w:lsdException w:name="Medium Shading 1 Accent 5" w:semiHidden="0" w:uiPriority="72" w:unhideWhenUsed="0"/>
+    <w:lsdException w:name="Medium Shading 2 Accent 5" w:semiHidden="0" w:uiPriority="73" w:unhideWhenUsed="0"/>
+    <w:lsdException w:name="Medium List 1 Accent 5" w:semiHidden="0" w:uiPriority="60" w:unhideWhenUsed="0"/>
+    <w:lsdException w:name="Medium List 2 Accent 5" w:semiHidden="0" w:uiPriority="61" w:unhideWhenUsed="0"/>
+    <w:lsdException w:name="Medium Grid 1 Accent 5" w:semiHidden="0" w:uiPriority="62" w:unhideWhenUsed="0"/>
+    <w:lsdException w:name="Medium Grid 2 Accent 5" w:semiHidden="0" w:uiPriority="63" w:unhideWhenUsed="0"/>
+    <w:lsdException w:name="Medium Grid 3 Accent 5" w:semiHidden="0" w:uiPriority="64" w:unhideWhenUsed="0"/>
+    <w:lsdException w:name="Dark List Accent 5" w:semiHidden="0" w:uiPriority="65" w:unhideWhenUsed="0"/>
+    <w:lsdException w:name="Colorful Shading Accent 5" w:semiHidden="0" w:uiPriority="66" w:unhideWhenUsed="0"/>
+    <w:lsdException w:name="Colorful List Accent 5" w:semiHidden="0" w:uiPriority="67" w:unhideWhenUsed="0"/>
+    <w:lsdException w:name="Colorful Grid Accent 5" w:semiHidden="0" w:uiPriority="68" w:unhideWhenUsed="0"/>
+    <w:lsdException w:name="Light Shading Accent 6" w:semiHidden="0" w:uiPriority="69" w:unhideWhenUsed="0"/>
+    <w:lsdException w:name="Light List Accent 6" w:semiHidden="0" w:uiPriority="70" w:unhideWhenUsed="0"/>
+    <w:lsdException w:name="Light Grid Accent 6" w:semiHidden="0" w:uiPriority="71" w:unhideWhenUsed="0"/>
+    <w:lsdException w:name="Medium Shading 1 Accent 6" w:semiHidden="0" w:uiPriority="72" w:unhideWhenUsed="0"/>
+    <w:lsdException w:name="Medium Shading 2 Accent 6" w:semiHidden="0" w:uiPriority="73" w:unhideWhenUsed="0"/>
+    <w:lsdException w:name="Medium List 1 Accent 6" w:semiHidden="0" w:uiPriority="19" w:unhideWhenUsed="0" w:qFormat="1"/>
+    <w:lsdException w:name="Medium List 2 Accent 6" w:semiHidden="0" w:uiPriority="21" w:unhideWhenUsed="0" w:qFormat="1"/>
+    <w:lsdException w:name="Medium Grid 1 Accent 6" w:semiHidden="0" w:uiPriority="31" w:unhideWhenUsed="0" w:qFormat="1"/>
+    <w:lsdException w:name="Medium Grid 2 Accent 6" w:semiHidden="0" w:uiPriority="32" w:unhideWhenUsed="0" w:qFormat="1"/>
+    <w:lsdException w:name="Medium Grid 3 Accent 6" w:semiHidden="0" w:uiPriority="33" w:unhideWhenUsed="0" w:qFormat="1"/>
+    <w:lsdException w:name="Dark List Accent 6" w:semiHidden="0" w:uiPriority="37" w:unhideWhenUsed="0"/>
+    <w:lsdException w:name="Colorful Shading Accent 6" w:semiHidden="0" w:uiPriority="39" w:unhideWhenUsed="0" w:qFormat="1"/>
+    <w:lsdException w:name="Colorful List Accent 6" w:semiHidden="0" w:uiPriority="41" w:unhideWhenUsed="0"/>
+    <w:lsdException w:name="Colorful Grid Accent 6" w:semiHidden="0" w:uiPriority="42" w:unhideWhenUsed="0"/>
+    <w:lsdException w:name="Subtle Emphasis" w:semiHidden="0" w:uiPriority="43" w:unhideWhenUsed="0"/>
+    <w:lsdException w:name="Intense Emphasis" w:semiHidden="0" w:uiPriority="44" w:unhideWhenUsed="0"/>
+    <w:lsdException w:name="Subtle Reference" w:semiHidden="0" w:uiPriority="45" w:unhideWhenUsed="0"/>
+    <w:lsdException w:name="Intense Reference" w:semiHidden="0" w:uiPriority="40" w:unhideWhenUsed="0"/>
+    <w:lsdException w:name="Book Title" w:semiHidden="0" w:uiPriority="46" w:unhideWhenUsed="0"/>
+    <w:lsdException w:name="Bibliography" w:semiHidden="0" w:uiPriority="47" w:unhideWhenUsed="0"/>
+    <w:lsdException w:name="TOC Heading" w:semiHidden="0" w:uiPriority="48" w:unhideWhenUsed="0"/>
+  </w:latentStyles>
+  <w:style w:type="paragraph" w:default="1" w:styleId="Normal">
+    <w:name w:val="Normal"/>
+    <w:qFormat/>
+    <w:pPr>
+      <w:spacing w:after="200" w:line="276" w:lineRule="auto"/>
+    </w:pPr>
+    <w:rPr>
+      <w:sz w:val="22"/>
+      <w:szCs w:val="22"/>
+    </w:rPr>
+  </w:style>
+  <w:style w:type="character" w:default="1" w:styleId="DefaultParagraphFont">
+    <w:name w:val="Default Paragraph Font"/>
+    <w:uiPriority w:val="1"/>
+    <w:semiHidden/>
+    <w:unhideWhenUsed/>
+  </w:style>
+  <w:style w:type="table" w:default="1" w:styleId="TableNormal">
+    <w:name w:val="Normal Table"/>
+    <w:uiPriority w:val="99"/>
+    <w:semiHidden/>
+    <w:unhideWhenUsed/>
+    <w:tblPr>
+      <w:tblInd w:w="0" w:type="dxa"/>
+      <w:tblCellMar>
+        <w:top w:w="0" w:type="dxa"/>
+        <w:left w:w="108" w:type="dxa"/>
+        <w:bottom w:w="0" w:type="dxa"/>
+        <w:right w:w="108" w:type="dxa"/>
+      </w:tblCellMar>
+    </w:tblPr>
+  </w:style>
+  <w:style w:type="numbering" w:default="1" w:styleId="NoList">
+    <w:name w:val="No List"/>
+    <w:uiPriority w:val="99"/>
+    <w:semiHidden/>
+    <w:unhideWhenUsed/>
+  </w:style>
+  <w:style w:type="paragraph" w:styleId="ListParagraph">
+    <w:name w:val="List Paragraph"/>
+    <w:basedOn w:val="Normal"/>
+    <w:qFormat/>
+    <w:pPr>
+      <w:ind w:left="720"/>
+      <w:contextualSpacing/>
+    </w:pPr>
+  </w:style>
+  <w:style w:type="character" w:styleId="Hyperlink">
+    <w:name w:val="Hyperlink"/>
+    <w:rPr>
+      <w:color w:val="0563C1"/>
+      <w:u w:val="single"/>
+    </w:rPr>
+  </w:style>
+  <w:style w:type="character" w:styleId="FollowedHyperlink">
+    <w:name w:val="FollowedHyperlink"/>
+    <w:rPr>
+      <w:color w:val="954F72"/>
+      <w:u w:val="single"/>
+    </w:rPr>
+  </w:style>
+  <w:style w:type="paragraph" w:styleId="Header">
+    <w:name w:val="header"/>
+    <w:basedOn w:val="Normal"/>
+    <w:link w:val="HeaderChar"/>
+    <w:pPr>
+      <w:tabs>
+        <w:tab w:val="center" w:pos="4680"/>
+        <w:tab w:val="right" w:pos="9360"/>
+      </w:tabs>
+    </w:pPr>
+  </w:style>
+  <w:style w:type="character" w:customStyle="1" w:styleId="HeaderChar">
+    <w:name w:val="Header Char"/>
+    <w:link w:val="Header"/>
+    <w:rPr>
+      <w:sz w:val="22"/>
+      <w:szCs w:val="22"/>
+    </w:rPr>
+  </w:style>
+  <w:style w:type="paragraph" w:styleId="Footer">
+    <w:name w:val="footer"/>
+    <w:basedOn w:val="Normal"/>
+    <w:link w:val="FooterChar"/>
+    <w:pPr>
+      <w:tabs>
+        <w:tab w:val="center" w:pos="4680"/>
+        <w:tab w:val="right" w:pos="9360"/>
+      </w:tabs>
+    </w:pPr>
+  </w:style>
+  <w:style w:type="character" w:customStyle="1" w:styleId="FooterChar">
+    <w:name w:val="Footer Char"/>
+    <w:link w:val="Footer"/>
+    <w:rPr>
+      <w:sz w:val="22"/>
+      <w:szCs w:val="22"/>
+    </w:rPr>
+  </w:style>
+  <w:style w:type="paragraph" w:styleId="CommentText">
+    <w:name w:val="annotation text"/>
+    <w:basedOn w:val="Normal"/>
+    <w:pPr>
+      <w:spacing w:line="240" w:lineRule="auto"/>
+    </w:pPr>
+    <w:rPr>
+      <w:sz w:val="20"/>
+      <w:szCs w:val="20"/>
+    </w:rPr>
+  </w:style>
+  <w:style w:type="paragraph" w:styleId="BalloonText">
+    <w:name w:val="Balloon Text"/>
+    <w:basedOn w:val="Normal"/>
+    <w:link w:val="BalloonTextChar"/>
+    <w:uiPriority w:val="99"/>
+    <w:semiHidden/>
+    <w:unhideWhenUsed/>
+    <w:rsid w:val="00CA69FC"/>
+    <w:pPr>
+      <w:spacing w:after="0" w:line="240" w:lineRule="auto"/>
+    </w:pPr>
+    <w:rPr>
+      <w:rFonts w:ascii="Segoe UI" w:hAnsi="Segoe UI" w:cs="Segoe UI"/>
+      <w:sz w:val="18"/>
+      <w:szCs w:val="18"/>
+    </w:rPr>
+  </w:style>
+  <w:style w:type="character" w:customStyle="1" w:styleId="BalloonTextChar">
+    <w:name w:val="Balloon Text Char"/>
+    <w:link w:val="BalloonText"/>
+    <w:uiPriority w:val="99"/>
+    <w:semiHidden/>
+    <w:rsid w:val="00CA69FC"/>
+    <w:rPr>
+      <w:rFonts w:ascii="Segoe UI" w:hAnsi="Segoe UI" w:cs="Segoe UI"/>
+      <w:sz w:val="18"/>
+      <w:szCs w:val="18"/>
+    </w:rPr>
+  </w:style>
+  <w:style w:type="table" w:styleId="TableGrid">
+    <w:name w:val="Table Grid"/>
+    <w:basedOn w:val="TableNormal"/>
+    <w:uiPriority w:val="39"/>
+    <w:rsid w:val="00BB2F27"/>
+    <w:tblPr>
+      <w:tblInd w:w="0" w:type="dxa"/>
+      <w:tblBorders>
+        <w:top w:val="single" w:sz="4" w:space="0" w:color="auto"/>
+        <w:left w:val="single" w:sz="4" w:space="0" w:color="auto"/>
+        <w:bottom w:val="single" w:sz="4" w:space="0" w:color="auto"/>
+        <w:right w:val="single" w:sz="4" w:space="0" w:color="auto"/>
+        <w:insideH w:val="single" w:sz="4" w:space="0" w:color="auto"/>
+        <w:insideV w:val="single" w:sz="4" w:space="0" w:color="auto"/>
+      </w:tblBorders>
+      <w:tblCellMar>
+        <w:top w:w="0" w:type="dxa"/>
+        <w:left w:w="108" w:type="dxa"/>
+        <w:bottom w:w="0" w:type="dxa"/>
+        <w:right w:w="108" w:type="dxa"/>
+      </w:tblCellMar>
+    </w:tblPr>
+  </w:style>
+</w:styles>
+</file>
+
+<file path=word/stylesWithEffects.xml><?xml version="1.0" encoding="utf-8"?>
+<w:styles xmlns:wpc="http://schemas.microsoft.com/office/word/2010/wordprocessingCanvas" xmlns:mo="http://schemas.microsoft.com/office/mac/office/2008/main" xmlns:mc="http://schemas.openxmlformats.org/markup-compatibility/2006" xmlns:mv="urn:schemas-microsoft-com:mac:vml" xmlns:o="urn:schemas-microsoft-com:office:office" xmlns:r="http://schemas.openxmlformats.org/officeDocument/2006/relationships" xmlns:m="http://schemas.openxmlformats.org/officeDocument/2006/math" xmlns:v="urn:schemas-microsoft-com:vml" xmlns:wp14="http://schemas.microsoft.com/office/word/2010/wordprocessingDrawing" xmlns:wp="http://schemas.openxmlformats.org/drawingml/2006/wordprocessingDrawing" xmlns:w10="urn:schemas-microsoft-com:office:word" xmlns:w="http://schemas.openxmlformats.org/wordprocessingml/2006/main" xmlns:w14="http://schemas.microsoft.com/office/word/2010/wordml" xmlns:wpg="http://schemas.microsoft.com/office/word/2010/wordprocessingGroup" xmlns:wpi="http://schemas.microsoft.com/office/word/2010/wordprocessingInk" xmlns:wne="http://schemas.microsoft.com/office/word/2006/wordml" xmlns:wps="http://schemas.microsoft.com/office/word/2010/wordprocessingShape" mc:Ignorable="w14 wp14">
+  <w:docDefaults>
+    <w:rPrDefault>
+      <w:rPr>
+        <w:rFonts w:ascii="Calibri" w:eastAsia="Calibri" w:hAnsi="Calibri" w:cs="Times New Roman"/>
+        <w:lang w:val="en-US" w:eastAsia="en-US" w:bidi="ar-SA"/>
+      </w:rPr>
+    </w:rPrDefault>
+    <w:pPrDefault/>
+  </w:docDefaults>
+  <w:latentStyles w:defLockedState="0" w:defUIPriority="99" w:defSemiHidden="1" w:defUnhideWhenUsed="1" w:defQFormat="0" w:count="276">
+    <w:lsdException w:name="Normal" w:semiHidden="0" w:uiPriority="0" w:unhideWhenUsed="0" w:qFormat="1"/>
+    <w:lsdException w:name="heading 1" w:semiHidden="0" w:uiPriority="9" w:unhideWhenUsed="0" w:qFormat="1"/>
+    <w:lsdException w:name="heading 2" w:uiPriority="9" w:qFormat="1"/>
+    <w:lsdException w:name="heading 3" w:uiPriority="9" w:qFormat="1"/>
+    <w:lsdException w:name="heading 4" w:uiPriority="9" w:qFormat="1"/>
+    <w:lsdException w:name="heading 5" w:uiPriority="9" w:qFormat="1"/>
+    <w:lsdException w:name="heading 6" w:uiPriority="9" w:qFormat="1"/>
+    <w:lsdException w:name="heading 7" w:uiPriority="9" w:qFormat="1"/>
+    <w:lsdException w:name="heading 8" w:uiPriority="9" w:qFormat="1"/>
+    <w:lsdException w:name="heading 9" w:uiPriority="9" w:qFormat="1"/>
+    <w:lsdException w:name="toc 1" w:uiPriority="39"/>
+    <w:lsdException w:name="toc 2" w:uiPriority="39"/>
+    <w:lsdException w:name="toc 3" w:uiPriority="39"/>
+    <w:lsdException w:name="toc 4" w:uiPriority="39"/>
+    <w:lsdException w:name="toc 5" w:uiPriority="39"/>
+    <w:lsdException w:name="toc 6" w:uiPriority="39"/>
+    <w:lsdException w:name="toc 7" w:uiPriority="39"/>
+    <w:lsdException w:name="toc 8" w:uiPriority="39"/>
+    <w:lsdException w:name="toc 9" w:uiPriority="39"/>
+    <w:lsdException w:name="caption" w:uiPriority="35" w:qFormat="1"/>
+    <w:lsdException w:name="Title" w:semiHidden="0" w:uiPriority="10" w:unhideWhenUsed="0" w:qFormat="1"/>
+    <w:lsdException w:name="Default Paragraph Font" w:uiPriority="1"/>
+    <w:lsdException w:name="Subtitle" w:semiHidden="0" w:uiPriority="11" w:unhideWhenUsed="0" w:qFormat="1"/>
+    <w:lsdException w:name="Strong" w:semiHidden="0" w:uiPriority="22" w:unhideWhenUsed="0" w:qFormat="1"/>
+    <w:lsdException w:name="Emphasis" w:semiHidden="0" w:uiPriority="20" w:unhideWhenUsed="0" w:qFormat="1"/>
+    <w:lsdException w:name="Table Grid" w:semiHidden="0" w:uiPriority="39" w:unhideWhenUsed="0"/>
+    <w:lsdException w:name="Note Level 1" w:semiHidden="0" w:unhideWhenUsed="0"/>
+    <w:lsdException w:name="Note Level 2" w:semiHidden="0" w:unhideWhenUsed="0"/>
+    <w:lsdException w:name="Note Level 3" w:semiHidden="0" w:unhideWhenUsed="0"/>
+    <w:lsdException w:name="Note Level 4" w:semiHidden="0" w:unhideWhenUsed="0"/>
+    <w:lsdException w:name="Note Level 5" w:semiHidden="0" w:unhideWhenUsed="0"/>
+    <w:lsdException w:name="Note Level 6" w:semiHidden="0" w:unhideWhenUsed="0"/>
+    <w:lsdException w:name="Note Level 7" w:semiHidden="0" w:unhideWhenUsed="0"/>
+    <w:lsdException w:name="Note Level 8" w:semiHidden="0" w:unhideWhenUsed="0"/>
+    <w:lsdException w:name="Note Level 9" w:semiHidden="0" w:unhideWhenUsed="0"/>
+    <w:lsdException w:name="Placeholder Text" w:uiPriority="67" w:unhideWhenUsed="0"/>
+    <w:lsdException w:name="No Spacing" w:semiHidden="0" w:uiPriority="68" w:unhideWhenUsed="0"/>
+    <w:lsdException w:name="Light Shading" w:semiHidden="0" w:uiPriority="69" w:unhideWhenUsed="0"/>
+    <w:lsdException w:name="Light List" w:semiHidden="0" w:uiPriority="70" w:unhideWhenUsed="0"/>
+    <w:lsdException w:name="Light Grid" w:semiHidden="0" w:uiPriority="71" w:unhideWhenUsed="0"/>
+    <w:lsdException w:name="Medium Shading 1" w:semiHidden="0" w:uiPriority="72" w:unhideWhenUsed="0"/>
+    <w:lsdException w:name="Medium Shading 2" w:semiHidden="0" w:uiPriority="73" w:unhideWhenUsed="0"/>
+    <w:lsdException w:name="Medium List 1" w:semiHidden="0" w:uiPriority="60" w:unhideWhenUsed="0"/>
+    <w:lsdException w:name="Medium List 2" w:semiHidden="0" w:uiPriority="61" w:unhideWhenUsed="0"/>
+    <w:lsdException w:name="Medium Grid 1" w:semiHidden="0" w:uiPriority="62" w:unhideWhenUsed="0"/>
+    <w:lsdException w:name="Medium Grid 2" w:semiHidden="0" w:uiPriority="63" w:unhideWhenUsed="0"/>
+    <w:lsdException w:name="Medium Grid 3" w:semiHidden="0" w:uiPriority="64" w:unhideWhenUsed="0"/>
+    <w:lsdException w:name="Dark List" w:semiHidden="0" w:uiPriority="65" w:unhideWhenUsed="0"/>
+    <w:lsdException w:name="Colorful Shading" w:semiHidden="0" w:unhideWhenUsed="0"/>
+    <w:lsdException w:name="Colorful List" w:semiHidden="0" w:uiPriority="34" w:unhideWhenUsed="0" w:qFormat="1"/>
+    <w:lsdException w:name="Colorful Grid" w:semiHidden="0" w:uiPriority="29" w:unhideWhenUsed="0" w:qFormat="1"/>
+    <w:lsdException w:name="Light Shading Accent 1" w:semiHidden="0" w:uiPriority="30" w:unhideWhenUsed="0" w:qFormat="1"/>
+    <w:lsdException w:name="Light List Accent 1" w:semiHidden="0" w:uiPriority="66" w:unhideWhenUsed="0"/>
+    <w:lsdException w:name="Light Grid Accent 1" w:semiHidden="0" w:uiPriority="67" w:unhideWhenUsed="0"/>
+    <w:lsdException w:name="Medium Shading 1 Accent 1" w:semiHidden="0" w:uiPriority="68" w:unhideWhenUsed="0"/>
+    <w:lsdException w:name="Medium Shading 2 Accent 1" w:semiHidden="0" w:uiPriority="69" w:unhideWhenUsed="0"/>
+    <w:lsdException w:name="Medium List 1 Accent 1" w:semiHidden="0" w:uiPriority="70" w:unhideWhenUsed="0"/>
+    <w:lsdException w:name="Revision" w:uiPriority="71" w:unhideWhenUsed="0"/>
+    <w:lsdException w:name="List Paragraph" w:semiHidden="0" w:uiPriority="72" w:unhideWhenUsed="0"/>
+    <w:lsdException w:name="Quote" w:semiHidden="0" w:uiPriority="73" w:unhideWhenUsed="0"/>
+    <w:lsdException w:name="Intense Quote" w:semiHidden="0" w:uiPriority="60" w:unhideWhenUsed="0"/>
+    <w:lsdException w:name="Medium List 2 Accent 1" w:semiHidden="0" w:uiPriority="61" w:unhideWhenUsed="0"/>
+    <w:lsdException w:name="Medium Grid 1 Accent 1" w:semiHidden="0" w:uiPriority="62" w:unhideWhenUsed="0"/>
+    <w:lsdException w:name="Medium Grid 2 Accent 1" w:semiHidden="0" w:uiPriority="63" w:unhideWhenUsed="0"/>
+    <w:lsdException w:name="Medium Grid 3 Accent 1" w:semiHidden="0" w:uiPriority="64" w:unhideWhenUsed="0"/>
+    <w:lsdException w:name="Dark List Accent 1" w:semiHidden="0" w:uiPriority="65" w:unhideWhenUsed="0"/>
+    <w:lsdException w:name="Colorful Shading Accent 1" w:semiHidden="0" w:uiPriority="66" w:unhideWhenUsed="0"/>
+    <w:lsdException w:name="Colorful List Accent 1" w:semiHidden="0" w:uiPriority="67" w:unhideWhenUsed="0"/>
+    <w:lsdException w:name="Colorful Grid Accent 1" w:semiHidden="0" w:uiPriority="68" w:unhideWhenUsed="0"/>
+    <w:lsdException w:name="Light Shading Accent 2" w:semiHidden="0" w:uiPriority="69" w:unhideWhenUsed="0"/>
+    <w:lsdException w:name="Light List Accent 2" w:semiHidden="0" w:uiPriority="70" w:unhideWhenUsed="0"/>
+    <w:lsdException w:name="Light Grid Accent 2" w:semiHidden="0" w:uiPriority="71" w:unhideWhenUsed="0"/>
+    <w:lsdException w:name="Medium Shading 1 Accent 2" w:semiHidden="0" w:uiPriority="72" w:unhideWhenUsed="0"/>
+    <w:lsdException w:name="Medium Shading 2 Accent 2" w:semiHidden="0" w:uiPriority="73" w:unhideWhenUsed="0"/>
+    <w:lsdException w:name="Medium List 1 Accent 2" w:semiHidden="0" w:uiPriority="60" w:unhideWhenUsed="0"/>
+    <w:lsdException w:name="Medium List 2 Accent 2" w:semiHidden="0" w:uiPriority="61" w:unhideWhenUsed="0"/>
+    <w:lsdException w:name="Medium Grid 1 Accent 2" w:semiHidden="0" w:uiPriority="62" w:unhideWhenUsed="0"/>
+    <w:lsdException w:name="Medium Grid 2 Accent 2" w:semiHidden="0" w:uiPriority="63" w:unhideWhenUsed="0"/>
+    <w:lsdException w:name="Medium Grid 3 Accent 2" w:semiHidden="0" w:uiPriority="64" w:unhideWhenUsed="0"/>
+    <w:lsdException w:name="Dark List Accent 2" w:semiHidden="0" w:uiPriority="65" w:unhideWhenUsed="0"/>
+    <w:lsdException w:name="Colorful Shading Accent 2" w:semiHidden="0" w:uiPriority="66" w:unhideWhenUsed="0"/>
+    <w:lsdException w:name="Colorful List Accent 2" w:semiHidden="0" w:uiPriority="67" w:unhideWhenUsed="0"/>
+    <w:lsdException w:name="Colorful Grid Accent 2" w:semiHidden="0" w:uiPriority="68" w:unhideWhenUsed="0"/>
+    <w:lsdException w:name="Light Shading Accent 3" w:semiHidden="0" w:uiPriority="69" w:unhideWhenUsed="0"/>
+    <w:lsdException w:name="Light List Accent 3" w:semiHidden="0" w:uiPriority="70" w:unhideWhenUsed="0"/>
+    <w:lsdException w:name="Light Grid Accent 3" w:semiHidden="0" w:uiPriority="71" w:unhideWhenUsed="0"/>
+    <w:lsdException w:name="Medium Shading 1 Accent 3" w:semiHidden="0" w:uiPriority="72" w:unhideWhenUsed="0"/>
+    <w:lsdException w:name="Medium Shading 2 Accent 3" w:semiHidden="0" w:uiPriority="73" w:unhideWhenUsed="0"/>
+    <w:lsdException w:name="Medium List 1 Accent 3" w:semiHidden="0" w:uiPriority="60" w:unhideWhenUsed="0"/>
+    <w:lsdException w:name="Medium List 2 Accent 3" w:semiHidden="0" w:uiPriority="61" w:unhideWhenUsed="0"/>
+    <w:lsdException w:name="Medium Grid 1 Accent 3" w:semiHidden="0" w:uiPriority="62" w:unhideWhenUsed="0"/>
+    <w:lsdException w:name="Medium Grid 2 Accent 3" w:semiHidden="0" w:uiPriority="63" w:unhideWhenUsed="0"/>
+    <w:lsdException w:name="Medium Grid 3 Accent 3" w:semiHidden="0" w:uiPriority="64" w:unhideWhenUsed="0"/>
+    <w:lsdException w:name="Dark List Accent 3" w:semiHidden="0" w:uiPriority="65" w:unhideWhenUsed="0"/>
+    <w:lsdException w:name="Colorful Shading Accent 3" w:semiHidden="0" w:uiPriority="66" w:unhideWhenUsed="0"/>
+    <w:lsdException w:name="Colorful List Accent 3" w:semiHidden="0" w:uiPriority="67" w:unhideWhenUsed="0"/>
+    <w:lsdException w:name="Colorful Grid Accent 3" w:semiHidden="0" w:uiPriority="68" w:unhideWhenUsed="0"/>
+    <w:lsdException w:name="Light Shading Accent 4" w:semiHidden="0" w:uiPriority="69" w:unhideWhenUsed="0"/>
+    <w:lsdException w:name="Light List Accent 4" w:semiHidden="0" w:uiPriority="70" w:unhideWhenUsed="0"/>
+    <w:lsdException w:name="Light Grid Accent 4" w:semiHidden="0" w:uiPriority="71" w:unhideWhenUsed="0"/>
+    <w:lsdException w:name="Medium Shading 1 Accent 4" w:semiHidden="0" w:uiPriority="72" w:unhideWhenUsed="0"/>
+    <w:lsdException w:name="Medium Shading 2 Accent 4" w:semiHidden="0" w:uiPriority="73" w:unhideWhenUsed="0"/>
+    <w:lsdException w:name="Medium List 1 Accent 4" w:semiHidden="0" w:uiPriority="60" w:unhideWhenUsed="0"/>
+    <w:lsdException w:name="Medium List 2 Accent 4" w:semiHidden="0" w:uiPriority="61" w:unhideWhenUsed="0"/>
+    <w:lsdException w:name="Medium Grid 1 Accent 4" w:semiHidden="0" w:uiPriority="62" w:unhideWhenUsed="0"/>
+    <w:lsdException w:name="Medium Grid 2 Accent 4" w:semiHidden="0" w:uiPriority="63" w:unhideWhenUsed="0"/>
+    <w:lsdException w:name="Medium Grid 3 Accent 4" w:semiHidden="0" w:uiPriority="64" w:unhideWhenUsed="0"/>
+    <w:lsdException w:name="Dark List Accent 4" w:semiHidden="0" w:uiPriority="65" w:unhideWhenUsed="0"/>
+    <w:lsdException w:name="Colorful Shading Accent 4" w:semiHidden="0" w:uiPriority="66" w:unhideWhenUsed="0"/>
+    <w:lsdException w:name="Colorful List Accent 4" w:semiHidden="0" w:uiPriority="67" w:unhideWhenUsed="0"/>
+    <w:lsdException w:name="Colorful Grid Accent 4" w:semiHidden="0" w:uiPriority="68" w:unhideWhenUsed="0"/>
+    <w:lsdException w:name="Light Shading Accent 5" w:semiHidden="0" w:uiPriority="69" w:unhideWhenUsed="0"/>
+    <w:lsdException w:name="Light List Accent 5" w:semiHidden="0" w:uiPriority="70" w:unhideWhenUsed="0"/>
+    <w:lsdException w:name="Light Grid Accent 5" w:semiHidden="0" w:uiPriority="71" w:unhideWhenUsed="0"/>
+    <w:lsdException w:name="Medium Shading 1 Accent 5" w:semiHidden="0" w:uiPriority="72" w:unhideWhenUsed="0"/>
+    <w:lsdException w:name="Medium Shading 2 Accent 5" w:semiHidden="0" w:uiPriority="73" w:unhideWhenUsed="0"/>
+    <w:lsdException w:name="Medium List 1 Accent 5" w:semiHidden="0" w:uiPriority="60" w:unhideWhenUsed="0"/>
+    <w:lsdException w:name="Medium List 2 Accent 5" w:semiHidden="0" w:uiPriority="61" w:unhideWhenUsed="0"/>
+    <w:lsdException w:name="Medium Grid 1 Accent 5" w:semiHidden="0" w:uiPriority="62" w:unhideWhenUsed="0"/>
+    <w:lsdException w:name="Medium Grid 2 Accent 5" w:semiHidden="0" w:uiPriority="63" w:unhideWhenUsed="0"/>
+    <w:lsdException w:name="Medium Grid 3 Accent 5" w:semiHidden="0" w:uiPriority="64" w:unhideWhenUsed="0"/>
+    <w:lsdException w:name="Dark List Accent 5" w:semiHidden="0" w:uiPriority="65" w:unhideWhenUsed="0"/>
+    <w:lsdException w:name="Colorful Shading Accent 5" w:semiHidden="0" w:uiPriority="66" w:unhideWhenUsed="0"/>
+    <w:lsdException w:name="Colorful List Accent 5" w:semiHidden="0" w:uiPriority="67" w:unhideWhenUsed="0"/>
+    <w:lsdException w:name="Colorful Grid Accent 5" w:semiHidden="0" w:uiPriority="68" w:unhideWhenUsed="0"/>
+    <w:lsdException w:name="Light Shading Accent 6" w:semiHidden="0" w:uiPriority="69" w:unhideWhenUsed="0"/>
+    <w:lsdException w:name="Light List Accent 6" w:semiHidden="0" w:uiPriority="70" w:unhideWhenUsed="0"/>
+    <w:lsdException w:name="Light Grid Accent 6" w:semiHidden="0" w:uiPriority="71" w:unhideWhenUsed="0"/>
+    <w:lsdException w:name="Medium Shading 1 Accent 6" w:semiHidden="0" w:uiPriority="72" w:unhideWhenUsed="0"/>
+    <w:lsdException w:name="Medium Shading 2 Accent 6" w:semiHidden="0" w:uiPriority="73" w:unhideWhenUsed="0"/>
+    <w:lsdException w:name="Medium List 1 Accent 6" w:semiHidden="0" w:uiPriority="19" w:unhideWhenUsed="0" w:qFormat="1"/>
+    <w:lsdException w:name="Medium List 2 Accent 6" w:semiHidden="0" w:uiPriority="21" w:unhideWhenUsed="0" w:qFormat="1"/>
+    <w:lsdException w:name="Medium Grid 1 Accent 6" w:semiHidden="0" w:uiPriority="31" w:unhideWhenUsed="0" w:qFormat="1"/>
+    <w:lsdException w:name="Medium Grid 2 Accent 6" w:semiHidden="0" w:uiPriority="32" w:unhideWhenUsed="0" w:qFormat="1"/>
+    <w:lsdException w:name="Medium Grid 3 Accent 6" w:semiHidden="0" w:uiPriority="33" w:unhideWhenUsed="0" w:qFormat="1"/>
+    <w:lsdException w:name="Dark List Accent 6" w:semiHidden="0" w:uiPriority="37" w:unhideWhenUsed="0"/>
+    <w:lsdException w:name="Colorful Shading Accent 6" w:semiHidden="0" w:uiPriority="39" w:unhideWhenUsed="0" w:qFormat="1"/>
+    <w:lsdException w:name="Colorful List Accent 6" w:semiHidden="0" w:uiPriority="41" w:unhideWhenUsed="0"/>
+    <w:lsdException w:name="Colorful Grid Accent 6" w:semiHidden="0" w:uiPriority="42" w:unhideWhenUsed="0"/>
+    <w:lsdException w:name="Subtle Emphasis" w:semiHidden="0" w:uiPriority="43" w:unhideWhenUsed="0"/>
+    <w:lsdException w:name="Intense Emphasis" w:semiHidden="0" w:uiPriority="44" w:unhideWhenUsed="0"/>
+    <w:lsdException w:name="Subtle Reference" w:semiHidden="0" w:uiPriority="45" w:unhideWhenUsed="0"/>
+    <w:lsdException w:name="Intense Reference" w:semiHidden="0" w:uiPriority="40" w:unhideWhenUsed="0"/>
+    <w:lsdException w:name="Book Title" w:semiHidden="0" w:uiPriority="46" w:unhideWhenUsed="0"/>
+    <w:lsdException w:name="Bibliography" w:semiHidden="0" w:uiPriority="47" w:unhideWhenUsed="0"/>
+    <w:lsdException w:name="TOC Heading" w:semiHidden="0" w:uiPriority="48" w:unhideWhenUsed="0"/>
   </w:latentStyles>
   <w:style w:type="paragraph" w:default="1" w:styleId="Normal">
     <w:name w:val="Normal"/>

</xml_diff>